<commit_message>
Added what features we implemented into the report, removed references to the weather station file from the report.
</commit_message>
<xml_diff>
--- a/Report.docx
+++ b/Report.docx
@@ -1,12 +1,8 @@
 
 <file path=word/document.xml><?xml version="1.0" encoding="utf-8"?>
-<w:document xmlns:wpc="http://schemas.microsoft.com/office/word/2010/wordprocessingCanvas" xmlns:cx="http://schemas.microsoft.com/office/drawing/2014/chartex" xmlns:cx1="http://schemas.microsoft.com/office/drawing/2015/9/8/chartex" xmlns:cx2="http://schemas.microsoft.com/office/drawing/2015/10/21/chartex" xmlns:cx3="http://schemas.microsoft.com/office/drawing/2016/5/9/chartex" xmlns:cx4="http://schemas.microsoft.com/office/drawing/2016/5/10/chartex" xmlns:cx5="http://schemas.microsoft.com/office/drawing/2016/5/11/chartex" xmlns:cx6="http://schemas.microsoft.com/office/drawing/2016/5/12/chartex" xmlns:cx7="http://schemas.microsoft.com/office/drawing/2016/5/13/chartex" xmlns:cx8="http://schemas.microsoft.com/office/drawing/2016/5/14/chartex" xmlns:mc="http://schemas.openxmlformats.org/markup-compatibility/2006" xmlns:aink="http://schemas.microsoft.com/office/drawing/2016/ink" xmlns:am3d="http://schemas.microsoft.com/office/drawing/2017/model3d" xmlns:o="urn:schemas-microsoft-com:office:office" xmlns:r="http://schemas.openxmlformats.org/officeDocument/2006/relationships" xmlns:m="http://schemas.openxmlformats.org/officeDocument/2006/math" xmlns:v="urn:schemas-microsoft-com:vml" xmlns:wp14="http://schemas.microsoft.com/office/word/2010/wordprocessingDrawing" xmlns:wp="http://schemas.openxmlformats.org/drawingml/2006/wordprocessingDrawing" xmlns:w10="urn:schemas-microsoft-com:office:word" xmlns:w="http://schemas.openxmlformats.org/wordprocessingml/2006/main" xmlns:w14="http://schemas.microsoft.com/office/word/2010/wordml" xmlns:w15="http://schemas.microsoft.com/office/word/2012/wordml" xmlns:w16cex="http://schemas.microsoft.com/office/word/2018/wordml/cex" xmlns:w16cid="http://schemas.microsoft.com/office/word/2016/wordml/cid" xmlns:w16="http://schemas.microsoft.com/office/word/2018/wordml" xmlns:w16sdtdh="http://schemas.microsoft.com/office/word/2020/wordml/sdtdatahash" xmlns:w16se="http://schemas.microsoft.com/office/word/2015/wordml/symex" xmlns:wpg="http://schemas.microsoft.com/office/word/2010/wordprocessingGroup" xmlns:wpi="http://schemas.microsoft.com/office/word/2010/wordprocessingInk" xmlns:wne="http://schemas.microsoft.com/office/word/2006/wordml" xmlns:wps="http://schemas.microsoft.com/office/word/2010/wordprocessingShape" mc:Ignorable="w14 w15 w16se w16cid w16 w16cex w16sdtdh wp14">
+<w:document xmlns:wpc="http://schemas.microsoft.com/office/word/2010/wordprocessingCanvas" xmlns:cx="http://schemas.microsoft.com/office/drawing/2014/chartex" xmlns:cx1="http://schemas.microsoft.com/office/drawing/2015/9/8/chartex" xmlns:cx2="http://schemas.microsoft.com/office/drawing/2015/10/21/chartex" xmlns:cx3="http://schemas.microsoft.com/office/drawing/2016/5/9/chartex" xmlns:cx4="http://schemas.microsoft.com/office/drawing/2016/5/10/chartex" xmlns:cx5="http://schemas.microsoft.com/office/drawing/2016/5/11/chartex" xmlns:cx6="http://schemas.microsoft.com/office/drawing/2016/5/12/chartex" xmlns:cx7="http://schemas.microsoft.com/office/drawing/2016/5/13/chartex" xmlns:cx8="http://schemas.microsoft.com/office/drawing/2016/5/14/chartex" xmlns:mc="http://schemas.openxmlformats.org/markup-compatibility/2006" xmlns:aink="http://schemas.microsoft.com/office/drawing/2016/ink" xmlns:am3d="http://schemas.microsoft.com/office/drawing/2017/model3d" xmlns:o="urn:schemas-microsoft-com:office:office" xmlns:r="http://schemas.openxmlformats.org/officeDocument/2006/relationships" xmlns:m="http://schemas.openxmlformats.org/officeDocument/2006/math" xmlns:v="urn:schemas-microsoft-com:vml" xmlns:wp14="http://schemas.microsoft.com/office/word/2010/wordprocessingDrawing" xmlns:wp="http://schemas.openxmlformats.org/drawingml/2006/wordprocessingDrawing" xmlns:w10="urn:schemas-microsoft-com:office:word" xmlns:w="http://schemas.openxmlformats.org/wordprocessingml/2006/main" xmlns:w14="http://schemas.microsoft.com/office/word/2010/wordml" xmlns:w15="http://schemas.microsoft.com/office/word/2012/wordml" xmlns:w16cex="http://schemas.microsoft.com/office/word/2018/wordml/cex" xmlns:w16cid="http://schemas.microsoft.com/office/word/2016/wordml/cid" xmlns:w16="http://schemas.microsoft.com/office/word/2018/wordml" xmlns:w16se="http://schemas.microsoft.com/office/word/2015/wordml/symex" xmlns:wpg="http://schemas.microsoft.com/office/word/2010/wordprocessingGroup" xmlns:wpi="http://schemas.microsoft.com/office/word/2010/wordprocessingInk" xmlns:wne="http://schemas.microsoft.com/office/word/2006/wordml" xmlns:wps="http://schemas.microsoft.com/office/word/2010/wordprocessingShape" mc:Ignorable="w14 w15 w16se w16cid w16 w16cex wp14">
   <w:body>
-    <w:p>
-      <w:r>
-        <w:br w:type="page"/>
-      </w:r>
-    </w:p>
+    <w:p/>
     <w:sdt>
       <w:sdtPr>
         <w:id w:val="1251073929"/>
@@ -225,7 +221,7 @@
                   </wp:anchor>
                 </w:drawing>
               </mc:Choice>
-              <mc:Fallback>
+              <mc:Fallback xmlns:w16sdtdh="http://schemas.microsoft.com/office/word/2020/wordml/sdtdatahash">
                 <w:pict>
                   <v:shapetype w14:anchorId="5A8C8F14" id="_x0000_t202" coordsize="21600,21600" o:spt="202" path="m,l,21600r21600,l21600,xe">
                     <v:stroke joinstyle="miter"/>
@@ -554,7 +550,7 @@
                   </wp:anchor>
                 </w:drawing>
               </mc:Choice>
-              <mc:Fallback>
+              <mc:Fallback xmlns:w16sdtdh="http://schemas.microsoft.com/office/word/2020/wordml/sdtdatahash">
                 <w:pict>
                   <v:shape w14:anchorId="69046A2C" id="Text Box 131" o:spid="_x0000_s1027" type="#_x0000_t202" style="position:absolute;margin-left:62.5pt;margin-top:152.4pt;width:369pt;height:139.5pt;z-index:251658241;visibility:visible;mso-wrap-style:square;mso-width-percent:790;mso-height-percent:0;mso-wrap-distance-left:14.4pt;mso-wrap-distance-top:0;mso-wrap-distance-right:14.4pt;mso-wrap-distance-bottom:0;mso-position-horizontal:absolute;mso-position-horizontal-relative:margin;mso-position-vertical:absolute;mso-position-vertical-relative:page;mso-width-percent:790;mso-height-percent:0;mso-width-relative:margin;mso-height-relative:page;v-text-anchor:top" o:gfxdata="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" filled="f" stroked="f" strokeweight=".5pt">
                     <v:textbox inset="0,0,0,0">
@@ -794,7 +790,7 @@
                   </wp:anchor>
                 </w:drawing>
               </mc:Choice>
-              <mc:Fallback>
+              <mc:Fallback xmlns:w16sdtdh="http://schemas.microsoft.com/office/word/2020/wordml/sdtdatahash">
                 <w:pict>
                   <v:rect w14:anchorId="213FF161" id="Rectangle 132" o:spid="_x0000_s1028" style="position:absolute;margin-left:-4.4pt;margin-top:0;width:46.8pt;height:77.75pt;z-index:251658240;visibility:visible;mso-wrap-style:square;mso-width-percent:76;mso-height-percent:98;mso-top-percent:23;mso-wrap-distance-left:9pt;mso-wrap-distance-top:0;mso-wrap-distance-right:9pt;mso-wrap-distance-bottom:0;mso-position-horizontal:right;mso-position-horizontal-relative:margin;mso-position-vertical-relative:page;mso-width-percent:76;mso-height-percent:98;mso-top-percent:23;mso-width-relative:page;mso-height-relative:page;v-text-anchor:bottom" o:gfxdata="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" fillcolor="#4472c4 [3204]" stroked="f" strokeweight="1pt">
                     <o:lock v:ext="edit" aspectratio="t"/>
@@ -849,10 +845,8 @@
               </mc:Fallback>
             </mc:AlternateContent>
           </w:r>
-          <w:r>
-            <w:br w:type="page"/>
-          </w:r>
         </w:p>
+        <w:p/>
       </w:sdtContent>
     </w:sdt>
     <w:p>
@@ -863,285 +857,203 @@
           <w:u w:val="single"/>
         </w:rPr>
       </w:pPr>
-      <w:r>
-        <w:rPr>
-          <w:b/>
-          <w:bCs/>
-          <w:u w:val="single"/>
-        </w:rPr>
-        <w:lastRenderedPageBreak/>
-        <w:t>Abstract</w:t>
-      </w:r>
-    </w:p>
-    <w:p>
-      <w:pPr>
-        <w:rPr>
-          <w:b/>
-          <w:bCs/>
-          <w:u w:val="single"/>
-        </w:rPr>
-      </w:pPr>
-    </w:p>
-    <w:p>
-      <w:pPr>
-        <w:rPr>
-          <w:b/>
-          <w:bCs/>
-          <w:u w:val="single"/>
-        </w:rPr>
-      </w:pPr>
-    </w:p>
-    <w:p>
-      <w:pPr>
-        <w:rPr>
-          <w:b/>
-          <w:bCs/>
-          <w:u w:val="single"/>
-        </w:rPr>
-      </w:pPr>
-    </w:p>
-    <w:p>
-      <w:pPr>
-        <w:rPr>
-          <w:b/>
-          <w:bCs/>
-          <w:u w:val="single"/>
-        </w:rPr>
-      </w:pPr>
-    </w:p>
-    <w:p>
-      <w:pPr>
-        <w:rPr>
-          <w:b/>
-          <w:bCs/>
-          <w:u w:val="single"/>
-        </w:rPr>
-      </w:pPr>
-    </w:p>
-    <w:p>
-      <w:pPr>
-        <w:rPr>
-          <w:b/>
-          <w:bCs/>
-          <w:u w:val="single"/>
-        </w:rPr>
-      </w:pPr>
-    </w:p>
-    <w:p>
-      <w:pPr>
-        <w:rPr>
-          <w:b/>
-          <w:bCs/>
-          <w:u w:val="single"/>
-        </w:rPr>
-      </w:pPr>
-    </w:p>
-    <w:p>
-      <w:pPr>
-        <w:rPr>
-          <w:b/>
-          <w:bCs/>
-          <w:u w:val="single"/>
-        </w:rPr>
-      </w:pPr>
-    </w:p>
-    <w:p>
-      <w:pPr>
-        <w:rPr>
-          <w:b/>
-          <w:bCs/>
-          <w:u w:val="single"/>
-        </w:rPr>
-      </w:pPr>
-    </w:p>
-    <w:p>
-      <w:pPr>
-        <w:rPr>
-          <w:b/>
-          <w:bCs/>
-          <w:u w:val="single"/>
-        </w:rPr>
-      </w:pPr>
-    </w:p>
-    <w:p>
-      <w:pPr>
-        <w:rPr>
-          <w:b/>
-          <w:bCs/>
-          <w:u w:val="single"/>
-        </w:rPr>
-      </w:pPr>
-    </w:p>
-    <w:p>
-      <w:pPr>
-        <w:rPr>
-          <w:b/>
-          <w:bCs/>
-          <w:u w:val="single"/>
-        </w:rPr>
-      </w:pPr>
-    </w:p>
-    <w:p>
-      <w:pPr>
-        <w:rPr>
-          <w:b/>
-          <w:bCs/>
-          <w:u w:val="single"/>
-        </w:rPr>
-      </w:pPr>
-    </w:p>
-    <w:p>
-      <w:pPr>
-        <w:rPr>
-          <w:b/>
-          <w:bCs/>
-          <w:u w:val="single"/>
-        </w:rPr>
-      </w:pPr>
-    </w:p>
-    <w:p>
-      <w:pPr>
-        <w:rPr>
-          <w:b/>
-          <w:bCs/>
-          <w:u w:val="single"/>
-        </w:rPr>
-      </w:pPr>
-    </w:p>
-    <w:p>
-      <w:pPr>
-        <w:rPr>
-          <w:b/>
-          <w:bCs/>
-          <w:u w:val="single"/>
-        </w:rPr>
-      </w:pPr>
-    </w:p>
-    <w:p>
-      <w:pPr>
-        <w:rPr>
-          <w:b/>
-          <w:bCs/>
-          <w:u w:val="single"/>
-        </w:rPr>
-      </w:pPr>
-    </w:p>
-    <w:p>
-      <w:pPr>
-        <w:rPr>
-          <w:b/>
-          <w:bCs/>
-          <w:u w:val="single"/>
-        </w:rPr>
-      </w:pPr>
-    </w:p>
-    <w:p>
-      <w:pPr>
-        <w:rPr>
-          <w:b/>
-          <w:bCs/>
-          <w:u w:val="single"/>
-        </w:rPr>
-      </w:pPr>
-    </w:p>
-    <w:p>
-      <w:pPr>
-        <w:rPr>
-          <w:b/>
-          <w:bCs/>
-          <w:u w:val="single"/>
-        </w:rPr>
-      </w:pPr>
-    </w:p>
-    <w:p>
-      <w:pPr>
-        <w:rPr>
-          <w:b/>
-          <w:bCs/>
-          <w:u w:val="single"/>
-        </w:rPr>
-      </w:pPr>
-    </w:p>
-    <w:p>
-      <w:pPr>
-        <w:rPr>
-          <w:b/>
-          <w:bCs/>
-          <w:u w:val="single"/>
-        </w:rPr>
-      </w:pPr>
-    </w:p>
-    <w:p>
-      <w:pPr>
-        <w:rPr>
-          <w:b/>
-          <w:bCs/>
-          <w:u w:val="single"/>
-        </w:rPr>
-      </w:pPr>
-    </w:p>
-    <w:p>
-      <w:pPr>
-        <w:rPr>
-          <w:b/>
-          <w:bCs/>
-          <w:u w:val="single"/>
-        </w:rPr>
-      </w:pPr>
-    </w:p>
-    <w:p>
-      <w:pPr>
-        <w:rPr>
-          <w:b/>
-          <w:bCs/>
-          <w:u w:val="single"/>
-        </w:rPr>
-      </w:pPr>
-    </w:p>
-    <w:p>
-      <w:pPr>
-        <w:rPr>
-          <w:b/>
-          <w:bCs/>
-          <w:u w:val="single"/>
-        </w:rPr>
-      </w:pPr>
-    </w:p>
-    <w:p>
-      <w:pPr>
-        <w:rPr>
-          <w:b/>
-          <w:bCs/>
-          <w:u w:val="single"/>
-        </w:rPr>
-      </w:pPr>
-    </w:p>
-    <w:p>
-      <w:pPr>
-        <w:rPr>
-          <w:b/>
-          <w:bCs/>
-          <w:u w:val="single"/>
-        </w:rPr>
-      </w:pPr>
-    </w:p>
-    <w:p>
-      <w:pPr>
-        <w:rPr>
-          <w:b/>
-          <w:bCs/>
-          <w:u w:val="single"/>
-        </w:rPr>
-      </w:pPr>
-    </w:p>
-    <w:p>
-      <w:pPr>
-        <w:rPr>
-          <w:b/>
-          <w:bCs/>
-          <w:u w:val="single"/>
-        </w:rPr>
-      </w:pPr>
+    </w:p>
+    <w:p>
+      <w:pPr>
+        <w:rPr>
+          <w:b/>
+          <w:bCs/>
+          <w:u w:val="single"/>
+        </w:rPr>
+      </w:pPr>
+    </w:p>
+    <w:p>
+      <w:pPr>
+        <w:rPr>
+          <w:b/>
+          <w:bCs/>
+          <w:u w:val="single"/>
+        </w:rPr>
+      </w:pPr>
+    </w:p>
+    <w:p>
+      <w:pPr>
+        <w:rPr>
+          <w:b/>
+          <w:bCs/>
+          <w:u w:val="single"/>
+        </w:rPr>
+      </w:pPr>
+    </w:p>
+    <w:p>
+      <w:pPr>
+        <w:rPr>
+          <w:b/>
+          <w:bCs/>
+          <w:u w:val="single"/>
+        </w:rPr>
+      </w:pPr>
+    </w:p>
+    <w:p>
+      <w:pPr>
+        <w:rPr>
+          <w:b/>
+          <w:bCs/>
+          <w:u w:val="single"/>
+        </w:rPr>
+      </w:pPr>
+    </w:p>
+    <w:p>
+      <w:pPr>
+        <w:rPr>
+          <w:b/>
+          <w:bCs/>
+          <w:u w:val="single"/>
+        </w:rPr>
+      </w:pPr>
+    </w:p>
+    <w:p>
+      <w:pPr>
+        <w:rPr>
+          <w:b/>
+          <w:bCs/>
+          <w:u w:val="single"/>
+        </w:rPr>
+      </w:pPr>
+    </w:p>
+    <w:p>
+      <w:pPr>
+        <w:rPr>
+          <w:b/>
+          <w:bCs/>
+          <w:u w:val="single"/>
+        </w:rPr>
+      </w:pPr>
+    </w:p>
+    <w:p>
+      <w:pPr>
+        <w:rPr>
+          <w:b/>
+          <w:bCs/>
+          <w:u w:val="single"/>
+        </w:rPr>
+      </w:pPr>
+    </w:p>
+    <w:p>
+      <w:pPr>
+        <w:rPr>
+          <w:b/>
+          <w:bCs/>
+          <w:u w:val="single"/>
+        </w:rPr>
+      </w:pPr>
+    </w:p>
+    <w:p>
+      <w:pPr>
+        <w:rPr>
+          <w:b/>
+          <w:bCs/>
+          <w:u w:val="single"/>
+        </w:rPr>
+      </w:pPr>
+    </w:p>
+    <w:p>
+      <w:pPr>
+        <w:rPr>
+          <w:b/>
+          <w:bCs/>
+          <w:u w:val="single"/>
+        </w:rPr>
+      </w:pPr>
+    </w:p>
+    <w:p>
+      <w:pPr>
+        <w:rPr>
+          <w:b/>
+          <w:bCs/>
+          <w:u w:val="single"/>
+        </w:rPr>
+      </w:pPr>
+    </w:p>
+    <w:p>
+      <w:pPr>
+        <w:rPr>
+          <w:b/>
+          <w:bCs/>
+          <w:u w:val="single"/>
+        </w:rPr>
+      </w:pPr>
+    </w:p>
+    <w:p>
+      <w:pPr>
+        <w:rPr>
+          <w:b/>
+          <w:bCs/>
+          <w:u w:val="single"/>
+        </w:rPr>
+      </w:pPr>
+    </w:p>
+    <w:p>
+      <w:pPr>
+        <w:rPr>
+          <w:b/>
+          <w:bCs/>
+          <w:u w:val="single"/>
+        </w:rPr>
+      </w:pPr>
+    </w:p>
+    <w:p>
+      <w:pPr>
+        <w:rPr>
+          <w:b/>
+          <w:bCs/>
+          <w:u w:val="single"/>
+        </w:rPr>
+      </w:pPr>
+    </w:p>
+    <w:p>
+      <w:pPr>
+        <w:rPr>
+          <w:b/>
+          <w:bCs/>
+          <w:u w:val="single"/>
+        </w:rPr>
+      </w:pPr>
+    </w:p>
+    <w:p>
+      <w:pPr>
+        <w:rPr>
+          <w:b/>
+          <w:bCs/>
+          <w:u w:val="single"/>
+        </w:rPr>
+      </w:pPr>
+    </w:p>
+    <w:p>
+      <w:pPr>
+        <w:rPr>
+          <w:b/>
+          <w:bCs/>
+          <w:u w:val="single"/>
+        </w:rPr>
+      </w:pPr>
+    </w:p>
+    <w:p>
+      <w:pPr>
+        <w:rPr>
+          <w:b/>
+          <w:bCs/>
+          <w:u w:val="single"/>
+        </w:rPr>
+      </w:pPr>
+      <w:r>
+        <w:rPr>
+          <w:b/>
+          <w:bCs/>
+          <w:u w:val="single"/>
+        </w:rPr>
+        <w:br w:type="page"/>
+      </w:r>
     </w:p>
     <w:p>
       <w:pPr>
@@ -2009,23 +1921,81 @@
     </w:p>
     <w:p>
       <w:r>
-        <w:t xml:space="preserve">A farmer wishes to use technology </w:t>
-      </w:r>
-      <w:proofErr w:type="gramStart"/>
-      <w:r>
-        <w:t>in order to</w:t>
-      </w:r>
-      <w:proofErr w:type="gramEnd"/>
-      <w:r>
-        <w:t xml:space="preserve"> improve his business. This is going to be done through a server that will gather necessary information from connected weather stations and then present this information to workstations (managed/ used by the farmers) connected to a central server machine to monitor important data necessary to improve the efficiency of the field. This data being temperature, barometric pressure, relative humidity, wind force etc. This central server will be responsible for extracting and storing the data from the weather stations when the system is powered up. The system would act the same as any other user system, requiring users to create accounts and login to the system. Our Team has been given the job of creating this distributed system that will house </w:t>
-      </w:r>
-      <w:proofErr w:type="gramStart"/>
-      <w:r>
-        <w:t>all of</w:t>
-      </w:r>
-      <w:proofErr w:type="gramEnd"/>
-      <w:r>
-        <w:t xml:space="preserve"> these features.</w:t>
+        <w:t xml:space="preserve">A farmer wishes to use technology in order to improve </w:t>
+      </w:r>
+      <w:r>
+        <w:t>their</w:t>
+      </w:r>
+      <w:r>
+        <w:t xml:space="preserve"> business. This </w:t>
+      </w:r>
+      <w:r>
+        <w:t>will be achieved</w:t>
+      </w:r>
+      <w:r>
+        <w:t xml:space="preserve"> through</w:t>
+      </w:r>
+      <w:r>
+        <w:t xml:space="preserve"> the use of</w:t>
+      </w:r>
+      <w:r>
+        <w:t xml:space="preserve"> a server that will gather necessary information from connected weather stations and then present this information to workstations (managed/ used by the farmers) to improve the efficiency of the field. This data being temperature, relative humidity, </w:t>
+      </w:r>
+      <w:r>
+        <w:t>and the GPS coordinates of the weather station</w:t>
+      </w:r>
+      <w:r>
+        <w:t>s</w:t>
+      </w:r>
+      <w:r>
+        <w:t xml:space="preserve">. This central server will be responsible for extracting and storing the data from the weather stations when the system is powered up. </w:t>
+      </w:r>
+      <w:r>
+        <w:t>U</w:t>
+      </w:r>
+      <w:r>
+        <w:t xml:space="preserve">sers </w:t>
+      </w:r>
+      <w:r>
+        <w:t xml:space="preserve">will be required </w:t>
+      </w:r>
+      <w:r>
+        <w:t xml:space="preserve">to create </w:t>
+      </w:r>
+      <w:r>
+        <w:t xml:space="preserve">password protected </w:t>
+      </w:r>
+      <w:r>
+        <w:t xml:space="preserve">accounts </w:t>
+      </w:r>
+      <w:r>
+        <w:t xml:space="preserve">that are stored securely in an encrypted database to </w:t>
+      </w:r>
+      <w:r>
+        <w:t>login to the system</w:t>
+      </w:r>
+      <w:r>
+        <w:t>.</w:t>
+      </w:r>
+    </w:p>
+    <w:p>
+      <w:r>
+        <w:t xml:space="preserve">This software will </w:t>
+      </w:r>
+      <w:r>
+        <w:t xml:space="preserve">aid the farmer </w:t>
+      </w:r>
+      <w:r>
+        <w:t xml:space="preserve">in </w:t>
+      </w:r>
+      <w:r>
+        <w:t>visualis</w:t>
+      </w:r>
+      <w:r>
+        <w:t>ing</w:t>
+      </w:r>
+      <w:r>
+        <w:t xml:space="preserve"> the data that is presented to them. This will be implemented using a graph which plots the change in temperature and humidity over time. Visualisation tools like this will allow the farmer to develop a greater understanding of their fields.</w:t>
       </w:r>
     </w:p>
     <w:p>
@@ -2408,15 +2378,7 @@
         <w:t>The UDP</w:t>
       </w:r>
       <w:r>
-        <w:t xml:space="preserve"> accomplishes this as it is a connectionless-oriented communications protocol. It does not establish a connection before the data packets are sent out. </w:t>
-      </w:r>
-      <w:proofErr w:type="gramStart"/>
-      <w:r>
-        <w:t>This speeds</w:t>
-      </w:r>
-      <w:proofErr w:type="gramEnd"/>
-      <w:r>
-        <w:t xml:space="preserve"> up the transfer speed for the data.</w:t>
+        <w:t xml:space="preserve"> accomplishes this as it is a connectionless-oriented communications protocol. It does not establish a connection before the data packets are sent out. This speeds up the transfer speed for the data.</w:t>
       </w:r>
       <w:r>
         <w:t xml:space="preserve"> Essentially for two computers in a network, one can simply start sending packets straight away to other the computer with no connection being established first.</w:t>
@@ -2482,39 +2444,7 @@
     </w:p>
     <w:p>
       <w:r>
-        <w:t xml:space="preserve">For our application, a lot of factors </w:t>
-      </w:r>
-      <w:proofErr w:type="gramStart"/>
-      <w:r>
-        <w:t>have to</w:t>
-      </w:r>
-      <w:proofErr w:type="gramEnd"/>
-      <w:r>
-        <w:t xml:space="preserve"> be taken into account. For instance, weather data is constantly changing and its always a struggle to get accurate readings. For this reason, a speedy connection could be beneficial. However, you </w:t>
-      </w:r>
-      <w:proofErr w:type="gramStart"/>
-      <w:r>
-        <w:t>have to</w:t>
-      </w:r>
-      <w:proofErr w:type="gramEnd"/>
-      <w:r>
-        <w:t xml:space="preserve"> consider that UDP although it has a speedy data transfer (connection speed), it is not reliable. It is prone to data loss and in some cases data corruption. For the farmers to more efficiently run their business this data needs to be as accurate as possible without the data losses providing inaccurate results. This also applies to the login services as well, as user data would be vulnerable to these data losses and corruption. This weakness could be exploited. Not to mention the loss of personal user data goes against the data protection act. For these </w:t>
-      </w:r>
-      <w:proofErr w:type="gramStart"/>
-      <w:r>
-        <w:t>reasons</w:t>
-      </w:r>
-      <w:proofErr w:type="gramEnd"/>
-      <w:r>
-        <w:t xml:space="preserve"> the best connection type to use is TCP. </w:t>
-      </w:r>
-      <w:proofErr w:type="gramStart"/>
-      <w:r>
-        <w:t>It’s</w:t>
-      </w:r>
-      <w:proofErr w:type="gramEnd"/>
-      <w:r>
-        <w:t xml:space="preserve"> a slower connection but provides an error free data transmission. This overall would be more beneficial than a speedy connection.</w:t>
+        <w:t>For our application, a lot of factors have to be taken into account. For instance, weather data is constantly changing and its always a struggle to get accurate readings. For this reason, a speedy connection could be beneficial. However, you have to consider that UDP although it has a speedy data transfer (connection speed), it is not reliable. It is prone to data loss and in some cases data corruption. For the farmers to more efficiently run their business this data needs to be as accurate as possible without the data losses providing inaccurate results. This also applies to the login services as well, as user data would be vulnerable to these data losses and corruption. This weakness could be exploited. Not to mention the loss of personal user data goes against the data protection act. For these reasons the best connection type to use is TCP. It’s a slower connection but provides an error free data transmission. This overall would be more beneficial than a speedy connection.</w:t>
       </w:r>
     </w:p>
     <w:p>
@@ -2671,11 +2601,9 @@
       <w:r>
         <w:t xml:space="preserve">is so the server can keep an </w:t>
       </w:r>
-      <w:proofErr w:type="gramStart"/>
-      <w:r>
-        <w:t>up to date</w:t>
-      </w:r>
-      <w:proofErr w:type="gramEnd"/>
+      <w:r>
+        <w:t>up-to-date</w:t>
+      </w:r>
       <w:r>
         <w:t xml:space="preserve"> log of all ongoing connections and display them on the server’s GUI which will run on its own thread.</w:t>
       </w:r>
@@ -2724,9 +2652,6 @@
     <w:p>
       <w:pPr>
         <w:pStyle w:val="Heading1"/>
-        <w:rPr>
-          <w:rFonts w:ascii="Calibri Light" w:hAnsi="Calibri Light"/>
-        </w:rPr>
       </w:pPr>
       <w:bookmarkStart w:id="7" w:name="_Toc68638632"/>
       <w:r>
@@ -2741,23 +2666,82 @@
     <w:p>
       <w:pPr>
         <w:pStyle w:val="Heading2"/>
+      </w:pPr>
+      <w:r>
+        <w:t>Implemented features:</w:t>
+      </w:r>
+    </w:p>
+    <w:p>
+      <w:r>
+        <w:t>Secure user account validation and creation</w:t>
+      </w:r>
+      <w:r>
+        <w:t>: The security of user’s details are ensured at all times. Passwords are</w:t>
+      </w:r>
+      <w:r>
+        <w:t xml:space="preserve"> validated and encrypted before being written to the database.</w:t>
+      </w:r>
+    </w:p>
+    <w:p>
+      <w:r>
+        <w:t>Unique weather station identification</w:t>
+      </w:r>
+      <w:r>
+        <w:t>: Weather stations are given a randomly generated ID, if the ID matches an ID already known to the server, a new ID will be generated to ensure that all ID’s are unique.</w:t>
+      </w:r>
+    </w:p>
+    <w:p>
+      <w:r>
+        <w:t>Weather station sends data to the server.</w:t>
+      </w:r>
+    </w:p>
+    <w:p>
+      <w:r>
+        <w:t>Server sends the data from a specific weather station to the client upon request.</w:t>
+      </w:r>
+    </w:p>
+    <w:p>
+      <w:r>
+        <w:t>Server GUI shows all connected clients</w:t>
+      </w:r>
+      <w:r>
+        <w:t>: The server uses the lists of user and weather station clients to display an up-to-date record of all connected clients. The GUI is implemented using the java swing library.</w:t>
+      </w:r>
+    </w:p>
+    <w:p>
+      <w:r>
+        <w:t xml:space="preserve">User GUI shows the data from the weather </w:t>
+      </w:r>
+      <w:r>
+        <w:t>stations.</w:t>
+      </w:r>
+    </w:p>
+    <w:p>
+      <w:r>
+        <w:t>Graphs that plot humidity and temperature against time</w:t>
+      </w:r>
+      <w:r>
+        <w:t>: The server keeps an updated log of all the data the weather stations produce so that over time a graph of humidity and temperature can be plotted.</w:t>
+      </w:r>
+    </w:p>
+    <w:p/>
+    <w:p>
+      <w:pPr>
+        <w:pStyle w:val="Heading2"/>
         <w:divId w:val="49159661"/>
-        <w:rPr>
-          <w:rFonts w:ascii="Calibri Light" w:hAnsi="Calibri Light"/>
-          <w:u w:val="single"/>
-          <w:lang w:eastAsia="en-GB"/>
-        </w:rPr>
       </w:pPr>
       <w:bookmarkStart w:id="8" w:name="_Toc68638633"/>
       <w:r>
         <w:t>H</w:t>
       </w:r>
       <w:r>
-        <w:t>ow multithreaded client handling was implemented</w:t>
+        <w:t xml:space="preserve">ow multithreaded client handling was </w:t>
       </w:r>
       <w:bookmarkEnd w:id="8"/>
-    </w:p>
-    <w:p/>
+      <w:r>
+        <w:t>implemented.</w:t>
+      </w:r>
+    </w:p>
     <w:p>
       <w:pPr>
         <w:spacing w:after="0" w:line="240" w:lineRule="auto"/>
@@ -2814,23 +2798,7 @@
           <w:rFonts w:eastAsia="Times New Roman" w:cs="Arial"/>
           <w:lang w:eastAsia="en-GB"/>
         </w:rPr>
-        <w:t xml:space="preserve">When either client is </w:t>
-      </w:r>
-      <w:proofErr w:type="gramStart"/>
-      <w:r>
-        <w:rPr>
-          <w:rFonts w:eastAsia="Times New Roman" w:cs="Arial"/>
-          <w:lang w:eastAsia="en-GB"/>
-        </w:rPr>
-        <w:t>ran</w:t>
-      </w:r>
-      <w:proofErr w:type="gramEnd"/>
-      <w:r>
-        <w:rPr>
-          <w:rFonts w:eastAsia="Times New Roman" w:cs="Arial"/>
-          <w:lang w:eastAsia="en-GB"/>
-        </w:rPr>
-        <w:t xml:space="preserve">, a connection request will be sent to </w:t>
+        <w:t xml:space="preserve">When either client is ran, a connection request will be sent to </w:t>
       </w:r>
       <w:r>
         <w:rPr>
@@ -2982,37 +2950,35 @@
           <w:rFonts w:eastAsia="Times New Roman" w:cs="Arial"/>
           <w:lang w:eastAsia="en-GB"/>
         </w:rPr>
-        <w:t xml:space="preserve">automatically connect to the server when they are </w:t>
-      </w:r>
-      <w:proofErr w:type="gramStart"/>
+        <w:t xml:space="preserve">automatically connect to the server when they are ran, they will generate </w:t>
+      </w:r>
       <w:r>
         <w:rPr>
           <w:rFonts w:eastAsia="Times New Roman" w:cs="Arial"/>
           <w:lang w:eastAsia="en-GB"/>
         </w:rPr>
-        <w:t>ran</w:t>
-      </w:r>
-      <w:proofErr w:type="gramEnd"/>
+        <w:t xml:space="preserve">a unique ID </w:t>
+      </w:r>
       <w:r>
         <w:rPr>
           <w:rFonts w:eastAsia="Times New Roman" w:cs="Arial"/>
           <w:lang w:eastAsia="en-GB"/>
         </w:rPr>
-        <w:t xml:space="preserve">, they will generate </w:t>
+        <w:t xml:space="preserve">which will be stored in </w:t>
       </w:r>
       <w:r>
         <w:rPr>
           <w:rFonts w:eastAsia="Times New Roman" w:cs="Arial"/>
           <w:lang w:eastAsia="en-GB"/>
         </w:rPr>
-        <w:t xml:space="preserve">a unique ID </w:t>
+        <w:t xml:space="preserve">a list on the server </w:t>
       </w:r>
       <w:r>
         <w:rPr>
           <w:rFonts w:eastAsia="Times New Roman" w:cs="Arial"/>
           <w:lang w:eastAsia="en-GB"/>
         </w:rPr>
-        <w:t>which will be stored in a text file and used t</w:t>
+        <w:t>and used t</w:t>
       </w:r>
       <w:r>
         <w:rPr>
@@ -3026,7 +2992,7 @@
           <w:rFonts w:eastAsia="Times New Roman" w:cs="Arial"/>
           <w:lang w:eastAsia="en-GB"/>
         </w:rPr>
-        <w:t xml:space="preserve"> a weather station so the user client can access the relevant data from the weather station corresponding with that ID value</w:t>
+        <w:t xml:space="preserve"> a weather station so the user client can access the relevant data from the weather station corresponding with that ID</w:t>
       </w:r>
       <w:r>
         <w:rPr>
@@ -3047,7 +3013,35 @@
           <w:rFonts w:eastAsia="Times New Roman" w:cs="Arial"/>
           <w:lang w:eastAsia="en-GB"/>
         </w:rPr>
-        <w:t>weather station client for a new ID.</w:t>
+        <w:t>weather station client</w:t>
+      </w:r>
+      <w:r>
+        <w:rPr>
+          <w:rFonts w:eastAsia="Times New Roman" w:cs="Arial"/>
+          <w:lang w:eastAsia="en-GB"/>
+        </w:rPr>
+        <w:t xml:space="preserve">, asking for </w:t>
+      </w:r>
+      <w:r>
+        <w:rPr>
+          <w:rFonts w:eastAsia="Times New Roman" w:cs="Arial"/>
+          <w:lang w:eastAsia="en-GB"/>
+        </w:rPr>
+        <w:t>a new ID</w:t>
+      </w:r>
+      <w:r>
+        <w:rPr>
+          <w:rFonts w:eastAsia="Times New Roman" w:cs="Arial"/>
+          <w:lang w:eastAsia="en-GB"/>
+        </w:rPr>
+        <w:t xml:space="preserve"> to be generated and sent via an object stream</w:t>
+      </w:r>
+      <w:r>
+        <w:rPr>
+          <w:rFonts w:eastAsia="Times New Roman" w:cs="Arial"/>
+          <w:lang w:eastAsia="en-GB"/>
+        </w:rPr>
+        <w:t>.</w:t>
       </w:r>
     </w:p>
     <w:p>
@@ -3262,7 +3256,7 @@
 </file>
 
 <file path=word/endnotes.xml><?xml version="1.0" encoding="utf-8"?>
-<w:endnotes xmlns:wpc="http://schemas.microsoft.com/office/word/2010/wordprocessingCanvas" xmlns:cx="http://schemas.microsoft.com/office/drawing/2014/chartex" xmlns:cx1="http://schemas.microsoft.com/office/drawing/2015/9/8/chartex" xmlns:cx2="http://schemas.microsoft.com/office/drawing/2015/10/21/chartex" xmlns:cx3="http://schemas.microsoft.com/office/drawing/2016/5/9/chartex" xmlns:cx4="http://schemas.microsoft.com/office/drawing/2016/5/10/chartex" xmlns:cx5="http://schemas.microsoft.com/office/drawing/2016/5/11/chartex" xmlns:cx6="http://schemas.microsoft.com/office/drawing/2016/5/12/chartex" xmlns:cx7="http://schemas.microsoft.com/office/drawing/2016/5/13/chartex" xmlns:cx8="http://schemas.microsoft.com/office/drawing/2016/5/14/chartex" xmlns:mc="http://schemas.openxmlformats.org/markup-compatibility/2006" xmlns:aink="http://schemas.microsoft.com/office/drawing/2016/ink" xmlns:am3d="http://schemas.microsoft.com/office/drawing/2017/model3d" xmlns:o="urn:schemas-microsoft-com:office:office" xmlns:r="http://schemas.openxmlformats.org/officeDocument/2006/relationships" xmlns:m="http://schemas.openxmlformats.org/officeDocument/2006/math" xmlns:v="urn:schemas-microsoft-com:vml" xmlns:wp14="http://schemas.microsoft.com/office/word/2010/wordprocessingDrawing" xmlns:wp="http://schemas.openxmlformats.org/drawingml/2006/wordprocessingDrawing" xmlns:w10="urn:schemas-microsoft-com:office:word" xmlns:w="http://schemas.openxmlformats.org/wordprocessingml/2006/main" xmlns:w14="http://schemas.microsoft.com/office/word/2010/wordml" xmlns:w15="http://schemas.microsoft.com/office/word/2012/wordml" xmlns:w16cex="http://schemas.microsoft.com/office/word/2018/wordml/cex" xmlns:w16cid="http://schemas.microsoft.com/office/word/2016/wordml/cid" xmlns:w16="http://schemas.microsoft.com/office/word/2018/wordml" xmlns:w16sdtdh="http://schemas.microsoft.com/office/word/2020/wordml/sdtdatahash" xmlns:w16se="http://schemas.microsoft.com/office/word/2015/wordml/symex" xmlns:wpg="http://schemas.microsoft.com/office/word/2010/wordprocessingGroup" xmlns:wpi="http://schemas.microsoft.com/office/word/2010/wordprocessingInk" xmlns:wne="http://schemas.microsoft.com/office/word/2006/wordml" xmlns:wps="http://schemas.microsoft.com/office/word/2010/wordprocessingShape" mc:Ignorable="w14 w15 w16se w16cid w16 w16cex w16sdtdh wp14">
+<w:endnotes xmlns:wpc="http://schemas.microsoft.com/office/word/2010/wordprocessingCanvas" xmlns:cx="http://schemas.microsoft.com/office/drawing/2014/chartex" xmlns:cx1="http://schemas.microsoft.com/office/drawing/2015/9/8/chartex" xmlns:cx2="http://schemas.microsoft.com/office/drawing/2015/10/21/chartex" xmlns:cx3="http://schemas.microsoft.com/office/drawing/2016/5/9/chartex" xmlns:cx4="http://schemas.microsoft.com/office/drawing/2016/5/10/chartex" xmlns:cx5="http://schemas.microsoft.com/office/drawing/2016/5/11/chartex" xmlns:cx6="http://schemas.microsoft.com/office/drawing/2016/5/12/chartex" xmlns:cx7="http://schemas.microsoft.com/office/drawing/2016/5/13/chartex" xmlns:cx8="http://schemas.microsoft.com/office/drawing/2016/5/14/chartex" xmlns:mc="http://schemas.openxmlformats.org/markup-compatibility/2006" xmlns:aink="http://schemas.microsoft.com/office/drawing/2016/ink" xmlns:am3d="http://schemas.microsoft.com/office/drawing/2017/model3d" xmlns:o="urn:schemas-microsoft-com:office:office" xmlns:r="http://schemas.openxmlformats.org/officeDocument/2006/relationships" xmlns:m="http://schemas.openxmlformats.org/officeDocument/2006/math" xmlns:v="urn:schemas-microsoft-com:vml" xmlns:wp14="http://schemas.microsoft.com/office/word/2010/wordprocessingDrawing" xmlns:wp="http://schemas.openxmlformats.org/drawingml/2006/wordprocessingDrawing" xmlns:w10="urn:schemas-microsoft-com:office:word" xmlns:w="http://schemas.openxmlformats.org/wordprocessingml/2006/main" xmlns:w14="http://schemas.microsoft.com/office/word/2010/wordml" xmlns:w15="http://schemas.microsoft.com/office/word/2012/wordml" xmlns:w16cex="http://schemas.microsoft.com/office/word/2018/wordml/cex" xmlns:w16cid="http://schemas.microsoft.com/office/word/2016/wordml/cid" xmlns:w16="http://schemas.microsoft.com/office/word/2018/wordml" xmlns:w16se="http://schemas.microsoft.com/office/word/2015/wordml/symex" xmlns:wpg="http://schemas.microsoft.com/office/word/2010/wordprocessingGroup" xmlns:wpi="http://schemas.microsoft.com/office/word/2010/wordprocessingInk" xmlns:wne="http://schemas.microsoft.com/office/word/2006/wordml" xmlns:wps="http://schemas.microsoft.com/office/word/2010/wordprocessingShape" mc:Ignorable="w14 w15 w16se w16cid w16 w16cex wp14">
   <w:endnote w:type="separator" w:id="-1">
     <w:p>
       <w:pPr>
@@ -3294,7 +3288,7 @@
 </file>
 
 <file path=word/footer1.xml><?xml version="1.0" encoding="utf-8"?>
-<w:ftr xmlns:wpc="http://schemas.microsoft.com/office/word/2010/wordprocessingCanvas" xmlns:cx="http://schemas.microsoft.com/office/drawing/2014/chartex" xmlns:cx1="http://schemas.microsoft.com/office/drawing/2015/9/8/chartex" xmlns:cx2="http://schemas.microsoft.com/office/drawing/2015/10/21/chartex" xmlns:cx3="http://schemas.microsoft.com/office/drawing/2016/5/9/chartex" xmlns:cx4="http://schemas.microsoft.com/office/drawing/2016/5/10/chartex" xmlns:cx5="http://schemas.microsoft.com/office/drawing/2016/5/11/chartex" xmlns:cx6="http://schemas.microsoft.com/office/drawing/2016/5/12/chartex" xmlns:cx7="http://schemas.microsoft.com/office/drawing/2016/5/13/chartex" xmlns:cx8="http://schemas.microsoft.com/office/drawing/2016/5/14/chartex" xmlns:mc="http://schemas.openxmlformats.org/markup-compatibility/2006" xmlns:aink="http://schemas.microsoft.com/office/drawing/2016/ink" xmlns:am3d="http://schemas.microsoft.com/office/drawing/2017/model3d" xmlns:o="urn:schemas-microsoft-com:office:office" xmlns:r="http://schemas.openxmlformats.org/officeDocument/2006/relationships" xmlns:m="http://schemas.openxmlformats.org/officeDocument/2006/math" xmlns:v="urn:schemas-microsoft-com:vml" xmlns:wp14="http://schemas.microsoft.com/office/word/2010/wordprocessingDrawing" xmlns:wp="http://schemas.openxmlformats.org/drawingml/2006/wordprocessingDrawing" xmlns:w10="urn:schemas-microsoft-com:office:word" xmlns:w="http://schemas.openxmlformats.org/wordprocessingml/2006/main" xmlns:w14="http://schemas.microsoft.com/office/word/2010/wordml" xmlns:w15="http://schemas.microsoft.com/office/word/2012/wordml" xmlns:w16cex="http://schemas.microsoft.com/office/word/2018/wordml/cex" xmlns:w16cid="http://schemas.microsoft.com/office/word/2016/wordml/cid" xmlns:w16="http://schemas.microsoft.com/office/word/2018/wordml" xmlns:w16sdtdh="http://schemas.microsoft.com/office/word/2020/wordml/sdtdatahash" xmlns:w16se="http://schemas.microsoft.com/office/word/2015/wordml/symex" xmlns:wpg="http://schemas.microsoft.com/office/word/2010/wordprocessingGroup" xmlns:wpi="http://schemas.microsoft.com/office/word/2010/wordprocessingInk" xmlns:wne="http://schemas.microsoft.com/office/word/2006/wordml" xmlns:wps="http://schemas.microsoft.com/office/word/2010/wordprocessingShape" mc:Ignorable="w14 w15 w16se w16cid w16 w16cex w16sdtdh wp14">
+<w:ftr xmlns:wpc="http://schemas.microsoft.com/office/word/2010/wordprocessingCanvas" xmlns:cx="http://schemas.microsoft.com/office/drawing/2014/chartex" xmlns:cx1="http://schemas.microsoft.com/office/drawing/2015/9/8/chartex" xmlns:cx2="http://schemas.microsoft.com/office/drawing/2015/10/21/chartex" xmlns:cx3="http://schemas.microsoft.com/office/drawing/2016/5/9/chartex" xmlns:cx4="http://schemas.microsoft.com/office/drawing/2016/5/10/chartex" xmlns:cx5="http://schemas.microsoft.com/office/drawing/2016/5/11/chartex" xmlns:cx6="http://schemas.microsoft.com/office/drawing/2016/5/12/chartex" xmlns:cx7="http://schemas.microsoft.com/office/drawing/2016/5/13/chartex" xmlns:cx8="http://schemas.microsoft.com/office/drawing/2016/5/14/chartex" xmlns:mc="http://schemas.openxmlformats.org/markup-compatibility/2006" xmlns:aink="http://schemas.microsoft.com/office/drawing/2016/ink" xmlns:am3d="http://schemas.microsoft.com/office/drawing/2017/model3d" xmlns:o="urn:schemas-microsoft-com:office:office" xmlns:r="http://schemas.openxmlformats.org/officeDocument/2006/relationships" xmlns:m="http://schemas.openxmlformats.org/officeDocument/2006/math" xmlns:v="urn:schemas-microsoft-com:vml" xmlns:wp14="http://schemas.microsoft.com/office/word/2010/wordprocessingDrawing" xmlns:wp="http://schemas.openxmlformats.org/drawingml/2006/wordprocessingDrawing" xmlns:w10="urn:schemas-microsoft-com:office:word" xmlns:w="http://schemas.openxmlformats.org/wordprocessingml/2006/main" xmlns:w14="http://schemas.microsoft.com/office/word/2010/wordml" xmlns:w15="http://schemas.microsoft.com/office/word/2012/wordml" xmlns:w16cex="http://schemas.microsoft.com/office/word/2018/wordml/cex" xmlns:w16cid="http://schemas.microsoft.com/office/word/2016/wordml/cid" xmlns:w16="http://schemas.microsoft.com/office/word/2018/wordml" xmlns:w16se="http://schemas.microsoft.com/office/word/2015/wordml/symex" xmlns:wpg="http://schemas.microsoft.com/office/word/2010/wordprocessingGroup" xmlns:wpi="http://schemas.microsoft.com/office/word/2010/wordprocessingInk" xmlns:wne="http://schemas.microsoft.com/office/word/2006/wordml" xmlns:wps="http://schemas.microsoft.com/office/word/2010/wordprocessingShape" mc:Ignorable="w14 w15 w16se w16cid w16 w16cex wp14">
   <w:sdt>
     <w:sdtPr>
       <w:id w:val="-907376902"/>
@@ -3424,7 +3418,7 @@
 </file>
 
 <file path=word/footnotes.xml><?xml version="1.0" encoding="utf-8"?>
-<w:footnotes xmlns:wpc="http://schemas.microsoft.com/office/word/2010/wordprocessingCanvas" xmlns:cx="http://schemas.microsoft.com/office/drawing/2014/chartex" xmlns:cx1="http://schemas.microsoft.com/office/drawing/2015/9/8/chartex" xmlns:cx2="http://schemas.microsoft.com/office/drawing/2015/10/21/chartex" xmlns:cx3="http://schemas.microsoft.com/office/drawing/2016/5/9/chartex" xmlns:cx4="http://schemas.microsoft.com/office/drawing/2016/5/10/chartex" xmlns:cx5="http://schemas.microsoft.com/office/drawing/2016/5/11/chartex" xmlns:cx6="http://schemas.microsoft.com/office/drawing/2016/5/12/chartex" xmlns:cx7="http://schemas.microsoft.com/office/drawing/2016/5/13/chartex" xmlns:cx8="http://schemas.microsoft.com/office/drawing/2016/5/14/chartex" xmlns:mc="http://schemas.openxmlformats.org/markup-compatibility/2006" xmlns:aink="http://schemas.microsoft.com/office/drawing/2016/ink" xmlns:am3d="http://schemas.microsoft.com/office/drawing/2017/model3d" xmlns:o="urn:schemas-microsoft-com:office:office" xmlns:r="http://schemas.openxmlformats.org/officeDocument/2006/relationships" xmlns:m="http://schemas.openxmlformats.org/officeDocument/2006/math" xmlns:v="urn:schemas-microsoft-com:vml" xmlns:wp14="http://schemas.microsoft.com/office/word/2010/wordprocessingDrawing" xmlns:wp="http://schemas.openxmlformats.org/drawingml/2006/wordprocessingDrawing" xmlns:w10="urn:schemas-microsoft-com:office:word" xmlns:w="http://schemas.openxmlformats.org/wordprocessingml/2006/main" xmlns:w14="http://schemas.microsoft.com/office/word/2010/wordml" xmlns:w15="http://schemas.microsoft.com/office/word/2012/wordml" xmlns:w16cex="http://schemas.microsoft.com/office/word/2018/wordml/cex" xmlns:w16cid="http://schemas.microsoft.com/office/word/2016/wordml/cid" xmlns:w16="http://schemas.microsoft.com/office/word/2018/wordml" xmlns:w16sdtdh="http://schemas.microsoft.com/office/word/2020/wordml/sdtdatahash" xmlns:w16se="http://schemas.microsoft.com/office/word/2015/wordml/symex" xmlns:wpg="http://schemas.microsoft.com/office/word/2010/wordprocessingGroup" xmlns:wpi="http://schemas.microsoft.com/office/word/2010/wordprocessingInk" xmlns:wne="http://schemas.microsoft.com/office/word/2006/wordml" xmlns:wps="http://schemas.microsoft.com/office/word/2010/wordprocessingShape" mc:Ignorable="w14 w15 w16se w16cid w16 w16cex w16sdtdh wp14">
+<w:footnotes xmlns:wpc="http://schemas.microsoft.com/office/word/2010/wordprocessingCanvas" xmlns:cx="http://schemas.microsoft.com/office/drawing/2014/chartex" xmlns:cx1="http://schemas.microsoft.com/office/drawing/2015/9/8/chartex" xmlns:cx2="http://schemas.microsoft.com/office/drawing/2015/10/21/chartex" xmlns:cx3="http://schemas.microsoft.com/office/drawing/2016/5/9/chartex" xmlns:cx4="http://schemas.microsoft.com/office/drawing/2016/5/10/chartex" xmlns:cx5="http://schemas.microsoft.com/office/drawing/2016/5/11/chartex" xmlns:cx6="http://schemas.microsoft.com/office/drawing/2016/5/12/chartex" xmlns:cx7="http://schemas.microsoft.com/office/drawing/2016/5/13/chartex" xmlns:cx8="http://schemas.microsoft.com/office/drawing/2016/5/14/chartex" xmlns:mc="http://schemas.openxmlformats.org/markup-compatibility/2006" xmlns:aink="http://schemas.microsoft.com/office/drawing/2016/ink" xmlns:am3d="http://schemas.microsoft.com/office/drawing/2017/model3d" xmlns:o="urn:schemas-microsoft-com:office:office" xmlns:r="http://schemas.openxmlformats.org/officeDocument/2006/relationships" xmlns:m="http://schemas.openxmlformats.org/officeDocument/2006/math" xmlns:v="urn:schemas-microsoft-com:vml" xmlns:wp14="http://schemas.microsoft.com/office/word/2010/wordprocessingDrawing" xmlns:wp="http://schemas.openxmlformats.org/drawingml/2006/wordprocessingDrawing" xmlns:w10="urn:schemas-microsoft-com:office:word" xmlns:w="http://schemas.openxmlformats.org/wordprocessingml/2006/main" xmlns:w14="http://schemas.microsoft.com/office/word/2010/wordml" xmlns:w15="http://schemas.microsoft.com/office/word/2012/wordml" xmlns:w16cex="http://schemas.microsoft.com/office/word/2018/wordml/cex" xmlns:w16cid="http://schemas.microsoft.com/office/word/2016/wordml/cid" xmlns:w16="http://schemas.microsoft.com/office/word/2018/wordml" xmlns:w16se="http://schemas.microsoft.com/office/word/2015/wordml/symex" xmlns:wpg="http://schemas.microsoft.com/office/word/2010/wordprocessingGroup" xmlns:wpi="http://schemas.microsoft.com/office/word/2010/wordprocessingInk" xmlns:wne="http://schemas.microsoft.com/office/word/2006/wordml" xmlns:wps="http://schemas.microsoft.com/office/word/2010/wordprocessingShape" mc:Ignorable="w14 w15 w16se w16cid w16 w16cex wp14">
   <w:footnote w:type="separator" w:id="-1">
     <w:p>
       <w:pPr>
@@ -3470,8 +3464,120 @@
 </file>
 
 <file path=word/numbering.xml><?xml version="1.0" encoding="utf-8"?>
-<w:numbering xmlns:wpc="http://schemas.microsoft.com/office/word/2010/wordprocessingCanvas" xmlns:cx="http://schemas.microsoft.com/office/drawing/2014/chartex" xmlns:cx1="http://schemas.microsoft.com/office/drawing/2015/9/8/chartex" xmlns:cx2="http://schemas.microsoft.com/office/drawing/2015/10/21/chartex" xmlns:cx3="http://schemas.microsoft.com/office/drawing/2016/5/9/chartex" xmlns:cx4="http://schemas.microsoft.com/office/drawing/2016/5/10/chartex" xmlns:cx5="http://schemas.microsoft.com/office/drawing/2016/5/11/chartex" xmlns:cx6="http://schemas.microsoft.com/office/drawing/2016/5/12/chartex" xmlns:cx7="http://schemas.microsoft.com/office/drawing/2016/5/13/chartex" xmlns:cx8="http://schemas.microsoft.com/office/drawing/2016/5/14/chartex" xmlns:mc="http://schemas.openxmlformats.org/markup-compatibility/2006" xmlns:aink="http://schemas.microsoft.com/office/drawing/2016/ink" xmlns:am3d="http://schemas.microsoft.com/office/drawing/2017/model3d" xmlns:o="urn:schemas-microsoft-com:office:office" xmlns:r="http://schemas.openxmlformats.org/officeDocument/2006/relationships" xmlns:m="http://schemas.openxmlformats.org/officeDocument/2006/math" xmlns:v="urn:schemas-microsoft-com:vml" xmlns:wp14="http://schemas.microsoft.com/office/word/2010/wordprocessingDrawing" xmlns:wp="http://schemas.openxmlformats.org/drawingml/2006/wordprocessingDrawing" xmlns:w10="urn:schemas-microsoft-com:office:word" xmlns:w="http://schemas.openxmlformats.org/wordprocessingml/2006/main" xmlns:w14="http://schemas.microsoft.com/office/word/2010/wordml" xmlns:w15="http://schemas.microsoft.com/office/word/2012/wordml" xmlns:w16cex="http://schemas.microsoft.com/office/word/2018/wordml/cex" xmlns:w16cid="http://schemas.microsoft.com/office/word/2016/wordml/cid" xmlns:w16="http://schemas.microsoft.com/office/word/2018/wordml" xmlns:w16sdtdh="http://schemas.microsoft.com/office/word/2020/wordml/sdtdatahash" xmlns:w16se="http://schemas.microsoft.com/office/word/2015/wordml/symex" xmlns:wpg="http://schemas.microsoft.com/office/word/2010/wordprocessingGroup" xmlns:wpi="http://schemas.microsoft.com/office/word/2010/wordprocessingInk" xmlns:wne="http://schemas.microsoft.com/office/word/2006/wordml" xmlns:wps="http://schemas.microsoft.com/office/word/2010/wordprocessingShape" mc:Ignorable="w14 w15 w16se w16cid w16 w16cex w16sdtdh wp14">
+<w:numbering xmlns:wpc="http://schemas.microsoft.com/office/word/2010/wordprocessingCanvas" xmlns:cx="http://schemas.microsoft.com/office/drawing/2014/chartex" xmlns:cx1="http://schemas.microsoft.com/office/drawing/2015/9/8/chartex" xmlns:cx2="http://schemas.microsoft.com/office/drawing/2015/10/21/chartex" xmlns:cx3="http://schemas.microsoft.com/office/drawing/2016/5/9/chartex" xmlns:cx4="http://schemas.microsoft.com/office/drawing/2016/5/10/chartex" xmlns:cx5="http://schemas.microsoft.com/office/drawing/2016/5/11/chartex" xmlns:cx6="http://schemas.microsoft.com/office/drawing/2016/5/12/chartex" xmlns:cx7="http://schemas.microsoft.com/office/drawing/2016/5/13/chartex" xmlns:cx8="http://schemas.microsoft.com/office/drawing/2016/5/14/chartex" xmlns:mc="http://schemas.openxmlformats.org/markup-compatibility/2006" xmlns:aink="http://schemas.microsoft.com/office/drawing/2016/ink" xmlns:am3d="http://schemas.microsoft.com/office/drawing/2017/model3d" xmlns:o="urn:schemas-microsoft-com:office:office" xmlns:r="http://schemas.openxmlformats.org/officeDocument/2006/relationships" xmlns:m="http://schemas.openxmlformats.org/officeDocument/2006/math" xmlns:v="urn:schemas-microsoft-com:vml" xmlns:wp14="http://schemas.microsoft.com/office/word/2010/wordprocessingDrawing" xmlns:wp="http://schemas.openxmlformats.org/drawingml/2006/wordprocessingDrawing" xmlns:w10="urn:schemas-microsoft-com:office:word" xmlns:w="http://schemas.openxmlformats.org/wordprocessingml/2006/main" xmlns:w14="http://schemas.microsoft.com/office/word/2010/wordml" xmlns:w15="http://schemas.microsoft.com/office/word/2012/wordml" xmlns:w16cex="http://schemas.microsoft.com/office/word/2018/wordml/cex" xmlns:w16cid="http://schemas.microsoft.com/office/word/2016/wordml/cid" xmlns:w16="http://schemas.microsoft.com/office/word/2018/wordml" xmlns:w16se="http://schemas.microsoft.com/office/word/2015/wordml/symex" xmlns:wpg="http://schemas.microsoft.com/office/word/2010/wordprocessingGroup" xmlns:wpi="http://schemas.microsoft.com/office/word/2010/wordprocessingInk" xmlns:wne="http://schemas.microsoft.com/office/word/2006/wordml" xmlns:wps="http://schemas.microsoft.com/office/word/2010/wordprocessingShape" mc:Ignorable="w14 w15 w16se w16cid w16 w16cex wp14">
   <w:abstractNum w:abstractNumId="0" w15:restartNumberingAfterBreak="0">
+    <w:nsid w:val="2CEE648A"/>
+    <w:multiLevelType w:val="hybridMultilevel"/>
+    <w:tmpl w:val="930CB0C0"/>
+    <w:lvl w:ilvl="0" w:tplc="6A524EC0">
+      <w:numFmt w:val="bullet"/>
+      <w:lvlText w:val="-"/>
+      <w:lvlJc w:val="left"/>
+      <w:pPr>
+        <w:ind w:left="720" w:hanging="360"/>
+      </w:pPr>
+      <w:rPr>
+        <w:rFonts w:ascii="Calibri" w:eastAsiaTheme="minorHAnsi" w:hAnsi="Calibri" w:cs="Calibri" w:hint="default"/>
+      </w:rPr>
+    </w:lvl>
+    <w:lvl w:ilvl="1" w:tplc="08090003" w:tentative="1">
+      <w:start w:val="1"/>
+      <w:numFmt w:val="bullet"/>
+      <w:lvlText w:val="o"/>
+      <w:lvlJc w:val="left"/>
+      <w:pPr>
+        <w:ind w:left="1440" w:hanging="360"/>
+      </w:pPr>
+      <w:rPr>
+        <w:rFonts w:ascii="Courier New" w:hAnsi="Courier New" w:cs="Courier New" w:hint="default"/>
+      </w:rPr>
+    </w:lvl>
+    <w:lvl w:ilvl="2" w:tplc="08090005" w:tentative="1">
+      <w:start w:val="1"/>
+      <w:numFmt w:val="bullet"/>
+      <w:lvlText w:val=""/>
+      <w:lvlJc w:val="left"/>
+      <w:pPr>
+        <w:ind w:left="2160" w:hanging="360"/>
+      </w:pPr>
+      <w:rPr>
+        <w:rFonts w:ascii="Wingdings" w:hAnsi="Wingdings" w:hint="default"/>
+      </w:rPr>
+    </w:lvl>
+    <w:lvl w:ilvl="3" w:tplc="08090001" w:tentative="1">
+      <w:start w:val="1"/>
+      <w:numFmt w:val="bullet"/>
+      <w:lvlText w:val=""/>
+      <w:lvlJc w:val="left"/>
+      <w:pPr>
+        <w:ind w:left="2880" w:hanging="360"/>
+      </w:pPr>
+      <w:rPr>
+        <w:rFonts w:ascii="Symbol" w:hAnsi="Symbol" w:hint="default"/>
+      </w:rPr>
+    </w:lvl>
+    <w:lvl w:ilvl="4" w:tplc="08090003" w:tentative="1">
+      <w:start w:val="1"/>
+      <w:numFmt w:val="bullet"/>
+      <w:lvlText w:val="o"/>
+      <w:lvlJc w:val="left"/>
+      <w:pPr>
+        <w:ind w:left="3600" w:hanging="360"/>
+      </w:pPr>
+      <w:rPr>
+        <w:rFonts w:ascii="Courier New" w:hAnsi="Courier New" w:cs="Courier New" w:hint="default"/>
+      </w:rPr>
+    </w:lvl>
+    <w:lvl w:ilvl="5" w:tplc="08090005" w:tentative="1">
+      <w:start w:val="1"/>
+      <w:numFmt w:val="bullet"/>
+      <w:lvlText w:val=""/>
+      <w:lvlJc w:val="left"/>
+      <w:pPr>
+        <w:ind w:left="4320" w:hanging="360"/>
+      </w:pPr>
+      <w:rPr>
+        <w:rFonts w:ascii="Wingdings" w:hAnsi="Wingdings" w:hint="default"/>
+      </w:rPr>
+    </w:lvl>
+    <w:lvl w:ilvl="6" w:tplc="08090001" w:tentative="1">
+      <w:start w:val="1"/>
+      <w:numFmt w:val="bullet"/>
+      <w:lvlText w:val=""/>
+      <w:lvlJc w:val="left"/>
+      <w:pPr>
+        <w:ind w:left="5040" w:hanging="360"/>
+      </w:pPr>
+      <w:rPr>
+        <w:rFonts w:ascii="Symbol" w:hAnsi="Symbol" w:hint="default"/>
+      </w:rPr>
+    </w:lvl>
+    <w:lvl w:ilvl="7" w:tplc="08090003" w:tentative="1">
+      <w:start w:val="1"/>
+      <w:numFmt w:val="bullet"/>
+      <w:lvlText w:val="o"/>
+      <w:lvlJc w:val="left"/>
+      <w:pPr>
+        <w:ind w:left="5760" w:hanging="360"/>
+      </w:pPr>
+      <w:rPr>
+        <w:rFonts w:ascii="Courier New" w:hAnsi="Courier New" w:cs="Courier New" w:hint="default"/>
+      </w:rPr>
+    </w:lvl>
+    <w:lvl w:ilvl="8" w:tplc="08090005" w:tentative="1">
+      <w:start w:val="1"/>
+      <w:numFmt w:val="bullet"/>
+      <w:lvlText w:val=""/>
+      <w:lvlJc w:val="left"/>
+      <w:pPr>
+        <w:ind w:left="6480" w:hanging="360"/>
+      </w:pPr>
+      <w:rPr>
+        <w:rFonts w:ascii="Wingdings" w:hAnsi="Wingdings" w:hint="default"/>
+      </w:rPr>
+    </w:lvl>
+  </w:abstractNum>
+  <w:abstractNum w:abstractNumId="1" w15:restartNumberingAfterBreak="0">
     <w:nsid w:val="6E3703FB"/>
     <w:multiLevelType w:val="hybridMultilevel"/>
     <w:tmpl w:val="C55AB6A6"/>
@@ -3584,7 +3690,7 @@
       </w:rPr>
     </w:lvl>
   </w:abstractNum>
-  <w:abstractNum w:abstractNumId="1" w15:restartNumberingAfterBreak="0">
+  <w:abstractNum w:abstractNumId="2" w15:restartNumberingAfterBreak="0">
     <w:nsid w:val="6E4111C1"/>
     <w:multiLevelType w:val="hybridMultilevel"/>
     <w:tmpl w:val="99BE89AE"/>
@@ -3698,16 +3804,19 @@
     </w:lvl>
   </w:abstractNum>
   <w:num w:numId="1">
-    <w:abstractNumId w:val="0"/>
+    <w:abstractNumId w:val="1"/>
   </w:num>
   <w:num w:numId="2">
-    <w:abstractNumId w:val="1"/>
+    <w:abstractNumId w:val="2"/>
+  </w:num>
+  <w:num w:numId="3">
+    <w:abstractNumId w:val="0"/>
   </w:num>
 </w:numbering>
 </file>
 
 <file path=word/styles.xml><?xml version="1.0" encoding="utf-8"?>
-<w:styles xmlns:mc="http://schemas.openxmlformats.org/markup-compatibility/2006" xmlns:r="http://schemas.openxmlformats.org/officeDocument/2006/relationships" xmlns:w="http://schemas.openxmlformats.org/wordprocessingml/2006/main" xmlns:w14="http://schemas.microsoft.com/office/word/2010/wordml" xmlns:w15="http://schemas.microsoft.com/office/word/2012/wordml" xmlns:w16cex="http://schemas.microsoft.com/office/word/2018/wordml/cex" xmlns:w16cid="http://schemas.microsoft.com/office/word/2016/wordml/cid" xmlns:w16="http://schemas.microsoft.com/office/word/2018/wordml" xmlns:w16sdtdh="http://schemas.microsoft.com/office/word/2020/wordml/sdtdatahash" xmlns:w16se="http://schemas.microsoft.com/office/word/2015/wordml/symex" mc:Ignorable="w14 w15 w16se w16cid w16 w16cex w16sdtdh">
+<w:styles xmlns:mc="http://schemas.openxmlformats.org/markup-compatibility/2006" xmlns:r="http://schemas.openxmlformats.org/officeDocument/2006/relationships" xmlns:w="http://schemas.openxmlformats.org/wordprocessingml/2006/main" xmlns:w14="http://schemas.microsoft.com/office/word/2010/wordml" xmlns:w15="http://schemas.microsoft.com/office/word/2012/wordml" xmlns:w16cex="http://schemas.microsoft.com/office/word/2018/wordml/cex" xmlns:w16cid="http://schemas.microsoft.com/office/word/2016/wordml/cid" xmlns:w16="http://schemas.microsoft.com/office/word/2018/wordml" xmlns:w16se="http://schemas.microsoft.com/office/word/2015/wordml/symex" mc:Ignorable="w14 w15 w16se w16cid w16 w16cex">
   <w:docDefaults>
     <w:rPrDefault>
       <w:rPr>

</xml_diff>

<commit_message>
Added figure caption and reference and also added a table of figures to the contents page.
</commit_message>
<xml_diff>
--- a/Report.docx
+++ b/Report.docx
@@ -221,7 +221,7 @@
                   </wp:anchor>
                 </w:drawing>
               </mc:Choice>
-              <mc:Fallback xmlns:w16sdtdh="http://schemas.microsoft.com/office/word/2020/wordml/sdtdatahash">
+              <mc:Fallback>
                 <w:pict>
                   <v:shapetype w14:anchorId="5A8C8F14" id="_x0000_t202" coordsize="21600,21600" o:spt="202" path="m,l,21600r21600,l21600,xe">
                     <v:stroke joinstyle="miter"/>
@@ -550,7 +550,7 @@
                   </wp:anchor>
                 </w:drawing>
               </mc:Choice>
-              <mc:Fallback xmlns:w16sdtdh="http://schemas.microsoft.com/office/word/2020/wordml/sdtdatahash">
+              <mc:Fallback>
                 <w:pict>
                   <v:shape w14:anchorId="69046A2C" id="Text Box 131" o:spid="_x0000_s1027" type="#_x0000_t202" style="position:absolute;margin-left:62.5pt;margin-top:152.4pt;width:369pt;height:139.5pt;z-index:251658241;visibility:visible;mso-wrap-style:square;mso-width-percent:790;mso-height-percent:0;mso-wrap-distance-left:14.4pt;mso-wrap-distance-top:0;mso-wrap-distance-right:14.4pt;mso-wrap-distance-bottom:0;mso-position-horizontal:absolute;mso-position-horizontal-relative:margin;mso-position-vertical:absolute;mso-position-vertical-relative:page;mso-width-percent:790;mso-height-percent:0;mso-width-relative:margin;mso-height-relative:page;v-text-anchor:top" o:gfxdata="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" filled="f" stroked="f" strokeweight=".5pt">
                     <v:textbox inset="0,0,0,0">
@@ -790,7 +790,7 @@
                   </wp:anchor>
                 </w:drawing>
               </mc:Choice>
-              <mc:Fallback xmlns:w16sdtdh="http://schemas.microsoft.com/office/word/2020/wordml/sdtdatahash">
+              <mc:Fallback>
                 <w:pict>
                   <v:rect w14:anchorId="213FF161" id="Rectangle 132" o:spid="_x0000_s1028" style="position:absolute;margin-left:-4.4pt;margin-top:0;width:46.8pt;height:77.75pt;z-index:251658240;visibility:visible;mso-wrap-style:square;mso-width-percent:76;mso-height-percent:98;mso-top-percent:23;mso-wrap-distance-left:9pt;mso-wrap-distance-top:0;mso-wrap-distance-right:9pt;mso-wrap-distance-bottom:0;mso-position-horizontal:right;mso-position-horizontal-relative:margin;mso-position-vertical-relative:page;mso-width-percent:76;mso-height-percent:98;mso-top-percent:23;mso-width-relative:page;mso-height-relative:page;v-text-anchor:bottom" o:gfxdata="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" fillcolor="#4472c4 [3204]" stroked="f" strokeweight="1pt">
                     <o:lock v:ext="edit" aspectratio="t"/>
@@ -1072,6 +1072,14 @@
         <w:lastRenderedPageBreak/>
         <w:t>Contents</w:t>
       </w:r>
+      <w:r>
+        <w:rPr>
+          <w:b/>
+          <w:bCs/>
+          <w:u w:val="single"/>
+        </w:rPr>
+        <w:t>:</w:t>
+      </w:r>
     </w:p>
     <w:p>
       <w:pPr>
@@ -1094,7 +1102,7 @@
       <w:r>
         <w:fldChar w:fldCharType="separate"/>
       </w:r>
-      <w:hyperlink w:anchor="_Toc68638625" w:history="1">
+      <w:hyperlink w:anchor="_Toc70020597" w:history="1">
         <w:r>
           <w:rPr>
             <w:rStyle w:val="Hyperlink"/>
@@ -1121,7 +1129,7 @@
             <w:noProof/>
             <w:webHidden/>
           </w:rPr>
-          <w:instrText xml:space="preserve"> PAGEREF _Toc68638625 \h </w:instrText>
+          <w:instrText xml:space="preserve"> PAGEREF _Toc70020597 \h </w:instrText>
         </w:r>
         <w:r>
           <w:rPr>
@@ -1141,7 +1149,7 @@
             <w:noProof/>
             <w:webHidden/>
           </w:rPr>
-          <w:t>3</w:t>
+          <w:t>2</w:t>
         </w:r>
         <w:r>
           <w:rPr>
@@ -1164,7 +1172,7 @@
           <w:lang w:eastAsia="en-GB"/>
         </w:rPr>
       </w:pPr>
-      <w:hyperlink w:anchor="_Toc68638626" w:history="1">
+      <w:hyperlink w:anchor="_Toc70020598" w:history="1">
         <w:r>
           <w:rPr>
             <w:rStyle w:val="Hyperlink"/>
@@ -1191,7 +1199,7 @@
             <w:noProof/>
             <w:webHidden/>
           </w:rPr>
-          <w:instrText xml:space="preserve"> PAGEREF _Toc68638626 \h </w:instrText>
+          <w:instrText xml:space="preserve"> PAGEREF _Toc70020598 \h </w:instrText>
         </w:r>
         <w:r>
           <w:rPr>
@@ -1211,7 +1219,77 @@
             <w:noProof/>
             <w:webHidden/>
           </w:rPr>
-          <w:t>3</w:t>
+          <w:t>2</w:t>
+        </w:r>
+        <w:r>
+          <w:rPr>
+            <w:noProof/>
+            <w:webHidden/>
+          </w:rPr>
+          <w:fldChar w:fldCharType="end"/>
+        </w:r>
+      </w:hyperlink>
+    </w:p>
+    <w:p>
+      <w:pPr>
+        <w:pStyle w:val="TOC1"/>
+        <w:tabs>
+          <w:tab w:val="right" w:leader="dot" w:pos="9016"/>
+        </w:tabs>
+        <w:rPr>
+          <w:rFonts w:eastAsiaTheme="minorEastAsia"/>
+          <w:noProof/>
+          <w:lang w:eastAsia="en-GB"/>
+        </w:rPr>
+      </w:pPr>
+      <w:hyperlink w:anchor="_Toc70020599" w:history="1">
+        <w:r>
+          <w:rPr>
+            <w:rStyle w:val="Hyperlink"/>
+            <w:noProof/>
+          </w:rPr>
+          <w:t>Research</w:t>
+        </w:r>
+        <w:r>
+          <w:rPr>
+            <w:noProof/>
+            <w:webHidden/>
+          </w:rPr>
+          <w:tab/>
+        </w:r>
+        <w:r>
+          <w:rPr>
+            <w:noProof/>
+            <w:webHidden/>
+          </w:rPr>
+          <w:fldChar w:fldCharType="begin"/>
+        </w:r>
+        <w:r>
+          <w:rPr>
+            <w:noProof/>
+            <w:webHidden/>
+          </w:rPr>
+          <w:instrText xml:space="preserve"> PAGEREF _Toc70020599 \h </w:instrText>
+        </w:r>
+        <w:r>
+          <w:rPr>
+            <w:noProof/>
+            <w:webHidden/>
+          </w:rPr>
+        </w:r>
+        <w:r>
+          <w:rPr>
+            <w:noProof/>
+            <w:webHidden/>
+          </w:rPr>
+          <w:fldChar w:fldCharType="separate"/>
+        </w:r>
+        <w:r>
+          <w:rPr>
+            <w:noProof/>
+            <w:webHidden/>
+          </w:rPr>
+          <w:t>4</w:t>
         </w:r>
         <w:r>
           <w:rPr>
@@ -1234,7 +1312,7 @@
           <w:lang w:eastAsia="en-GB"/>
         </w:rPr>
       </w:pPr>
-      <w:hyperlink w:anchor="_Toc68638627" w:history="1">
+      <w:hyperlink w:anchor="_Toc70020600" w:history="1">
         <w:r>
           <w:rPr>
             <w:rStyle w:val="Hyperlink"/>
@@ -1261,7 +1339,7 @@
             <w:noProof/>
             <w:webHidden/>
           </w:rPr>
-          <w:instrText xml:space="preserve"> PAGEREF _Toc68638627 \h </w:instrText>
+          <w:instrText xml:space="preserve"> PAGEREF _Toc70020600 \h </w:instrText>
         </w:r>
         <w:r>
           <w:rPr>
@@ -1281,7 +1359,7 @@
             <w:noProof/>
             <w:webHidden/>
           </w:rPr>
-          <w:t>3</w:t>
+          <w:t>4</w:t>
         </w:r>
         <w:r>
           <w:rPr>
@@ -1304,7 +1382,7 @@
           <w:lang w:eastAsia="en-GB"/>
         </w:rPr>
       </w:pPr>
-      <w:hyperlink w:anchor="_Toc68638628" w:history="1">
+      <w:hyperlink w:anchor="_Toc70020601" w:history="1">
         <w:r>
           <w:rPr>
             <w:rStyle w:val="Hyperlink"/>
@@ -1331,7 +1409,7 @@
             <w:noProof/>
             <w:webHidden/>
           </w:rPr>
-          <w:instrText xml:space="preserve"> PAGEREF _Toc68638628 \h </w:instrText>
+          <w:instrText xml:space="preserve"> PAGEREF _Toc70020601 \h </w:instrText>
         </w:r>
         <w:r>
           <w:rPr>
@@ -1374,7 +1452,7 @@
           <w:lang w:eastAsia="en-GB"/>
         </w:rPr>
       </w:pPr>
-      <w:hyperlink w:anchor="_Toc68638629" w:history="1">
+      <w:hyperlink w:anchor="_Toc70020602" w:history="1">
         <w:r>
           <w:rPr>
             <w:rStyle w:val="Hyperlink"/>
@@ -1401,7 +1479,7 @@
             <w:noProof/>
             <w:webHidden/>
           </w:rPr>
-          <w:instrText xml:space="preserve"> PAGEREF _Toc68638629 \h </w:instrText>
+          <w:instrText xml:space="preserve"> PAGEREF _Toc70020602 \h </w:instrText>
         </w:r>
         <w:r>
           <w:rPr>
@@ -1444,7 +1522,7 @@
           <w:lang w:eastAsia="en-GB"/>
         </w:rPr>
       </w:pPr>
-      <w:hyperlink w:anchor="_Toc68638630" w:history="1">
+      <w:hyperlink w:anchor="_Toc70020603" w:history="1">
         <w:r>
           <w:rPr>
             <w:rStyle w:val="Hyperlink"/>
@@ -1452,7 +1530,7 @@
             <w:noProof/>
             <w:lang w:eastAsia="en-GB"/>
           </w:rPr>
-          <w:t>Design:</w:t>
+          <w:t>Design</w:t>
         </w:r>
         <w:r>
           <w:rPr>
@@ -1473,7 +1551,7 @@
             <w:noProof/>
             <w:webHidden/>
           </w:rPr>
-          <w:instrText xml:space="preserve"> PAGEREF _Toc68638630 \h </w:instrText>
+          <w:instrText xml:space="preserve"> PAGEREF _Toc70020603 \h </w:instrText>
         </w:r>
         <w:r>
           <w:rPr>
@@ -1493,7 +1571,7 @@
             <w:noProof/>
             <w:webHidden/>
           </w:rPr>
-          <w:t>5</w:t>
+          <w:t>6</w:t>
         </w:r>
         <w:r>
           <w:rPr>
@@ -1516,7 +1594,7 @@
           <w:lang w:eastAsia="en-GB"/>
         </w:rPr>
       </w:pPr>
-      <w:hyperlink w:anchor="_Toc68638631" w:history="1">
+      <w:hyperlink w:anchor="_Toc70020604" w:history="1">
         <w:r>
           <w:rPr>
             <w:noProof/>
@@ -1536,7 +1614,7 @@
             <w:noProof/>
             <w:webHidden/>
           </w:rPr>
-          <w:instrText xml:space="preserve"> PAGEREF _Toc68638631 \h </w:instrText>
+          <w:instrText xml:space="preserve"> PAGEREF _Toc70020604 \h </w:instrText>
         </w:r>
         <w:r>
           <w:rPr>
@@ -1556,7 +1634,7 @@
             <w:noProof/>
             <w:webHidden/>
           </w:rPr>
-          <w:t>5</w:t>
+          <w:t>6</w:t>
         </w:r>
         <w:r>
           <w:rPr>
@@ -1579,7 +1657,7 @@
           <w:lang w:eastAsia="en-GB"/>
         </w:rPr>
       </w:pPr>
-      <w:hyperlink w:anchor="_Toc68638632" w:history="1">
+      <w:hyperlink w:anchor="_Toc70020605" w:history="1">
         <w:r>
           <w:rPr>
             <w:rStyle w:val="Hyperlink"/>
@@ -1606,7 +1684,7 @@
             <w:noProof/>
             <w:webHidden/>
           </w:rPr>
-          <w:instrText xml:space="preserve"> PAGEREF _Toc68638632 \h </w:instrText>
+          <w:instrText xml:space="preserve"> PAGEREF _Toc70020605 \h </w:instrText>
         </w:r>
         <w:r>
           <w:rPr>
@@ -1626,7 +1704,7 @@
             <w:noProof/>
             <w:webHidden/>
           </w:rPr>
-          <w:t>6</w:t>
+          <w:t>7</w:t>
         </w:r>
         <w:r>
           <w:rPr>
@@ -1649,13 +1727,13 @@
           <w:lang w:eastAsia="en-GB"/>
         </w:rPr>
       </w:pPr>
-      <w:hyperlink w:anchor="_Toc68638633" w:history="1">
+      <w:hyperlink w:anchor="_Toc70020606" w:history="1">
         <w:r>
           <w:rPr>
             <w:rStyle w:val="Hyperlink"/>
             <w:noProof/>
           </w:rPr>
-          <w:t>How multithreaded client handling was implemented</w:t>
+          <w:t>Implemented features:</w:t>
         </w:r>
         <w:r>
           <w:rPr>
@@ -1676,7 +1754,7 @@
             <w:noProof/>
             <w:webHidden/>
           </w:rPr>
-          <w:instrText xml:space="preserve"> PAGEREF _Toc68638633 \h </w:instrText>
+          <w:instrText xml:space="preserve"> PAGEREF _Toc70020606 \h </w:instrText>
         </w:r>
         <w:r>
           <w:rPr>
@@ -1696,6 +1774,185 @@
             <w:noProof/>
             <w:webHidden/>
           </w:rPr>
+          <w:t>7</w:t>
+        </w:r>
+        <w:r>
+          <w:rPr>
+            <w:noProof/>
+            <w:webHidden/>
+          </w:rPr>
+          <w:fldChar w:fldCharType="end"/>
+        </w:r>
+      </w:hyperlink>
+    </w:p>
+    <w:p>
+      <w:pPr>
+        <w:pStyle w:val="TOC2"/>
+        <w:tabs>
+          <w:tab w:val="right" w:leader="dot" w:pos="9016"/>
+        </w:tabs>
+        <w:rPr>
+          <w:rFonts w:eastAsiaTheme="minorEastAsia"/>
+          <w:noProof/>
+          <w:lang w:eastAsia="en-GB"/>
+        </w:rPr>
+      </w:pPr>
+      <w:hyperlink w:anchor="_Toc70020607" w:history="1">
+        <w:r>
+          <w:rPr>
+            <w:rStyle w:val="Hyperlink"/>
+            <w:noProof/>
+          </w:rPr>
+          <w:t>How multithreaded client handling was implemented.</w:t>
+        </w:r>
+        <w:r>
+          <w:rPr>
+            <w:noProof/>
+            <w:webHidden/>
+          </w:rPr>
+          <w:tab/>
+        </w:r>
+        <w:r>
+          <w:rPr>
+            <w:noProof/>
+            <w:webHidden/>
+          </w:rPr>
+          <w:fldChar w:fldCharType="begin"/>
+        </w:r>
+        <w:r>
+          <w:rPr>
+            <w:noProof/>
+            <w:webHidden/>
+          </w:rPr>
+          <w:instrText xml:space="preserve"> PAGEREF _Toc70020607 \h </w:instrText>
+        </w:r>
+        <w:r>
+          <w:rPr>
+            <w:noProof/>
+            <w:webHidden/>
+          </w:rPr>
+        </w:r>
+        <w:r>
+          <w:rPr>
+            <w:noProof/>
+            <w:webHidden/>
+          </w:rPr>
+          <w:fldChar w:fldCharType="separate"/>
+        </w:r>
+        <w:r>
+          <w:rPr>
+            <w:noProof/>
+            <w:webHidden/>
+          </w:rPr>
+          <w:t>7</w:t>
+        </w:r>
+        <w:r>
+          <w:rPr>
+            <w:noProof/>
+            <w:webHidden/>
+          </w:rPr>
+          <w:fldChar w:fldCharType="end"/>
+        </w:r>
+      </w:hyperlink>
+    </w:p>
+    <w:p>
+      <w:r>
+        <w:fldChar w:fldCharType="end"/>
+      </w:r>
+    </w:p>
+    <w:p>
+      <w:pPr>
+        <w:rPr>
+          <w:b/>
+          <w:bCs/>
+          <w:u w:val="single"/>
+        </w:rPr>
+      </w:pPr>
+      <w:r>
+        <w:rPr>
+          <w:b/>
+          <w:bCs/>
+          <w:u w:val="single"/>
+        </w:rPr>
+        <w:t>Figures</w:t>
+      </w:r>
+      <w:r>
+        <w:rPr>
+          <w:b/>
+          <w:bCs/>
+          <w:u w:val="single"/>
+        </w:rPr>
+        <w:t>:</w:t>
+      </w:r>
+    </w:p>
+    <w:p>
+      <w:pPr>
+        <w:pStyle w:val="TableofFigures"/>
+        <w:tabs>
+          <w:tab w:val="right" w:leader="dot" w:pos="9016"/>
+        </w:tabs>
+        <w:rPr>
+          <w:rFonts w:eastAsiaTheme="minorEastAsia"/>
+          <w:noProof/>
+          <w:lang w:eastAsia="en-GB"/>
+        </w:rPr>
+      </w:pPr>
+      <w:r>
+        <w:fldChar w:fldCharType="begin"/>
+      </w:r>
+      <w:r>
+        <w:instrText xml:space="preserve"> TOC \h \z \c "Figure" </w:instrText>
+      </w:r>
+      <w:r>
+        <w:fldChar w:fldCharType="separate"/>
+      </w:r>
+      <w:hyperlink r:id="rId9" w:anchor="_Toc70020608" w:history="1">
+        <w:r>
+          <w:rPr>
+            <w:rStyle w:val="Hyperlink"/>
+            <w:noProof/>
+          </w:rPr>
+          <w:t>Figure 1: A flowchart to show the implemented server-client system.</w:t>
+        </w:r>
+        <w:r>
+          <w:rPr>
+            <w:noProof/>
+            <w:webHidden/>
+          </w:rPr>
+          <w:tab/>
+        </w:r>
+        <w:r>
+          <w:rPr>
+            <w:noProof/>
+            <w:webHidden/>
+          </w:rPr>
+          <w:fldChar w:fldCharType="begin"/>
+        </w:r>
+        <w:r>
+          <w:rPr>
+            <w:noProof/>
+            <w:webHidden/>
+          </w:rPr>
+          <w:instrText xml:space="preserve"> PAGEREF _Toc70020608 \h </w:instrText>
+        </w:r>
+        <w:r>
+          <w:rPr>
+            <w:noProof/>
+            <w:webHidden/>
+          </w:rPr>
+        </w:r>
+        <w:r>
+          <w:rPr>
+            <w:noProof/>
+            <w:webHidden/>
+          </w:rPr>
+          <w:fldChar w:fldCharType="separate"/>
+        </w:r>
+        <w:r>
+          <w:rPr>
+            <w:noProof/>
+            <w:webHidden/>
+          </w:rPr>
           <w:t>6</w:t>
         </w:r>
         <w:r>
@@ -1909,9 +2166,8 @@
           <w:u w:val="single"/>
         </w:rPr>
       </w:pPr>
-      <w:bookmarkStart w:id="0" w:name="_Toc68638625"/>
-      <w:r>
-        <w:lastRenderedPageBreak/>
+      <w:bookmarkStart w:id="0" w:name="_Toc70020597"/>
+      <w:r>
         <w:t>Introduction</w:t>
       </w:r>
       <w:bookmarkEnd w:id="0"/>
@@ -1921,7 +2177,15 @@
     </w:p>
     <w:p>
       <w:r>
-        <w:t xml:space="preserve">A farmer wishes to use technology in order to improve </w:t>
+        <w:t xml:space="preserve">A farmer wishes to use technology </w:t>
+      </w:r>
+      <w:proofErr w:type="gramStart"/>
+      <w:r>
+        <w:t>in order to</w:t>
+      </w:r>
+      <w:proofErr w:type="gramEnd"/>
+      <w:r>
+        <w:t xml:space="preserve"> improve </w:t>
       </w:r>
       <w:r>
         <w:t>their</w:t>
@@ -1933,11 +2197,16 @@
         <w:t>will be achieved</w:t>
       </w:r>
       <w:r>
-        <w:t xml:space="preserve"> through</w:t>
+        <w:t xml:space="preserve"> </w:t>
+      </w:r>
+      <w:proofErr w:type="gramStart"/>
+      <w:r>
+        <w:t>through</w:t>
       </w:r>
       <w:r>
         <w:t xml:space="preserve"> the use of</w:t>
       </w:r>
+      <w:proofErr w:type="gramEnd"/>
       <w:r>
         <w:t xml:space="preserve"> a server that will gather necessary information from connected weather stations and then present this information to workstations (managed/ used by the farmers) to improve the efficiency of the field. This data being temperature, relative humidity, </w:t>
       </w:r>
@@ -2007,7 +2276,7 @@
       <w:pPr>
         <w:pStyle w:val="Heading1"/>
       </w:pPr>
-      <w:bookmarkStart w:id="1" w:name="_Toc68638626"/>
+      <w:bookmarkStart w:id="1" w:name="_Toc70020598"/>
       <w:r>
         <w:t xml:space="preserve">Aims and </w:t>
       </w:r>
@@ -2168,6 +2437,7 @@
         </w:rPr>
       </w:pPr>
       <w:r>
+        <w:lastRenderedPageBreak/>
         <w:br w:type="page"/>
       </w:r>
     </w:p>
@@ -2180,10 +2450,12 @@
           <w:u w:val="single"/>
         </w:rPr>
       </w:pPr>
+      <w:bookmarkStart w:id="2" w:name="_Toc70020599"/>
       <w:r>
         <w:lastRenderedPageBreak/>
         <w:t>Research</w:t>
       </w:r>
+      <w:bookmarkEnd w:id="2"/>
     </w:p>
     <w:p>
       <w:pPr>
@@ -2193,11 +2465,11 @@
           <w:u w:val="single"/>
         </w:rPr>
       </w:pPr>
-      <w:bookmarkStart w:id="2" w:name="_Toc68638627"/>
+      <w:bookmarkStart w:id="3" w:name="_Toc70020600"/>
       <w:r>
         <w:t>What is TCP?</w:t>
       </w:r>
-      <w:bookmarkEnd w:id="2"/>
+      <w:bookmarkEnd w:id="3"/>
     </w:p>
     <w:p>
       <w:r>
@@ -2235,7 +2507,7 @@
       </w:r>
     </w:p>
     <w:p>
-      <w:hyperlink r:id="rId8" w:history="1">
+      <w:hyperlink r:id="rId10" w:history="1">
         <w:r>
           <w:rPr>
             <w:rStyle w:val="Hyperlink"/>
@@ -2317,7 +2589,7 @@
       </w:r>
     </w:p>
     <w:p>
-      <w:hyperlink r:id="rId9" w:history="1">
+      <w:hyperlink r:id="rId11" w:history="1">
         <w:r>
           <w:rPr>
             <w:rStyle w:val="Hyperlink"/>
@@ -2327,7 +2599,7 @@
       </w:hyperlink>
     </w:p>
     <w:p>
-      <w:hyperlink r:id="rId10">
+      <w:hyperlink r:id="rId12">
         <w:r>
           <w:rPr>
             <w:rStyle w:val="Hyperlink"/>
@@ -2344,11 +2616,11 @@
           <w:u w:val="single"/>
         </w:rPr>
       </w:pPr>
-      <w:bookmarkStart w:id="3" w:name="_Toc68638628"/>
+      <w:bookmarkStart w:id="4" w:name="_Toc70020601"/>
       <w:r>
         <w:t>What is UDP?</w:t>
       </w:r>
-      <w:bookmarkEnd w:id="3"/>
+      <w:bookmarkEnd w:id="4"/>
     </w:p>
     <w:p>
       <w:r>
@@ -2356,7 +2628,7 @@
       </w:r>
     </w:p>
     <w:p>
-      <w:hyperlink r:id="rId11" w:history="1">
+      <w:hyperlink r:id="rId13" w:history="1">
         <w:r>
           <w:rPr>
             <w:rStyle w:val="Hyperlink"/>
@@ -2378,7 +2650,15 @@
         <w:t>The UDP</w:t>
       </w:r>
       <w:r>
-        <w:t xml:space="preserve"> accomplishes this as it is a connectionless-oriented communications protocol. It does not establish a connection before the data packets are sent out. This speeds up the transfer speed for the data.</w:t>
+        <w:t xml:space="preserve"> accomplishes this as it is a connectionless-oriented communications protocol. It does not establish a connection before the data packets are sent out. </w:t>
+      </w:r>
+      <w:proofErr w:type="gramStart"/>
+      <w:r>
+        <w:t>This speeds</w:t>
+      </w:r>
+      <w:proofErr w:type="gramEnd"/>
+      <w:r>
+        <w:t xml:space="preserve"> up the transfer speed for the data.</w:t>
       </w:r>
       <w:r>
         <w:t xml:space="preserve"> Essentially for two computers in a network, one can simply start sending packets straight away to other the computer with no connection being established first.</w:t>
@@ -2408,7 +2688,7 @@
       </w:r>
     </w:p>
     <w:p>
-      <w:hyperlink r:id="rId12">
+      <w:hyperlink r:id="rId14">
         <w:r>
           <w:rPr>
             <w:rStyle w:val="Hyperlink"/>
@@ -2435,16 +2715,32 @@
           <w:u w:val="single"/>
         </w:rPr>
       </w:pPr>
-      <w:bookmarkStart w:id="4" w:name="_Toc68638629"/>
+      <w:bookmarkStart w:id="5" w:name="_Toc70020602"/>
       <w:r>
         <w:lastRenderedPageBreak/>
         <w:t>Our Decision</w:t>
       </w:r>
-      <w:bookmarkEnd w:id="4"/>
-    </w:p>
-    <w:p>
-      <w:r>
-        <w:t>For our application, a lot of factors have to be taken into account. For instance, weather data is constantly changing and its always a struggle to get accurate readings. For this reason, a speedy connection could be beneficial. However, you have to consider that UDP although it has a speedy data transfer (connection speed), it is not reliable. It is prone to data loss and in some cases data corruption. For the farmers to more efficiently run their business this data needs to be as accurate as possible without the data losses providing inaccurate results. This also applies to the login services as well, as user data would be vulnerable to these data losses and corruption. This weakness could be exploited. Not to mention the loss of personal user data goes against the data protection act. For these reasons the best connection type to use is TCP. It’s a slower connection but provides an error free data transmission. This overall would be more beneficial than a speedy connection.</w:t>
+      <w:bookmarkEnd w:id="5"/>
+    </w:p>
+    <w:p>
+      <w:r>
+        <w:t xml:space="preserve">For our application, a lot of factors </w:t>
+      </w:r>
+      <w:proofErr w:type="gramStart"/>
+      <w:r>
+        <w:t>have to</w:t>
+      </w:r>
+      <w:proofErr w:type="gramEnd"/>
+      <w:r>
+        <w:t xml:space="preserve"> be taken into account. For instance, weather data is constantly changing and its always a struggle to get accurate readings. For this reason, a speedy connection could be beneficial. However, you </w:t>
+      </w:r>
+      <w:proofErr w:type="gramStart"/>
+      <w:r>
+        <w:t>have to</w:t>
+      </w:r>
+      <w:proofErr w:type="gramEnd"/>
+      <w:r>
+        <w:t xml:space="preserve"> consider that UDP although it has a speedy data transfer (connection speed), it is not reliable. It is prone to data loss and in some cases data corruption. For the farmers to more efficiently run their business this data needs to be as accurate as possible without the data losses providing inaccurate results. This also applies to the login services as well, as user data would be vulnerable to these data losses and corruption. This weakness could be exploited. Not to mention the loss of personal user data goes against the data protection act. For these reasons the best connection type to use is TCP. It’s a slower connection but provides an error free data transmission. This overall would be more beneficial than a speedy connection.</w:t>
       </w:r>
     </w:p>
     <w:p>
@@ -2457,7 +2753,6 @@
           <w:lang w:eastAsia="en-GB"/>
         </w:rPr>
       </w:pPr>
-      <w:bookmarkStart w:id="5" w:name="_Toc68638630"/>
       <w:r>
         <w:rPr>
           <w:rFonts w:eastAsia="Times New Roman"/>
@@ -2475,6 +2770,7 @@
           <w:lang w:eastAsia="en-GB"/>
         </w:rPr>
       </w:pPr>
+      <w:bookmarkStart w:id="6" w:name="_Toc70020603"/>
       <w:r>
         <w:rPr>
           <w:rFonts w:eastAsia="Times New Roman"/>
@@ -2483,7 +2779,7 @@
         <w:lastRenderedPageBreak/>
         <w:t>Design</w:t>
       </w:r>
-      <w:bookmarkEnd w:id="5"/>
+      <w:bookmarkEnd w:id="6"/>
     </w:p>
     <w:p>
       <w:pPr>
@@ -2493,7 +2789,127 @@
           <w:lang w:eastAsia="en-GB"/>
         </w:rPr>
       </w:pPr>
-      <w:bookmarkStart w:id="6" w:name="_Toc68638631"/>
+      <w:bookmarkStart w:id="7" w:name="_Toc70020604"/>
+      <w:r>
+        <w:rPr>
+          <w:noProof/>
+        </w:rPr>
+        <mc:AlternateContent>
+          <mc:Choice Requires="wps">
+            <w:drawing>
+              <wp:anchor distT="0" distB="0" distL="114300" distR="114300" simplePos="0" relativeHeight="251660291" behindDoc="0" locked="0" layoutInCell="1" allowOverlap="1" wp14:anchorId="11F06583" wp14:editId="07016946">
+                <wp:simplePos x="0" y="0"/>
+                <wp:positionH relativeFrom="column">
+                  <wp:posOffset>0</wp:posOffset>
+                </wp:positionH>
+                <wp:positionV relativeFrom="paragraph">
+                  <wp:posOffset>4886960</wp:posOffset>
+                </wp:positionV>
+                <wp:extent cx="6078855" cy="635"/>
+                <wp:effectExtent l="0" t="0" r="0" b="0"/>
+                <wp:wrapTopAndBottom/>
+                <wp:docPr id="2" name="Text Box 2"/>
+                <wp:cNvGraphicFramePr/>
+                <a:graphic xmlns:a="http://schemas.openxmlformats.org/drawingml/2006/main">
+                  <a:graphicData uri="http://schemas.microsoft.com/office/word/2010/wordprocessingShape">
+                    <wps:wsp>
+                      <wps:cNvSpPr txBox="1"/>
+                      <wps:spPr>
+                        <a:xfrm>
+                          <a:off x="0" y="0"/>
+                          <a:ext cx="6078855" cy="635"/>
+                        </a:xfrm>
+                        <a:prstGeom prst="rect">
+                          <a:avLst/>
+                        </a:prstGeom>
+                        <a:solidFill>
+                          <a:prstClr val="white"/>
+                        </a:solidFill>
+                        <a:ln>
+                          <a:noFill/>
+                        </a:ln>
+                      </wps:spPr>
+                      <wps:txbx>
+                        <w:txbxContent>
+                          <w:p>
+                            <w:pPr>
+                              <w:pStyle w:val="Caption"/>
+                              <w:rPr>
+                                <w:noProof/>
+                              </w:rPr>
+                            </w:pPr>
+                            <w:bookmarkStart w:id="8" w:name="_Ref70020526"/>
+                            <w:bookmarkStart w:id="9" w:name="_Toc70020608"/>
+                            <w:r>
+                              <w:t xml:space="preserve">Figure </w:t>
+                            </w:r>
+                            <w:fldSimple w:instr=" SEQ Figure \* ARABIC ">
+                              <w:r>
+                                <w:rPr>
+                                  <w:noProof/>
+                                </w:rPr>
+                                <w:t>1</w:t>
+                              </w:r>
+                            </w:fldSimple>
+                            <w:bookmarkEnd w:id="8"/>
+                            <w:r>
+                              <w:t>: A flowchart to show the implemented server-client system.</w:t>
+                            </w:r>
+                            <w:bookmarkEnd w:id="9"/>
+                          </w:p>
+                        </w:txbxContent>
+                      </wps:txbx>
+                      <wps:bodyPr rot="0" spcFirstLastPara="0" vertOverflow="overflow" horzOverflow="overflow" vert="horz" wrap="square" lIns="0" tIns="0" rIns="0" bIns="0" numCol="1" spcCol="0" rtlCol="0" fromWordArt="0" anchor="t" anchorCtr="0" forceAA="0" compatLnSpc="1">
+                        <a:prstTxWarp prst="textNoShape">
+                          <a:avLst/>
+                        </a:prstTxWarp>
+                        <a:spAutoFit/>
+                      </wps:bodyPr>
+                    </wps:wsp>
+                  </a:graphicData>
+                </a:graphic>
+              </wp:anchor>
+            </w:drawing>
+          </mc:Choice>
+          <mc:Fallback>
+            <w:pict>
+              <v:shape w14:anchorId="11F06583" id="_x0000_s1029" type="#_x0000_t202" style="position:absolute;margin-left:0;margin-top:384.8pt;width:478.65pt;height:.05pt;z-index:251660291;visibility:visible;mso-wrap-style:square;mso-wrap-distance-left:9pt;mso-wrap-distance-top:0;mso-wrap-distance-right:9pt;mso-wrap-distance-bottom:0;mso-position-horizontal:absolute;mso-position-horizontal-relative:text;mso-position-vertical:absolute;mso-position-vertical-relative:text;v-text-anchor:top" o:gfxdata="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" stroked="f">
+                <v:textbox style="mso-fit-shape-to-text:t" inset="0,0,0,0">
+                  <w:txbxContent>
+                    <w:p>
+                      <w:pPr>
+                        <w:pStyle w:val="Caption"/>
+                        <w:rPr>
+                          <w:noProof/>
+                        </w:rPr>
+                      </w:pPr>
+                      <w:bookmarkStart w:id="10" w:name="_Ref70020526"/>
+                      <w:bookmarkStart w:id="11" w:name="_Toc70020608"/>
+                      <w:r>
+                        <w:t xml:space="preserve">Figure </w:t>
+                      </w:r>
+                      <w:fldSimple w:instr=" SEQ Figure \* ARABIC ">
+                        <w:r>
+                          <w:rPr>
+                            <w:noProof/>
+                          </w:rPr>
+                          <w:t>1</w:t>
+                        </w:r>
+                      </w:fldSimple>
+                      <w:bookmarkEnd w:id="10"/>
+                      <w:r>
+                        <w:t>: A flowchart to show the implemented server-client system.</w:t>
+                      </w:r>
+                      <w:bookmarkEnd w:id="11"/>
+                    </w:p>
+                  </w:txbxContent>
+                </v:textbox>
+                <w10:wrap type="topAndBottom"/>
+              </v:shape>
+            </w:pict>
+          </mc:Fallback>
+        </mc:AlternateContent>
+      </w:r>
       <w:r>
         <w:rPr>
           <w:noProof/>
@@ -2522,7 +2938,7 @@
                     <pic:cNvPicPr/>
                   </pic:nvPicPr>
                   <pic:blipFill>
-                    <a:blip r:embed="rId13"/>
+                    <a:blip r:embed="rId15"/>
                     <a:stretch>
                       <a:fillRect/>
                     </a:stretch>
@@ -2548,12 +2964,36 @@
           </wp:anchor>
         </w:drawing>
       </w:r>
-      <w:bookmarkEnd w:id="6"/>
+      <w:bookmarkEnd w:id="7"/>
     </w:p>
     <w:p/>
     <w:p>
       <w:r>
-        <w:t xml:space="preserve">Figure x shows the planned flow of our system. The server creates two threads, one for </w:t>
+        <w:fldChar w:fldCharType="begin"/>
+      </w:r>
+      <w:r>
+        <w:instrText xml:space="preserve"> REF _Ref70020526 \h </w:instrText>
+      </w:r>
+      <w:r>
+        <w:fldChar w:fldCharType="separate"/>
+      </w:r>
+      <w:r>
+        <w:t xml:space="preserve">Figure </w:t>
+      </w:r>
+      <w:r>
+        <w:rPr>
+          <w:noProof/>
+        </w:rPr>
+        <w:t>1</w:t>
+      </w:r>
+      <w:r>
+        <w:fldChar w:fldCharType="end"/>
+      </w:r>
+      <w:r>
+        <w:t xml:space="preserve"> </w:t>
+      </w:r>
+      <w:r>
+        <w:t xml:space="preserve">shows the planned flow of our system. The server creates two threads, one for </w:t>
       </w:r>
       <w:r>
         <w:t xml:space="preserve">the user </w:t>
@@ -2653,30 +3093,39 @@
       <w:pPr>
         <w:pStyle w:val="Heading1"/>
       </w:pPr>
-      <w:bookmarkStart w:id="7" w:name="_Toc68638632"/>
-      <w:r>
-        <w:lastRenderedPageBreak/>
+      <w:bookmarkStart w:id="12" w:name="_Toc70020605"/>
+      <w:r>
         <w:t>Implementation</w:t>
       </w:r>
       <w:r>
         <w:t>:</w:t>
       </w:r>
-      <w:bookmarkEnd w:id="7"/>
+      <w:bookmarkEnd w:id="12"/>
     </w:p>
     <w:p>
       <w:pPr>
         <w:pStyle w:val="Heading2"/>
       </w:pPr>
+      <w:bookmarkStart w:id="13" w:name="_Toc70020606"/>
       <w:r>
         <w:t>Implemented features:</w:t>
       </w:r>
+      <w:bookmarkEnd w:id="13"/>
     </w:p>
     <w:p>
       <w:r>
         <w:t>Secure user account validation and creation</w:t>
       </w:r>
       <w:r>
-        <w:t>: The security of user’s details are ensured at all times. Passwords are</w:t>
+        <w:t xml:space="preserve">: The security of user’s details </w:t>
+      </w:r>
+      <w:proofErr w:type="gramStart"/>
+      <w:r>
+        <w:t>are</w:t>
+      </w:r>
+      <w:proofErr w:type="gramEnd"/>
+      <w:r>
+        <w:t xml:space="preserve"> ensured at all times. Passwords are</w:t>
       </w:r>
       <w:r>
         <w:t xml:space="preserve"> validated and encrypted before being written to the database.</w:t>
@@ -2687,7 +3136,15 @@
         <w:t>Unique weather station identification</w:t>
       </w:r>
       <w:r>
-        <w:t>: Weather stations are given a randomly generated ID, if the ID matches an ID already known to the server, a new ID will be generated to ensure that all ID’s are unique.</w:t>
+        <w:t xml:space="preserve">: Weather stations are given a randomly generated ID, if the ID matches an ID already known to the server, a new ID will be generated to ensure that all </w:t>
+      </w:r>
+      <w:proofErr w:type="gramStart"/>
+      <w:r>
+        <w:t>ID’s</w:t>
+      </w:r>
+      <w:proofErr w:type="gramEnd"/>
+      <w:r>
+        <w:t xml:space="preserve"> are unique.</w:t>
       </w:r>
     </w:p>
     <w:p>
@@ -2730,17 +3187,17 @@
         <w:pStyle w:val="Heading2"/>
         <w:divId w:val="49159661"/>
       </w:pPr>
-      <w:bookmarkStart w:id="8" w:name="_Toc68638633"/>
+      <w:bookmarkStart w:id="14" w:name="_Toc70020607"/>
       <w:r>
         <w:t>H</w:t>
       </w:r>
       <w:r>
         <w:t xml:space="preserve">ow multithreaded client handling was </w:t>
       </w:r>
-      <w:bookmarkEnd w:id="8"/>
       <w:r>
         <w:t>implemented.</w:t>
       </w:r>
+      <w:bookmarkEnd w:id="14"/>
     </w:p>
     <w:p>
       <w:pPr>
@@ -2798,7 +3255,23 @@
           <w:rFonts w:eastAsia="Times New Roman" w:cs="Arial"/>
           <w:lang w:eastAsia="en-GB"/>
         </w:rPr>
-        <w:t xml:space="preserve">When either client is ran, a connection request will be sent to </w:t>
+        <w:t xml:space="preserve">When either client is </w:t>
+      </w:r>
+      <w:proofErr w:type="gramStart"/>
+      <w:r>
+        <w:rPr>
+          <w:rFonts w:eastAsia="Times New Roman" w:cs="Arial"/>
+          <w:lang w:eastAsia="en-GB"/>
+        </w:rPr>
+        <w:t>ran</w:t>
+      </w:r>
+      <w:proofErr w:type="gramEnd"/>
+      <w:r>
+        <w:rPr>
+          <w:rFonts w:eastAsia="Times New Roman" w:cs="Arial"/>
+          <w:lang w:eastAsia="en-GB"/>
+        </w:rPr>
+        <w:t xml:space="preserve">, a connection request will be sent to </w:t>
       </w:r>
       <w:r>
         <w:rPr>
@@ -2950,13 +3423,29 @@
           <w:rFonts w:eastAsia="Times New Roman" w:cs="Arial"/>
           <w:lang w:eastAsia="en-GB"/>
         </w:rPr>
-        <w:t xml:space="preserve">automatically connect to the server when they are ran, they will generate </w:t>
-      </w:r>
+        <w:t xml:space="preserve">automatically connect to the server when they are </w:t>
+      </w:r>
+      <w:proofErr w:type="gramStart"/>
       <w:r>
         <w:rPr>
           <w:rFonts w:eastAsia="Times New Roman" w:cs="Arial"/>
           <w:lang w:eastAsia="en-GB"/>
         </w:rPr>
+        <w:t>ran</w:t>
+      </w:r>
+      <w:proofErr w:type="gramEnd"/>
+      <w:r>
+        <w:rPr>
+          <w:rFonts w:eastAsia="Times New Roman" w:cs="Arial"/>
+          <w:lang w:eastAsia="en-GB"/>
+        </w:rPr>
+        <w:t xml:space="preserve">, they will generate </w:t>
+      </w:r>
+      <w:r>
+        <w:rPr>
+          <w:rFonts w:eastAsia="Times New Roman" w:cs="Arial"/>
+          <w:lang w:eastAsia="en-GB"/>
+        </w:rPr>
         <w:t xml:space="preserve">a unique ID </w:t>
       </w:r>
       <w:r>
@@ -3091,12 +3580,11 @@
     </w:p>
     <w:p>
       <w:pPr>
-        <w:rPr>
-          <w:b/>
-          <w:bCs/>
-          <w:u w:val="single"/>
-        </w:rPr>
-      </w:pPr>
+        <w:pStyle w:val="Heading1"/>
+      </w:pPr>
+      <w:r>
+        <w:t xml:space="preserve"> </w:t>
+      </w:r>
     </w:p>
     <w:p>
       <w:pPr>
@@ -3243,7 +3731,7 @@
       </w:pPr>
     </w:p>
     <w:sectPr>
-      <w:footerReference w:type="default" r:id="rId14"/>
+      <w:footerReference w:type="default" r:id="rId16"/>
       <w:pgSz w:w="11906" w:h="16838"/>
       <w:pgMar w:top="1440" w:right="1440" w:bottom="1440" w:left="1440" w:header="708" w:footer="708" w:gutter="0"/>
       <w:pgNumType w:start="0"/>
@@ -4438,6 +4926,36 @@
       <w:ind w:left="220"/>
     </w:pPr>
   </w:style>
+  <w:style w:type="paragraph" w:styleId="Caption">
+    <w:name w:val="caption"/>
+    <w:basedOn w:val="Normal"/>
+    <w:next w:val="Normal"/>
+    <w:uiPriority w:val="35"/>
+    <w:unhideWhenUsed/>
+    <w:qFormat/>
+    <w:rsid w:val="008C5F27"/>
+    <w:pPr>
+      <w:spacing w:after="200" w:line="240" w:lineRule="auto"/>
+    </w:pPr>
+    <w:rPr>
+      <w:i/>
+      <w:iCs/>
+      <w:color w:val="44546A" w:themeColor="text2"/>
+      <w:sz w:val="18"/>
+      <w:szCs w:val="18"/>
+    </w:rPr>
+  </w:style>
+  <w:style w:type="paragraph" w:styleId="TableofFigures">
+    <w:name w:val="table of figures"/>
+    <w:basedOn w:val="Normal"/>
+    <w:next w:val="Normal"/>
+    <w:uiPriority w:val="99"/>
+    <w:unhideWhenUsed/>
+    <w:rsid w:val="008C5F27"/>
+    <w:pPr>
+      <w:spacing w:after="0"/>
+    </w:pPr>
+  </w:style>
 </w:styles>
 </file>
 
@@ -4747,10 +5265,22 @@
 </CoverPageProperties>
 </file>
 
+<file path=customXml/item2.xml><?xml version="1.0" encoding="utf-8"?>
+<b:Sources xmlns:b="http://schemas.openxmlformats.org/officeDocument/2006/bibliography" xmlns="http://schemas.openxmlformats.org/officeDocument/2006/bibliography" SelectedStyle="\APASixthEditionOfficeOnline.xsl" StyleName="APA" Version="6"/>
+</file>
+
 <file path=customXml/itemProps1.xml><?xml version="1.0" encoding="utf-8"?>
 <ds:datastoreItem xmlns:ds="http://schemas.openxmlformats.org/officeDocument/2006/customXml" ds:itemID="{55AF091B-3C7A-41E3-B477-F2FDAA23CFDA}">
   <ds:schemaRefs>
     <ds:schemaRef ds:uri="http://schemas.microsoft.com/office/2006/coverPageProps"/>
   </ds:schemaRefs>
 </ds:datastoreItem>
+</file>
+
+<file path=customXml/itemProps2.xml><?xml version="1.0" encoding="utf-8"?>
+<ds:datastoreItem xmlns:ds="http://schemas.openxmlformats.org/officeDocument/2006/customXml" ds:itemID="{B5709BDB-4F5B-47D2-9B0F-70864E87BC69}">
+  <ds:schemaRefs>
+    <ds:schemaRef ds:uri="http://schemas.openxmlformats.org/officeDocument/2006/bibliography"/>
+  </ds:schemaRefs>
+</ds:datastoreItem>
 </file>
</xml_diff>

<commit_message>
Updated introduction, added the implemented feature section back into the report.
</commit_message>
<xml_diff>
--- a/Report.docx
+++ b/Report.docx
@@ -1907,9 +1907,6 @@
     <w:p>
       <w:pPr>
         <w:pStyle w:val="Heading1"/>
-        <w:rPr>
-          <w:u w:val="single"/>
-        </w:rPr>
       </w:pPr>
       <w:bookmarkStart w:id="1" w:name="_Toc70260872"/>
       <w:r>
@@ -1921,29 +1918,193 @@
         <w:t xml:space="preserve"> </w:t>
       </w:r>
     </w:p>
-    <w:p>
-      <w:r>
-        <w:t xml:space="preserve">A farmer wishes to use technology </w:t>
-      </w:r>
-      <w:r>
-        <w:t>to</w:t>
-      </w:r>
-      <w:r>
-        <w:t xml:space="preserve"> improve his business. This is going to be done through a server that will gather necessary information from connected weather stations and then present this information to workstations (managed/ used by the farmers) connected to a central server machine to monitor important data necessary to improve the efficiency of the field. This data being temperature, barometric pressure, relative humidity, wind force etc. This central server will be responsible for extracting and storing the data from the weather stations when the system is powered up. The system would act the same as any other user system, requiring users to create accounts and log</w:t>
-      </w:r>
-      <w:r>
-        <w:t xml:space="preserve"> </w:t>
-      </w:r>
-      <w:r>
-        <w:t xml:space="preserve">in to the system. Our Team has been given the job of creating this distributed system that will house </w:t>
-      </w:r>
-      <w:r>
-        <w:t>all</w:t>
-      </w:r>
-      <w:r>
-        <w:t xml:space="preserve"> these features.</w:t>
-      </w:r>
-    </w:p>
+    <w:p/>
+    <w:p>
+      <w:pPr>
+        <w:pStyle w:val="paragraph"/>
+        <w:spacing w:before="0" w:beforeAutospacing="0" w:after="0" w:afterAutospacing="0"/>
+        <w:textAlignment w:val="baseline"/>
+        <w:rPr>
+          <w:rStyle w:val="eop"/>
+          <w:rFonts w:ascii="Calibri" w:hAnsi="Calibri" w:cs="Calibri"/>
+          <w:sz w:val="22"/>
+          <w:szCs w:val="22"/>
+        </w:rPr>
+      </w:pPr>
+      <w:r>
+        <w:rPr>
+          <w:rStyle w:val="normaltextrun"/>
+          <w:rFonts w:ascii="Calibri" w:hAnsi="Calibri" w:cs="Calibri"/>
+          <w:sz w:val="22"/>
+          <w:szCs w:val="22"/>
+        </w:rPr>
+        <w:t>A farmer wishes to use technology </w:t>
+      </w:r>
+      <w:proofErr w:type="gramStart"/>
+      <w:r>
+        <w:rPr>
+          <w:rStyle w:val="normaltextrun"/>
+          <w:rFonts w:ascii="Calibri" w:hAnsi="Calibri" w:cs="Calibri"/>
+          <w:sz w:val="22"/>
+          <w:szCs w:val="22"/>
+        </w:rPr>
+        <w:t>in order to</w:t>
+      </w:r>
+      <w:proofErr w:type="gramEnd"/>
+      <w:r>
+        <w:rPr>
+          <w:rStyle w:val="normaltextrun"/>
+          <w:rFonts w:ascii="Calibri" w:hAnsi="Calibri" w:cs="Calibri"/>
+          <w:sz w:val="22"/>
+          <w:szCs w:val="22"/>
+        </w:rPr>
+        <w:t> improve their business. This will be achieved </w:t>
+      </w:r>
+      <w:proofErr w:type="gramStart"/>
+      <w:r>
+        <w:rPr>
+          <w:rStyle w:val="normaltextrun"/>
+          <w:rFonts w:ascii="Calibri" w:hAnsi="Calibri" w:cs="Calibri"/>
+          <w:sz w:val="22"/>
+          <w:szCs w:val="22"/>
+        </w:rPr>
+        <w:t>through the use of</w:t>
+      </w:r>
+      <w:proofErr w:type="gramEnd"/>
+      <w:r>
+        <w:rPr>
+          <w:rStyle w:val="normaltextrun"/>
+          <w:rFonts w:ascii="Calibri" w:hAnsi="Calibri" w:cs="Calibri"/>
+          <w:sz w:val="22"/>
+          <w:szCs w:val="22"/>
+        </w:rPr>
+        <w:t> a server</w:t>
+      </w:r>
+      <w:r>
+        <w:rPr>
+          <w:rStyle w:val="normaltextrun"/>
+          <w:rFonts w:ascii="Calibri" w:hAnsi="Calibri" w:cs="Calibri"/>
+          <w:sz w:val="22"/>
+          <w:szCs w:val="22"/>
+        </w:rPr>
+        <w:t xml:space="preserve">-client system in which the server </w:t>
+      </w:r>
+      <w:r>
+        <w:rPr>
+          <w:rStyle w:val="normaltextrun"/>
+          <w:rFonts w:ascii="Calibri" w:hAnsi="Calibri" w:cs="Calibri"/>
+          <w:sz w:val="22"/>
+          <w:szCs w:val="22"/>
+        </w:rPr>
+        <w:t xml:space="preserve">will gather necessary information from connected weather stations and then present this information to </w:t>
+      </w:r>
+      <w:r>
+        <w:rPr>
+          <w:rStyle w:val="normaltextrun"/>
+          <w:rFonts w:ascii="Calibri" w:hAnsi="Calibri" w:cs="Calibri"/>
+          <w:sz w:val="22"/>
+          <w:szCs w:val="22"/>
+        </w:rPr>
+        <w:t xml:space="preserve">user clients </w:t>
+      </w:r>
+      <w:r>
+        <w:rPr>
+          <w:rStyle w:val="normaltextrun"/>
+          <w:rFonts w:ascii="Calibri" w:hAnsi="Calibri" w:cs="Calibri"/>
+          <w:sz w:val="22"/>
+          <w:szCs w:val="22"/>
+        </w:rPr>
+        <w:t>to improve the efficiency of the</w:t>
+      </w:r>
+      <w:r>
+        <w:rPr>
+          <w:rStyle w:val="normaltextrun"/>
+          <w:rFonts w:ascii="Calibri" w:hAnsi="Calibri" w:cs="Calibri"/>
+          <w:sz w:val="22"/>
+          <w:szCs w:val="22"/>
+        </w:rPr>
+        <w:t>ir</w:t>
+      </w:r>
+      <w:r>
+        <w:rPr>
+          <w:rStyle w:val="normaltextrun"/>
+          <w:rFonts w:ascii="Calibri" w:hAnsi="Calibri" w:cs="Calibri"/>
+          <w:sz w:val="22"/>
+          <w:szCs w:val="22"/>
+        </w:rPr>
+        <w:t xml:space="preserve"> field</w:t>
+      </w:r>
+      <w:r>
+        <w:rPr>
+          <w:rStyle w:val="normaltextrun"/>
+          <w:rFonts w:ascii="Calibri" w:hAnsi="Calibri" w:cs="Calibri"/>
+          <w:sz w:val="22"/>
+          <w:szCs w:val="22"/>
+        </w:rPr>
+        <w:t>s</w:t>
+      </w:r>
+      <w:r>
+        <w:rPr>
+          <w:rStyle w:val="normaltextrun"/>
+          <w:rFonts w:ascii="Calibri" w:hAnsi="Calibri" w:cs="Calibri"/>
+          <w:sz w:val="22"/>
+          <w:szCs w:val="22"/>
+        </w:rPr>
+        <w:t>. This data being temperature, relative humidity, and the GPS coordinates of the weather stations. This central server will be responsible for extracting and storing the data from the weather stations when the system is powered up. Users will be required to create password protected accounts that are stored securely in an encrypted database to login to the system.</w:t>
+      </w:r>
+      <w:r>
+        <w:rPr>
+          <w:rStyle w:val="eop"/>
+          <w:rFonts w:ascii="Calibri" w:hAnsi="Calibri" w:cs="Calibri"/>
+          <w:sz w:val="22"/>
+          <w:szCs w:val="22"/>
+        </w:rPr>
+        <w:t> </w:t>
+      </w:r>
+    </w:p>
+    <w:p>
+      <w:pPr>
+        <w:pStyle w:val="paragraph"/>
+        <w:spacing w:before="0" w:beforeAutospacing="0" w:after="0" w:afterAutospacing="0"/>
+        <w:textAlignment w:val="baseline"/>
+        <w:rPr>
+          <w:rFonts w:ascii="Segoe UI" w:hAnsi="Segoe UI" w:cs="Segoe UI"/>
+          <w:sz w:val="18"/>
+          <w:szCs w:val="18"/>
+        </w:rPr>
+      </w:pPr>
+    </w:p>
+    <w:p>
+      <w:pPr>
+        <w:pStyle w:val="paragraph"/>
+        <w:spacing w:before="0" w:beforeAutospacing="0" w:after="0" w:afterAutospacing="0"/>
+        <w:textAlignment w:val="baseline"/>
+        <w:rPr>
+          <w:rFonts w:ascii="Segoe UI" w:hAnsi="Segoe UI" w:cs="Segoe UI"/>
+          <w:sz w:val="18"/>
+          <w:szCs w:val="18"/>
+        </w:rPr>
+      </w:pPr>
+      <w:r>
+        <w:rPr>
+          <w:rStyle w:val="normaltextrun"/>
+          <w:rFonts w:ascii="Calibri" w:hAnsi="Calibri" w:cs="Calibri"/>
+          <w:sz w:val="22"/>
+          <w:szCs w:val="22"/>
+        </w:rPr>
+        <w:t>This software will aid the farmer in visualising the data that is presented to them. This will be implemented using a graph which plots the change in temperature and humidity over time. Visualisation tools like this will allow the farmer to develop a greater understanding of their fields.</w:t>
+      </w:r>
+      <w:r>
+        <w:rPr>
+          <w:rStyle w:val="eop"/>
+          <w:rFonts w:ascii="Calibri" w:hAnsi="Calibri" w:cs="Calibri"/>
+          <w:sz w:val="22"/>
+          <w:szCs w:val="22"/>
+        </w:rPr>
+        <w:t> </w:t>
+      </w:r>
+    </w:p>
+    <w:p/>
     <w:p>
       <w:pPr>
         <w:pStyle w:val="Heading1"/>
@@ -2538,41 +2699,380 @@
       <w:r>
         <w:t xml:space="preserve"> this data needs to be as accurate as possible without the data losses providing inaccurate results. This also applies to the login services as well, as user data would be vulnerable to these data losses and corruption. This weakness could be exploited. Not to mention the loss of personal user data goes against the data protection act. For these </w:t>
       </w:r>
+      <w:r>
+        <w:t>reasons,</w:t>
+      </w:r>
+      <w:r>
+        <w:t xml:space="preserve"> the best connection type to use is TCP. </w:t>
+      </w:r>
+      <w:r>
+        <w:t>It is</w:t>
+      </w:r>
+      <w:r>
+        <w:t xml:space="preserve"> a slower connection but provides an error</w:t>
+      </w:r>
+      <w:r>
+        <w:t>-</w:t>
+      </w:r>
+      <w:r>
+        <w:t>free data transmission. This overall would be more beneficial than a speedy connection.</w:t>
+      </w:r>
+      <w:bookmarkStart w:id="6" w:name="_Toc70260877"/>
+    </w:p>
+    <w:p>
+      <w:pPr>
+        <w:pStyle w:val="Heading2"/>
+      </w:pPr>
+      <w:r>
+        <w:t>Implemented features:</w:t>
+      </w:r>
+    </w:p>
+    <w:p>
+      <w:pPr>
+        <w:pStyle w:val="paragraph"/>
+        <w:spacing w:before="0" w:beforeAutospacing="0" w:after="0" w:afterAutospacing="0"/>
+        <w:textAlignment w:val="baseline"/>
+        <w:rPr>
+          <w:rStyle w:val="eop"/>
+          <w:rFonts w:ascii="Calibri" w:hAnsi="Calibri" w:cs="Calibri"/>
+          <w:sz w:val="22"/>
+          <w:szCs w:val="22"/>
+        </w:rPr>
+      </w:pPr>
+      <w:r>
+        <w:rPr>
+          <w:rStyle w:val="normaltextrun"/>
+          <w:rFonts w:ascii="Calibri" w:hAnsi="Calibri" w:cs="Calibri"/>
+          <w:sz w:val="22"/>
+          <w:szCs w:val="22"/>
+        </w:rPr>
+        <w:t>Secure user account validation and creation: The security of user’s details </w:t>
+      </w:r>
+      <w:r>
+        <w:rPr>
+          <w:rStyle w:val="normaltextrun"/>
+          <w:rFonts w:ascii="Calibri" w:hAnsi="Calibri" w:cs="Calibri"/>
+          <w:sz w:val="22"/>
+          <w:szCs w:val="22"/>
+        </w:rPr>
+        <w:t>is</w:t>
+      </w:r>
+      <w:r>
+        <w:rPr>
+          <w:rStyle w:val="normaltextrun"/>
+          <w:rFonts w:ascii="Calibri" w:hAnsi="Calibri" w:cs="Calibri"/>
+          <w:sz w:val="22"/>
+          <w:szCs w:val="22"/>
+        </w:rPr>
+        <w:t> </w:t>
+      </w:r>
+      <w:r>
+        <w:rPr>
+          <w:rStyle w:val="normaltextrun"/>
+          <w:rFonts w:ascii="Calibri" w:hAnsi="Calibri" w:cs="Calibri"/>
+          <w:sz w:val="22"/>
+          <w:szCs w:val="22"/>
+        </w:rPr>
+        <w:t>always ensured</w:t>
+      </w:r>
+      <w:r>
+        <w:rPr>
+          <w:rStyle w:val="normaltextrun"/>
+          <w:rFonts w:ascii="Calibri" w:hAnsi="Calibri" w:cs="Calibri"/>
+          <w:sz w:val="22"/>
+          <w:szCs w:val="22"/>
+        </w:rPr>
+        <w:t>. Passwords are validated and encrypted before being written to the database.</w:t>
+      </w:r>
+      <w:r>
+        <w:rPr>
+          <w:rStyle w:val="eop"/>
+          <w:rFonts w:ascii="Calibri" w:hAnsi="Calibri" w:cs="Calibri"/>
+          <w:sz w:val="22"/>
+          <w:szCs w:val="22"/>
+        </w:rPr>
+        <w:t> </w:t>
+      </w:r>
+    </w:p>
+    <w:p>
+      <w:pPr>
+        <w:pStyle w:val="paragraph"/>
+        <w:spacing w:before="0" w:beforeAutospacing="0" w:after="0" w:afterAutospacing="0"/>
+        <w:textAlignment w:val="baseline"/>
+        <w:rPr>
+          <w:rFonts w:ascii="Segoe UI" w:hAnsi="Segoe UI" w:cs="Segoe UI"/>
+          <w:sz w:val="18"/>
+          <w:szCs w:val="18"/>
+        </w:rPr>
+      </w:pPr>
+    </w:p>
+    <w:p>
+      <w:pPr>
+        <w:pStyle w:val="paragraph"/>
+        <w:spacing w:before="0" w:beforeAutospacing="0" w:after="0" w:afterAutospacing="0"/>
+        <w:textAlignment w:val="baseline"/>
+        <w:rPr>
+          <w:rStyle w:val="eop"/>
+          <w:rFonts w:ascii="Calibri" w:hAnsi="Calibri" w:cs="Calibri"/>
+          <w:sz w:val="22"/>
+          <w:szCs w:val="22"/>
+        </w:rPr>
+      </w:pPr>
+      <w:r>
+        <w:rPr>
+          <w:rStyle w:val="normaltextrun"/>
+          <w:rFonts w:ascii="Calibri" w:hAnsi="Calibri" w:cs="Calibri"/>
+          <w:sz w:val="22"/>
+          <w:szCs w:val="22"/>
+        </w:rPr>
+        <w:t>Unique weather station identification: Weather stations are given a randomly generated ID, if the ID matches an ID already known to the server, a new ID will be generated to ensure that all </w:t>
+      </w:r>
+      <w:r>
+        <w:rPr>
+          <w:rStyle w:val="normaltextrun"/>
+          <w:rFonts w:ascii="Calibri" w:hAnsi="Calibri" w:cs="Calibri"/>
+          <w:sz w:val="22"/>
+          <w:szCs w:val="22"/>
+        </w:rPr>
+        <w:t>IDs</w:t>
+      </w:r>
+      <w:r>
+        <w:rPr>
+          <w:rStyle w:val="normaltextrun"/>
+          <w:rFonts w:ascii="Calibri" w:hAnsi="Calibri" w:cs="Calibri"/>
+          <w:sz w:val="22"/>
+          <w:szCs w:val="22"/>
+        </w:rPr>
+        <w:t> are unique.</w:t>
+      </w:r>
+      <w:r>
+        <w:rPr>
+          <w:rStyle w:val="eop"/>
+          <w:rFonts w:ascii="Calibri" w:hAnsi="Calibri" w:cs="Calibri"/>
+          <w:sz w:val="22"/>
+          <w:szCs w:val="22"/>
+        </w:rPr>
+        <w:t> </w:t>
+      </w:r>
+    </w:p>
+    <w:p>
+      <w:pPr>
+        <w:pStyle w:val="paragraph"/>
+        <w:spacing w:before="0" w:beforeAutospacing="0" w:after="0" w:afterAutospacing="0"/>
+        <w:textAlignment w:val="baseline"/>
+        <w:rPr>
+          <w:rFonts w:ascii="Segoe UI" w:hAnsi="Segoe UI" w:cs="Segoe UI"/>
+          <w:sz w:val="18"/>
+          <w:szCs w:val="18"/>
+        </w:rPr>
+      </w:pPr>
+    </w:p>
+    <w:p>
+      <w:pPr>
+        <w:pStyle w:val="paragraph"/>
+        <w:spacing w:before="0" w:beforeAutospacing="0" w:after="0" w:afterAutospacing="0"/>
+        <w:textAlignment w:val="baseline"/>
+        <w:rPr>
+          <w:rStyle w:val="eop"/>
+          <w:rFonts w:ascii="Calibri" w:hAnsi="Calibri" w:cs="Calibri"/>
+          <w:sz w:val="22"/>
+          <w:szCs w:val="22"/>
+        </w:rPr>
+      </w:pPr>
+      <w:r>
+        <w:rPr>
+          <w:rStyle w:val="normaltextrun"/>
+          <w:rFonts w:ascii="Calibri" w:hAnsi="Calibri" w:cs="Calibri"/>
+          <w:sz w:val="22"/>
+          <w:szCs w:val="22"/>
+        </w:rPr>
+        <w:t>Weather station sends data to the server.</w:t>
+      </w:r>
+      <w:r>
+        <w:rPr>
+          <w:rStyle w:val="eop"/>
+          <w:rFonts w:ascii="Calibri" w:hAnsi="Calibri" w:cs="Calibri"/>
+          <w:sz w:val="22"/>
+          <w:szCs w:val="22"/>
+        </w:rPr>
+        <w:t> </w:t>
+      </w:r>
+    </w:p>
+    <w:p>
+      <w:pPr>
+        <w:pStyle w:val="paragraph"/>
+        <w:spacing w:before="0" w:beforeAutospacing="0" w:after="0" w:afterAutospacing="0"/>
+        <w:textAlignment w:val="baseline"/>
+        <w:rPr>
+          <w:rFonts w:ascii="Segoe UI" w:hAnsi="Segoe UI" w:cs="Segoe UI"/>
+          <w:sz w:val="18"/>
+          <w:szCs w:val="18"/>
+        </w:rPr>
+      </w:pPr>
+    </w:p>
+    <w:p>
+      <w:pPr>
+        <w:pStyle w:val="paragraph"/>
+        <w:spacing w:before="0" w:beforeAutospacing="0" w:after="0" w:afterAutospacing="0"/>
+        <w:textAlignment w:val="baseline"/>
+        <w:rPr>
+          <w:rStyle w:val="eop"/>
+          <w:rFonts w:ascii="Calibri" w:hAnsi="Calibri" w:cs="Calibri"/>
+          <w:sz w:val="22"/>
+          <w:szCs w:val="22"/>
+        </w:rPr>
+      </w:pPr>
+      <w:r>
+        <w:rPr>
+          <w:rStyle w:val="normaltextrun"/>
+          <w:rFonts w:ascii="Calibri" w:hAnsi="Calibri" w:cs="Calibri"/>
+          <w:sz w:val="22"/>
+          <w:szCs w:val="22"/>
+        </w:rPr>
+        <w:t>Server sends the data from a specific weather station to the client upon request.</w:t>
+      </w:r>
+      <w:r>
+        <w:rPr>
+          <w:rStyle w:val="eop"/>
+          <w:rFonts w:ascii="Calibri" w:hAnsi="Calibri" w:cs="Calibri"/>
+          <w:sz w:val="22"/>
+          <w:szCs w:val="22"/>
+        </w:rPr>
+        <w:t> </w:t>
+      </w:r>
+    </w:p>
+    <w:p>
+      <w:pPr>
+        <w:pStyle w:val="paragraph"/>
+        <w:spacing w:before="0" w:beforeAutospacing="0" w:after="0" w:afterAutospacing="0"/>
+        <w:textAlignment w:val="baseline"/>
+        <w:rPr>
+          <w:rFonts w:ascii="Segoe UI" w:hAnsi="Segoe UI" w:cs="Segoe UI"/>
+          <w:sz w:val="18"/>
+          <w:szCs w:val="18"/>
+        </w:rPr>
+      </w:pPr>
+    </w:p>
+    <w:p>
+      <w:pPr>
+        <w:pStyle w:val="paragraph"/>
+        <w:spacing w:before="0" w:beforeAutospacing="0" w:after="0" w:afterAutospacing="0"/>
+        <w:textAlignment w:val="baseline"/>
+        <w:rPr>
+          <w:rStyle w:val="eop"/>
+          <w:rFonts w:ascii="Calibri" w:hAnsi="Calibri" w:cs="Calibri"/>
+          <w:sz w:val="22"/>
+          <w:szCs w:val="22"/>
+        </w:rPr>
+      </w:pPr>
+      <w:r>
+        <w:rPr>
+          <w:rStyle w:val="normaltextrun"/>
+          <w:rFonts w:ascii="Calibri" w:hAnsi="Calibri" w:cs="Calibri"/>
+          <w:sz w:val="22"/>
+          <w:szCs w:val="22"/>
+        </w:rPr>
+        <w:t>Server GUI shows all connected clients: The server uses the lists of user and weather station clients to display an up-to-date record of all connected clients. The GUI is implemented using the java swing library.</w:t>
+      </w:r>
+      <w:r>
+        <w:rPr>
+          <w:rStyle w:val="eop"/>
+          <w:rFonts w:ascii="Calibri" w:hAnsi="Calibri" w:cs="Calibri"/>
+          <w:sz w:val="22"/>
+          <w:szCs w:val="22"/>
+        </w:rPr>
+        <w:t> </w:t>
+      </w:r>
+    </w:p>
+    <w:p>
+      <w:pPr>
+        <w:pStyle w:val="paragraph"/>
+        <w:spacing w:before="0" w:beforeAutospacing="0" w:after="0" w:afterAutospacing="0"/>
+        <w:textAlignment w:val="baseline"/>
+        <w:rPr>
+          <w:rFonts w:ascii="Segoe UI" w:hAnsi="Segoe UI" w:cs="Segoe UI"/>
+          <w:sz w:val="18"/>
+          <w:szCs w:val="18"/>
+        </w:rPr>
+      </w:pPr>
+    </w:p>
+    <w:p>
+      <w:pPr>
+        <w:pStyle w:val="paragraph"/>
+        <w:spacing w:before="0" w:beforeAutospacing="0" w:after="0" w:afterAutospacing="0"/>
+        <w:textAlignment w:val="baseline"/>
+        <w:rPr>
+          <w:rFonts w:ascii="Segoe UI" w:hAnsi="Segoe UI" w:cs="Segoe UI"/>
+          <w:sz w:val="18"/>
+          <w:szCs w:val="18"/>
+        </w:rPr>
+      </w:pPr>
+      <w:r>
+        <w:rPr>
+          <w:rStyle w:val="normaltextrun"/>
+          <w:rFonts w:ascii="Calibri" w:hAnsi="Calibri" w:cs="Calibri"/>
+          <w:sz w:val="22"/>
+          <w:szCs w:val="22"/>
+        </w:rPr>
+        <w:t>User GUI shows the data from the weather stations.</w:t>
+      </w:r>
+      <w:r>
+        <w:rPr>
+          <w:rStyle w:val="eop"/>
+          <w:rFonts w:ascii="Calibri" w:hAnsi="Calibri" w:cs="Calibri"/>
+          <w:sz w:val="22"/>
+          <w:szCs w:val="22"/>
+        </w:rPr>
+        <w:t> </w:t>
+      </w:r>
+    </w:p>
+    <w:p>
+      <w:pPr>
+        <w:pStyle w:val="paragraph"/>
+        <w:spacing w:before="0" w:beforeAutospacing="0" w:after="0" w:afterAutospacing="0"/>
+        <w:textAlignment w:val="baseline"/>
+        <w:rPr>
+          <w:rFonts w:ascii="Segoe UI" w:hAnsi="Segoe UI" w:cs="Segoe UI"/>
+          <w:sz w:val="18"/>
+          <w:szCs w:val="18"/>
+        </w:rPr>
+      </w:pPr>
+      <w:r>
+        <w:rPr>
+          <w:rStyle w:val="normaltextrun"/>
+          <w:rFonts w:ascii="Calibri" w:hAnsi="Calibri" w:cs="Calibri"/>
+          <w:sz w:val="22"/>
+          <w:szCs w:val="22"/>
+        </w:rPr>
+        <w:t>Graphs that plot humidity and temperature against time: The server keeps an updated log of all the data the weather stations produce so that over time a graph of humidity and temperature can be plotted.</w:t>
+      </w:r>
+      <w:r>
+        <w:rPr>
+          <w:rStyle w:val="eop"/>
+          <w:rFonts w:ascii="Calibri" w:hAnsi="Calibri" w:cs="Calibri"/>
+          <w:sz w:val="22"/>
+          <w:szCs w:val="22"/>
+        </w:rPr>
+        <w:t> </w:t>
+      </w:r>
+    </w:p>
+    <w:p/>
+    <w:p>
+      <w:pPr>
+        <w:pStyle w:val="Heading2"/>
+        <w:rPr>
+          <w:u w:val="single"/>
+        </w:rPr>
+      </w:pPr>
+      <w:r>
+        <w:t xml:space="preserve">How multithreaded client handling was </w:t>
+      </w:r>
       <w:proofErr w:type="gramStart"/>
       <w:r>
-        <w:t>reasons</w:t>
-      </w:r>
+        <w:t>implemented</w:t>
+      </w:r>
+      <w:bookmarkEnd w:id="6"/>
       <w:proofErr w:type="gramEnd"/>
-      <w:r>
-        <w:t xml:space="preserve"> the best connection type to use is TCP. </w:t>
-      </w:r>
-      <w:proofErr w:type="gramStart"/>
-      <w:r>
-        <w:t>It’s</w:t>
-      </w:r>
-      <w:proofErr w:type="gramEnd"/>
-      <w:r>
-        <w:t xml:space="preserve"> a slower connection but provides an error</w:t>
-      </w:r>
-      <w:r>
-        <w:t>-</w:t>
-      </w:r>
-      <w:r>
-        <w:t>free data transmission. This overall would be more beneficial than a speedy connection.</w:t>
-      </w:r>
-    </w:p>
-    <w:p>
-      <w:pPr>
-        <w:pStyle w:val="Heading2"/>
-        <w:rPr>
-          <w:u w:val="single"/>
-        </w:rPr>
-      </w:pPr>
-      <w:bookmarkStart w:id="6" w:name="_Toc70260877"/>
-      <w:r>
-        <w:t>How multithreaded client handling was implemented</w:t>
-      </w:r>
-      <w:bookmarkEnd w:id="6"/>
     </w:p>
     <w:p>
       <w:pPr>
@@ -2704,11 +3204,7 @@
         <w:t>l</w:t>
       </w:r>
       <w:r>
-        <w:t xml:space="preserve">ing each type of client (WS/User). When a client connects to the server the </w:t>
-      </w:r>
-      <w:r>
-        <w:lastRenderedPageBreak/>
-        <w:t>connection is accepted and a new thread is created to handle connection requests. Connections have an object stream and a scanner stream. We use the scanner stream for sending requests and the object stream for receiving responses.</w:t>
+        <w:t>ing each type of client (WS/User). When a client connects to the server the connection is accepted and a new thread is created to handle connection requests. Connections have an object stream and a scanner stream. We use the scanner stream for sending requests and the object stream for receiving responses.</w:t>
       </w:r>
     </w:p>
     <w:p>
@@ -4433,6 +4929,29 @@
       <w:u w:val="single"/>
     </w:rPr>
   </w:style>
+  <w:style w:type="paragraph" w:customStyle="1" w:styleId="paragraph">
+    <w:name w:val="paragraph"/>
+    <w:basedOn w:val="Normal"/>
+    <w:rsid w:val="006A03B7"/>
+    <w:pPr>
+      <w:spacing w:before="100" w:beforeAutospacing="1" w:after="100" w:afterAutospacing="1" w:line="240" w:lineRule="auto"/>
+    </w:pPr>
+    <w:rPr>
+      <w:rFonts w:ascii="Times New Roman" w:eastAsia="Times New Roman" w:hAnsi="Times New Roman" w:cs="Times New Roman"/>
+      <w:sz w:val="24"/>
+      <w:szCs w:val="24"/>
+    </w:rPr>
+  </w:style>
+  <w:style w:type="character" w:customStyle="1" w:styleId="normaltextrun">
+    <w:name w:val="normaltextrun"/>
+    <w:basedOn w:val="DefaultParagraphFont"/>
+    <w:rsid w:val="006A03B7"/>
+  </w:style>
+  <w:style w:type="character" w:customStyle="1" w:styleId="eop">
+    <w:name w:val="eop"/>
+    <w:basedOn w:val="DefaultParagraphFont"/>
+    <w:rsid w:val="006A03B7"/>
+  </w:style>
 </w:styles>
 </file>
 

</xml_diff>

<commit_message>
Updated future work to include account retrieval and wrote about our 20 second wait time
</commit_message>
<xml_diff>
--- a/Report.docx
+++ b/Report.docx
@@ -185,25 +185,7 @@
                                 <w:color w:val="000000"/>
                                 <w:szCs w:val="18"/>
                               </w:rPr>
-                              <w:t xml:space="preserve">Ryan </w:t>
-                            </w:r>
-                            <w:proofErr w:type="spellStart"/>
-                            <w:r>
-                              <w:rPr>
-                                <w:rFonts w:asciiTheme="majorHAnsi" w:eastAsia="Arial" w:hAnsiTheme="majorHAnsi" w:cstheme="majorHAnsi"/>
-                                <w:color w:val="000000"/>
-                                <w:szCs w:val="18"/>
-                              </w:rPr>
-                              <w:t>McGouran</w:t>
-                            </w:r>
-                            <w:proofErr w:type="spellEnd"/>
-                            <w:r>
-                              <w:rPr>
-                                <w:rFonts w:asciiTheme="majorHAnsi" w:eastAsia="Arial" w:hAnsiTheme="majorHAnsi" w:cstheme="majorHAnsi"/>
-                                <w:color w:val="000000"/>
-                                <w:szCs w:val="18"/>
-                              </w:rPr>
-                              <w:t xml:space="preserve"> 2018 (N0799130)</w:t>
+                              <w:t>Ryan McGouran 2018 (N0799130)</w:t>
                             </w:r>
                           </w:p>
                           <w:p>
@@ -381,25 +363,7 @@
                           <w:color w:val="000000"/>
                           <w:szCs w:val="18"/>
                         </w:rPr>
-                        <w:t xml:space="preserve">Ryan </w:t>
-                      </w:r>
-                      <w:proofErr w:type="spellStart"/>
-                      <w:r>
-                        <w:rPr>
-                          <w:rFonts w:asciiTheme="majorHAnsi" w:eastAsia="Arial" w:hAnsiTheme="majorHAnsi" w:cstheme="majorHAnsi"/>
-                          <w:color w:val="000000"/>
-                          <w:szCs w:val="18"/>
-                        </w:rPr>
-                        <w:t>McGouran</w:t>
-                      </w:r>
-                      <w:proofErr w:type="spellEnd"/>
-                      <w:r>
-                        <w:rPr>
-                          <w:rFonts w:asciiTheme="majorHAnsi" w:eastAsia="Arial" w:hAnsiTheme="majorHAnsi" w:cstheme="majorHAnsi"/>
-                          <w:color w:val="000000"/>
-                          <w:szCs w:val="18"/>
-                        </w:rPr>
-                        <w:t xml:space="preserve"> 2018 (N0799130)</w:t>
+                        <w:t>Ryan McGouran 2018 (N0799130)</w:t>
                       </w:r>
                     </w:p>
                     <w:p>
@@ -1822,11 +1786,115 @@
     </w:sdt>
     <w:p>
       <w:pPr>
-        <w:rPr>
-          <w:b/>
-          <w:u w:val="single"/>
-        </w:rPr>
-      </w:pPr>
+        <w:pStyle w:val="Heading2"/>
+      </w:pPr>
+      <w:r>
+        <w:t>Table of figures:</w:t>
+      </w:r>
+    </w:p>
+    <w:p>
+      <w:pPr>
+        <w:pStyle w:val="TableofFigures"/>
+        <w:tabs>
+          <w:tab w:val="right" w:leader="dot" w:pos="9016"/>
+        </w:tabs>
+        <w:rPr>
+          <w:noProof/>
+        </w:rPr>
+      </w:pPr>
+      <w:r>
+        <w:rPr>
+          <w:b/>
+          <w:u w:val="single"/>
+        </w:rPr>
+        <w:fldChar w:fldCharType="begin"/>
+      </w:r>
+      <w:r>
+        <w:rPr>
+          <w:b/>
+          <w:u w:val="single"/>
+        </w:rPr>
+        <w:instrText xml:space="preserve"> TOC \h \z \c "Figure" </w:instrText>
+      </w:r>
+      <w:r>
+        <w:rPr>
+          <w:b/>
+          <w:u w:val="single"/>
+        </w:rPr>
+        <w:fldChar w:fldCharType="separate"/>
+      </w:r>
+      <w:hyperlink r:id="rId8" w:anchor="_Toc70266781" w:history="1">
+        <w:r>
+          <w:rPr>
+            <w:rStyle w:val="Hyperlink"/>
+            <w:noProof/>
+          </w:rPr>
+          <w:t>Figure 1: A flow-chart to visualise the implementation of the server-client system.</w:t>
+        </w:r>
+        <w:r>
+          <w:rPr>
+            <w:noProof/>
+            <w:webHidden/>
+          </w:rPr>
+          <w:tab/>
+        </w:r>
+        <w:r>
+          <w:rPr>
+            <w:noProof/>
+            <w:webHidden/>
+          </w:rPr>
+          <w:fldChar w:fldCharType="begin"/>
+        </w:r>
+        <w:r>
+          <w:rPr>
+            <w:noProof/>
+            <w:webHidden/>
+          </w:rPr>
+          <w:instrText xml:space="preserve"> PAGEREF _Toc70266781 \h </w:instrText>
+        </w:r>
+        <w:r>
+          <w:rPr>
+            <w:noProof/>
+            <w:webHidden/>
+          </w:rPr>
+        </w:r>
+        <w:r>
+          <w:rPr>
+            <w:noProof/>
+            <w:webHidden/>
+          </w:rPr>
+          <w:fldChar w:fldCharType="separate"/>
+        </w:r>
+        <w:r>
+          <w:rPr>
+            <w:noProof/>
+            <w:webHidden/>
+          </w:rPr>
+          <w:t>5</w:t>
+        </w:r>
+        <w:r>
+          <w:rPr>
+            <w:noProof/>
+            <w:webHidden/>
+          </w:rPr>
+          <w:fldChar w:fldCharType="end"/>
+        </w:r>
+      </w:hyperlink>
+    </w:p>
+    <w:p>
+      <w:pPr>
+        <w:rPr>
+          <w:b/>
+          <w:u w:val="single"/>
+        </w:rPr>
+      </w:pPr>
+      <w:r>
+        <w:rPr>
+          <w:b/>
+          <w:u w:val="single"/>
+        </w:rPr>
+        <w:fldChar w:fldCharType="end"/>
+      </w:r>
     </w:p>
     <w:p>
       <w:pPr>
@@ -1938,47 +2006,7 @@
           <w:sz w:val="22"/>
           <w:szCs w:val="22"/>
         </w:rPr>
-        <w:t>A farmer wishes to use technology </w:t>
-      </w:r>
-      <w:proofErr w:type="gramStart"/>
-      <w:r>
-        <w:rPr>
-          <w:rStyle w:val="normaltextrun"/>
-          <w:rFonts w:ascii="Calibri" w:hAnsi="Calibri" w:cs="Calibri"/>
-          <w:sz w:val="22"/>
-          <w:szCs w:val="22"/>
-        </w:rPr>
-        <w:t>in order to</w:t>
-      </w:r>
-      <w:proofErr w:type="gramEnd"/>
-      <w:r>
-        <w:rPr>
-          <w:rStyle w:val="normaltextrun"/>
-          <w:rFonts w:ascii="Calibri" w:hAnsi="Calibri" w:cs="Calibri"/>
-          <w:sz w:val="22"/>
-          <w:szCs w:val="22"/>
-        </w:rPr>
-        <w:t> improve their business. This will be achieved </w:t>
-      </w:r>
-      <w:proofErr w:type="gramStart"/>
-      <w:r>
-        <w:rPr>
-          <w:rStyle w:val="normaltextrun"/>
-          <w:rFonts w:ascii="Calibri" w:hAnsi="Calibri" w:cs="Calibri"/>
-          <w:sz w:val="22"/>
-          <w:szCs w:val="22"/>
-        </w:rPr>
-        <w:t>through the use of</w:t>
-      </w:r>
-      <w:proofErr w:type="gramEnd"/>
-      <w:r>
-        <w:rPr>
-          <w:rStyle w:val="normaltextrun"/>
-          <w:rFonts w:ascii="Calibri" w:hAnsi="Calibri" w:cs="Calibri"/>
-          <w:sz w:val="22"/>
-          <w:szCs w:val="22"/>
-        </w:rPr>
-        <w:t> a server</w:t>
+        <w:t>A farmer wishes to use technology in order to improve their business. This will be achieved through the use of a server</w:t>
       </w:r>
       <w:r>
         <w:rPr>
@@ -2517,18 +2545,33 @@
         <w:rPr>
           <w:b/>
           <w:bCs/>
-          <w:u w:val="single"/>
-        </w:rPr>
-      </w:pPr>
-      <w:r>
+        </w:rPr>
+      </w:pPr>
+    </w:p>
+    <w:p>
+      <w:pPr>
         <w:rPr>
           <w:b/>
           <w:bCs/>
+          <w:u w:val="single"/>
+        </w:rPr>
+      </w:pPr>
+      <w:r>
+        <w:rPr>
+          <w:b/>
+          <w:bCs/>
         </w:rPr>
         <w:t>What is UDP?</w:t>
       </w:r>
     </w:p>
     <w:p>
+      <w:pPr>
+        <w:rPr>
+          <w:b/>
+          <w:bCs/>
+          <w:u w:val="single"/>
+        </w:rPr>
+      </w:pPr>
       <w:r>
         <w:t>UDP takes application data and divides It into packets called datagrams. These are then sent out across the network. UDP does not reassemble or number the datagrams but the datagrams do include a header that includes the port numbers to help distinguish user requests. There is also an optional checksum that can be attached to the header of these datagram headers that can help verify the integrity of the data transferred</w:t>
       </w:r>
@@ -2620,28 +2663,19 @@
     </w:p>
     <w:p>
       <w:r>
-        <w:t xml:space="preserve">The UDP accomplishes this as it is a connectionless-oriented communications protocol. It does not establish a connection before the data packets are sent out. </w:t>
-      </w:r>
-      <w:proofErr w:type="gramStart"/>
-      <w:r>
-        <w:t>This speeds</w:t>
-      </w:r>
-      <w:proofErr w:type="gramEnd"/>
-      <w:r>
-        <w:t xml:space="preserve"> up the transfer speed for the data. Essentially for two computers in a network, one can simply start sending packets straight away to the other computer with no connection being established first.</w:t>
+        <w:t xml:space="preserve">The UDP accomplishes this as it is a connectionless-oriented communications protocol. It does not establish a connection before the data packets are sent out. This </w:t>
+      </w:r>
+      <w:r>
+        <w:t>increases the</w:t>
+      </w:r>
+      <w:r>
+        <w:t xml:space="preserve"> transfer speed for the data. Essentially for two computers in a network, one can simply start sending packets straight away to the other computer with no connection being established first.</w:t>
       </w:r>
     </w:p>
     <w:p>
       <w:r>
         <w:t>But the packets can very easily be lost in transit which will not be sent out again. Applications made to use this communication protocol must be able to tolerate errors, loss, and duplication. The unreliability in this protocol creates opportunities for exploitation (DDOS attacks).</w:t>
       </w:r>
-    </w:p>
-    <w:p>
-      <w:pPr>
-        <w:pStyle w:val="Heading2"/>
-      </w:pPr>
-    </w:p>
-    <w:p>
       <w:r>
         <w:br w:type="page"/>
       </w:r>
@@ -2662,37 +2696,8 @@
     </w:p>
     <w:p>
       <w:r>
-        <w:t xml:space="preserve">For our application, a lot of factors </w:t>
-      </w:r>
-      <w:proofErr w:type="gramStart"/>
-      <w:r>
-        <w:t>have to</w:t>
-      </w:r>
-      <w:proofErr w:type="gramEnd"/>
-      <w:r>
-        <w:t xml:space="preserve"> be taken into account. For instance, weather data is constantly changing and </w:t>
-      </w:r>
-      <w:proofErr w:type="gramStart"/>
-      <w:r>
-        <w:t>it's</w:t>
-      </w:r>
-      <w:proofErr w:type="gramEnd"/>
-      <w:r>
-        <w:t xml:space="preserve"> always a struggle to get accurate readings. For this reason, a speedy connection could be beneficial. However, you </w:t>
-      </w:r>
-      <w:proofErr w:type="gramStart"/>
-      <w:r>
-        <w:t>have to</w:t>
-      </w:r>
-      <w:proofErr w:type="gramEnd"/>
-      <w:r>
-        <w:t xml:space="preserve"> consider that UDP although it has a speedy data transfer (connection speed), it is not reliable. It is prone to data loss and in some cases data corruption. For the farmers to </w:t>
-      </w:r>
-      <w:proofErr w:type="gramStart"/>
-      <w:r>
-        <w:t>more efficiently run their business</w:t>
-      </w:r>
-      <w:proofErr w:type="gramEnd"/>
+        <w:t>For our application, a lot of factors have to be taken into account. For instance, weather data is constantly changing and it's always a struggle to get accurate readings. For this reason, a speedy connection could be beneficial. However, you have to consider that UDP although it has a speedy data transfer (connection speed), it is not reliable. It is prone to data loss and in some cases data corruption. For the farmers to more efficiently run their business</w:t>
+      </w:r>
       <w:r>
         <w:t>,</w:t>
       </w:r>
@@ -2746,8 +2751,42 @@
           <w:sz w:val="22"/>
           <w:szCs w:val="22"/>
         </w:rPr>
-        <w:t>Secure user account validation and creation: The security of user’s details </w:t>
-      </w:r>
+        <w:t>Secure user account validation and creation: The security of user’s details is always ensured. Passwords are validated and encrypted before being written to the database.</w:t>
+      </w:r>
+      <w:r>
+        <w:rPr>
+          <w:rStyle w:val="eop"/>
+          <w:rFonts w:ascii="Calibri" w:hAnsi="Calibri" w:cs="Calibri"/>
+          <w:sz w:val="22"/>
+          <w:szCs w:val="22"/>
+        </w:rPr>
+        <w:t> </w:t>
+      </w:r>
+    </w:p>
+    <w:p>
+      <w:pPr>
+        <w:pStyle w:val="paragraph"/>
+        <w:spacing w:before="0" w:beforeAutospacing="0" w:after="0" w:afterAutospacing="0"/>
+        <w:textAlignment w:val="baseline"/>
+        <w:rPr>
+          <w:rFonts w:ascii="Segoe UI" w:hAnsi="Segoe UI" w:cs="Segoe UI"/>
+          <w:sz w:val="18"/>
+          <w:szCs w:val="18"/>
+        </w:rPr>
+      </w:pPr>
+    </w:p>
+    <w:p>
+      <w:pPr>
+        <w:pStyle w:val="paragraph"/>
+        <w:spacing w:before="0" w:beforeAutospacing="0" w:after="0" w:afterAutospacing="0"/>
+        <w:textAlignment w:val="baseline"/>
+        <w:rPr>
+          <w:rStyle w:val="eop"/>
+          <w:rFonts w:ascii="Calibri" w:hAnsi="Calibri" w:cs="Calibri"/>
+          <w:sz w:val="22"/>
+          <w:szCs w:val="22"/>
+        </w:rPr>
+      </w:pPr>
       <w:r>
         <w:rPr>
           <w:rStyle w:val="normaltextrun"/>
@@ -2755,8 +2794,42 @@
           <w:sz w:val="22"/>
           <w:szCs w:val="22"/>
         </w:rPr>
-        <w:t>is</w:t>
-      </w:r>
+        <w:t>Unique weather station identification: Weather stations are given a randomly generated ID, if the ID matches an ID already known to the server, a new ID will be generated to ensure that all IDs are unique.</w:t>
+      </w:r>
+      <w:r>
+        <w:rPr>
+          <w:rStyle w:val="eop"/>
+          <w:rFonts w:ascii="Calibri" w:hAnsi="Calibri" w:cs="Calibri"/>
+          <w:sz w:val="22"/>
+          <w:szCs w:val="22"/>
+        </w:rPr>
+        <w:t> </w:t>
+      </w:r>
+    </w:p>
+    <w:p>
+      <w:pPr>
+        <w:pStyle w:val="paragraph"/>
+        <w:spacing w:before="0" w:beforeAutospacing="0" w:after="0" w:afterAutospacing="0"/>
+        <w:textAlignment w:val="baseline"/>
+        <w:rPr>
+          <w:rFonts w:ascii="Segoe UI" w:hAnsi="Segoe UI" w:cs="Segoe UI"/>
+          <w:sz w:val="18"/>
+          <w:szCs w:val="18"/>
+        </w:rPr>
+      </w:pPr>
+    </w:p>
+    <w:p>
+      <w:pPr>
+        <w:pStyle w:val="paragraph"/>
+        <w:spacing w:before="0" w:beforeAutospacing="0" w:after="0" w:afterAutospacing="0"/>
+        <w:textAlignment w:val="baseline"/>
+        <w:rPr>
+          <w:rStyle w:val="eop"/>
+          <w:rFonts w:ascii="Calibri" w:hAnsi="Calibri" w:cs="Calibri"/>
+          <w:sz w:val="22"/>
+          <w:szCs w:val="22"/>
+        </w:rPr>
+      </w:pPr>
       <w:r>
         <w:rPr>
           <w:rStyle w:val="normaltextrun"/>
@@ -2764,8 +2837,42 @@
           <w:sz w:val="22"/>
           <w:szCs w:val="22"/>
         </w:rPr>
+        <w:t>Weather station sends data to the server.</w:t>
+      </w:r>
+      <w:r>
+        <w:rPr>
+          <w:rStyle w:val="eop"/>
+          <w:rFonts w:ascii="Calibri" w:hAnsi="Calibri" w:cs="Calibri"/>
+          <w:sz w:val="22"/>
+          <w:szCs w:val="22"/>
+        </w:rPr>
         <w:t> </w:t>
       </w:r>
+    </w:p>
+    <w:p>
+      <w:pPr>
+        <w:pStyle w:val="paragraph"/>
+        <w:spacing w:before="0" w:beforeAutospacing="0" w:after="0" w:afterAutospacing="0"/>
+        <w:textAlignment w:val="baseline"/>
+        <w:rPr>
+          <w:rFonts w:ascii="Segoe UI" w:hAnsi="Segoe UI" w:cs="Segoe UI"/>
+          <w:sz w:val="18"/>
+          <w:szCs w:val="18"/>
+        </w:rPr>
+      </w:pPr>
+    </w:p>
+    <w:p>
+      <w:pPr>
+        <w:pStyle w:val="paragraph"/>
+        <w:spacing w:before="0" w:beforeAutospacing="0" w:after="0" w:afterAutospacing="0"/>
+        <w:textAlignment w:val="baseline"/>
+        <w:rPr>
+          <w:rStyle w:val="eop"/>
+          <w:rFonts w:ascii="Calibri" w:hAnsi="Calibri" w:cs="Calibri"/>
+          <w:sz w:val="22"/>
+          <w:szCs w:val="22"/>
+        </w:rPr>
+      </w:pPr>
       <w:r>
         <w:rPr>
           <w:rStyle w:val="normaltextrun"/>
@@ -2773,8 +2880,42 @@
           <w:sz w:val="22"/>
           <w:szCs w:val="22"/>
         </w:rPr>
-        <w:t>always ensured</w:t>
-      </w:r>
+        <w:t>Server sends the data from a specific weather station to the client upon request.</w:t>
+      </w:r>
+      <w:r>
+        <w:rPr>
+          <w:rStyle w:val="eop"/>
+          <w:rFonts w:ascii="Calibri" w:hAnsi="Calibri" w:cs="Calibri"/>
+          <w:sz w:val="22"/>
+          <w:szCs w:val="22"/>
+        </w:rPr>
+        <w:t> </w:t>
+      </w:r>
+    </w:p>
+    <w:p>
+      <w:pPr>
+        <w:pStyle w:val="paragraph"/>
+        <w:spacing w:before="0" w:beforeAutospacing="0" w:after="0" w:afterAutospacing="0"/>
+        <w:textAlignment w:val="baseline"/>
+        <w:rPr>
+          <w:rFonts w:ascii="Segoe UI" w:hAnsi="Segoe UI" w:cs="Segoe UI"/>
+          <w:sz w:val="18"/>
+          <w:szCs w:val="18"/>
+        </w:rPr>
+      </w:pPr>
+    </w:p>
+    <w:p>
+      <w:pPr>
+        <w:pStyle w:val="paragraph"/>
+        <w:spacing w:before="0" w:beforeAutospacing="0" w:after="0" w:afterAutospacing="0"/>
+        <w:textAlignment w:val="baseline"/>
+        <w:rPr>
+          <w:rStyle w:val="eop"/>
+          <w:rFonts w:ascii="Calibri" w:hAnsi="Calibri" w:cs="Calibri"/>
+          <w:sz w:val="22"/>
+          <w:szCs w:val="22"/>
+        </w:rPr>
+      </w:pPr>
       <w:r>
         <w:rPr>
           <w:rStyle w:val="normaltextrun"/>
@@ -2782,7 +2923,7 @@
           <w:sz w:val="22"/>
           <w:szCs w:val="22"/>
         </w:rPr>
-        <w:t>. Passwords are validated and encrypted before being written to the database.</w:t>
+        <w:t>Server GUI shows all connected clients: The server uses the lists of user and weather station clients to display an up-to-date record of all connected clients. The GUI is implemented using the java swing library.</w:t>
       </w:r>
       <w:r>
         <w:rPr>
@@ -2812,11 +2953,40 @@
         <w:spacing w:before="0" w:beforeAutospacing="0" w:after="0" w:afterAutospacing="0"/>
         <w:textAlignment w:val="baseline"/>
         <w:rPr>
+          <w:rFonts w:ascii="Segoe UI" w:hAnsi="Segoe UI" w:cs="Segoe UI"/>
+          <w:sz w:val="18"/>
+          <w:szCs w:val="18"/>
+        </w:rPr>
+      </w:pPr>
+      <w:r>
+        <w:rPr>
+          <w:rStyle w:val="normaltextrun"/>
+          <w:rFonts w:ascii="Calibri" w:hAnsi="Calibri" w:cs="Calibri"/>
+          <w:sz w:val="22"/>
+          <w:szCs w:val="22"/>
+        </w:rPr>
+        <w:t>User GUI shows the data from the weather stations.</w:t>
+      </w:r>
+      <w:r>
+        <w:rPr>
           <w:rStyle w:val="eop"/>
           <w:rFonts w:ascii="Calibri" w:hAnsi="Calibri" w:cs="Calibri"/>
           <w:sz w:val="22"/>
           <w:szCs w:val="22"/>
         </w:rPr>
+        <w:t> </w:t>
+      </w:r>
+    </w:p>
+    <w:p>
+      <w:pPr>
+        <w:pStyle w:val="paragraph"/>
+        <w:spacing w:before="0" w:beforeAutospacing="0" w:after="0" w:afterAutospacing="0"/>
+        <w:textAlignment w:val="baseline"/>
+        <w:rPr>
+          <w:rFonts w:ascii="Segoe UI" w:hAnsi="Segoe UI" w:cs="Segoe UI"/>
+          <w:sz w:val="18"/>
+          <w:szCs w:val="18"/>
+        </w:rPr>
       </w:pPr>
       <w:r>
         <w:rPr>
@@ -2825,25 +2995,7 @@
           <w:sz w:val="22"/>
           <w:szCs w:val="22"/>
         </w:rPr>
-        <w:t>Unique weather station identification: Weather stations are given a randomly generated ID, if the ID matches an ID already known to the server, a new ID will be generated to ensure that all </w:t>
-      </w:r>
-      <w:r>
-        <w:rPr>
-          <w:rStyle w:val="normaltextrun"/>
-          <w:rFonts w:ascii="Calibri" w:hAnsi="Calibri" w:cs="Calibri"/>
-          <w:sz w:val="22"/>
-          <w:szCs w:val="22"/>
-        </w:rPr>
-        <w:t>IDs</w:t>
-      </w:r>
-      <w:r>
-        <w:rPr>
-          <w:rStyle w:val="normaltextrun"/>
-          <w:rFonts w:ascii="Calibri" w:hAnsi="Calibri" w:cs="Calibri"/>
-          <w:sz w:val="22"/>
-          <w:szCs w:val="22"/>
-        </w:rPr>
-        <w:t> are unique.</w:t>
+        <w:t>Graphs that plot humidity and temperature against time: The server keeps an updated log of all the data the weather stations produce so that over time a graph of humidity and temperature can be plotted.</w:t>
       </w:r>
       <w:r>
         <w:rPr>
@@ -2855,287 +3007,93 @@
         <w:t> </w:t>
       </w:r>
     </w:p>
-    <w:p>
-      <w:pPr>
-        <w:pStyle w:val="paragraph"/>
-        <w:spacing w:before="0" w:beforeAutospacing="0" w:after="0" w:afterAutospacing="0"/>
-        <w:textAlignment w:val="baseline"/>
-        <w:rPr>
-          <w:rFonts w:ascii="Segoe UI" w:hAnsi="Segoe UI" w:cs="Segoe UI"/>
-          <w:sz w:val="18"/>
-          <w:szCs w:val="18"/>
-        </w:rPr>
-      </w:pPr>
-    </w:p>
-    <w:p>
-      <w:pPr>
-        <w:pStyle w:val="paragraph"/>
-        <w:spacing w:before="0" w:beforeAutospacing="0" w:after="0" w:afterAutospacing="0"/>
-        <w:textAlignment w:val="baseline"/>
-        <w:rPr>
-          <w:rStyle w:val="eop"/>
-          <w:rFonts w:ascii="Calibri" w:hAnsi="Calibri" w:cs="Calibri"/>
+    <w:p/>
+    <w:p>
+      <w:pPr>
+        <w:pStyle w:val="Heading2"/>
+        <w:rPr>
+          <w:u w:val="single"/>
+        </w:rPr>
+      </w:pPr>
+      <w:r>
+        <w:t>How multithreaded client handling was implemented</w:t>
+      </w:r>
+      <w:bookmarkEnd w:id="6"/>
+    </w:p>
+    <w:p>
+      <w:pPr>
+        <w:spacing w:after="0" w:line="240" w:lineRule="auto"/>
+      </w:pPr>
+      <w:r>
+        <w:t xml:space="preserve">To achieve multithreaded client handling, the server has two handlers, one for the user client and another for the weather client. When either client is run, a connection request will be sent to the server along with a port number </w:t>
+      </w:r>
+      <w:r>
+        <w:t>that</w:t>
+      </w:r>
+      <w:r>
+        <w:t xml:space="preserve"> identifies the type of client that is sending the request. The server will then spawn a new thread that is tasked with handling that specific client. </w:t>
+      </w:r>
+    </w:p>
+    <w:p>
+      <w:pPr>
+        <w:spacing w:after="0" w:line="240" w:lineRule="auto"/>
+      </w:pPr>
+    </w:p>
+    <w:p>
+      <w:pPr>
+        <w:spacing w:after="0" w:line="240" w:lineRule="auto"/>
+      </w:pPr>
+      <w:r>
+        <w:t>User clients will not be able to attempt to connect to the server until they have first been granted authorised access to the system. This is achieved by the implementation of a registration system that utilises validation and encryption to ensure user security. The encrypted valid account details will be stored in a text file. On</w:t>
+      </w:r>
+      <w:r>
+        <w:t>c</w:t>
+      </w:r>
+      <w:r>
+        <w:t>e the user has logged in using valid credentials, the client will automatically be granted access to the server.</w:t>
+      </w:r>
+    </w:p>
+    <w:p>
+      <w:pPr>
+        <w:spacing w:after="0" w:line="240" w:lineRule="auto"/>
+      </w:pPr>
+    </w:p>
+    <w:p>
+      <w:pPr>
+        <w:spacing w:after="0" w:line="240" w:lineRule="auto"/>
+      </w:pPr>
+      <w:r>
+        <w:t>Weather station clients will automatically connect to the server when they are run, they will generate a unique ID which will be stored in a text file and used to identify a weather station so the user client can access the relevant data from the weather station corresponding with that ID value. For security purposes, ID’s will be randomly generated, if an ID is already taken the server will send a request to the weather station client for a new ID.</w:t>
+      </w:r>
+      <w:r>
+        <w:t xml:space="preserve"> </w:t>
+      </w:r>
+    </w:p>
+    <w:p>
+      <w:pPr>
+        <w:spacing w:after="0" w:line="240" w:lineRule="auto"/>
+      </w:pPr>
+      <w:r>
+        <w:lastRenderedPageBreak/>
+        <w:t>Weather stations will send their data to the server every twenty seconds, this arbitr</w:t>
+      </w:r>
+      <w:r>
+        <w:t xml:space="preserve">ary value was chosen because temperature and humidity were unlikely to change significantly in less than twenty seconds. The primary reason we decided to not have a wait time longer than twenty seconds was usability, farmers will want to see visual feedback that the weather stations are periodically updating otherwise they might be led to believe that part of the system is not working as expected. </w:t>
+      </w:r>
+    </w:p>
+    <w:p>
+      <w:pPr>
+        <w:spacing w:after="0" w:line="240" w:lineRule="auto"/>
+      </w:pPr>
+    </w:p>
+    <w:p>
+      <w:pPr>
+        <w:pStyle w:val="Heading2"/>
+        <w:rPr>
           <w:sz w:val="22"/>
           <w:szCs w:val="22"/>
         </w:rPr>
       </w:pPr>
-      <w:r>
-        <w:rPr>
-          <w:rStyle w:val="normaltextrun"/>
-          <w:rFonts w:ascii="Calibri" w:hAnsi="Calibri" w:cs="Calibri"/>
-          <w:sz w:val="22"/>
-          <w:szCs w:val="22"/>
-        </w:rPr>
-        <w:t>Weather station sends data to the server.</w:t>
-      </w:r>
-      <w:r>
-        <w:rPr>
-          <w:rStyle w:val="eop"/>
-          <w:rFonts w:ascii="Calibri" w:hAnsi="Calibri" w:cs="Calibri"/>
-          <w:sz w:val="22"/>
-          <w:szCs w:val="22"/>
-        </w:rPr>
-        <w:t> </w:t>
-      </w:r>
-    </w:p>
-    <w:p>
-      <w:pPr>
-        <w:pStyle w:val="paragraph"/>
-        <w:spacing w:before="0" w:beforeAutospacing="0" w:after="0" w:afterAutospacing="0"/>
-        <w:textAlignment w:val="baseline"/>
-        <w:rPr>
-          <w:rFonts w:ascii="Segoe UI" w:hAnsi="Segoe UI" w:cs="Segoe UI"/>
-          <w:sz w:val="18"/>
-          <w:szCs w:val="18"/>
-        </w:rPr>
-      </w:pPr>
-    </w:p>
-    <w:p>
-      <w:pPr>
-        <w:pStyle w:val="paragraph"/>
-        <w:spacing w:before="0" w:beforeAutospacing="0" w:after="0" w:afterAutospacing="0"/>
-        <w:textAlignment w:val="baseline"/>
-        <w:rPr>
-          <w:rStyle w:val="eop"/>
-          <w:rFonts w:ascii="Calibri" w:hAnsi="Calibri" w:cs="Calibri"/>
-          <w:sz w:val="22"/>
-          <w:szCs w:val="22"/>
-        </w:rPr>
-      </w:pPr>
-      <w:r>
-        <w:rPr>
-          <w:rStyle w:val="normaltextrun"/>
-          <w:rFonts w:ascii="Calibri" w:hAnsi="Calibri" w:cs="Calibri"/>
-          <w:sz w:val="22"/>
-          <w:szCs w:val="22"/>
-        </w:rPr>
-        <w:t>Server sends the data from a specific weather station to the client upon request.</w:t>
-      </w:r>
-      <w:r>
-        <w:rPr>
-          <w:rStyle w:val="eop"/>
-          <w:rFonts w:ascii="Calibri" w:hAnsi="Calibri" w:cs="Calibri"/>
-          <w:sz w:val="22"/>
-          <w:szCs w:val="22"/>
-        </w:rPr>
-        <w:t> </w:t>
-      </w:r>
-    </w:p>
-    <w:p>
-      <w:pPr>
-        <w:pStyle w:val="paragraph"/>
-        <w:spacing w:before="0" w:beforeAutospacing="0" w:after="0" w:afterAutospacing="0"/>
-        <w:textAlignment w:val="baseline"/>
-        <w:rPr>
-          <w:rFonts w:ascii="Segoe UI" w:hAnsi="Segoe UI" w:cs="Segoe UI"/>
-          <w:sz w:val="18"/>
-          <w:szCs w:val="18"/>
-        </w:rPr>
-      </w:pPr>
-    </w:p>
-    <w:p>
-      <w:pPr>
-        <w:pStyle w:val="paragraph"/>
-        <w:spacing w:before="0" w:beforeAutospacing="0" w:after="0" w:afterAutospacing="0"/>
-        <w:textAlignment w:val="baseline"/>
-        <w:rPr>
-          <w:rStyle w:val="eop"/>
-          <w:rFonts w:ascii="Calibri" w:hAnsi="Calibri" w:cs="Calibri"/>
-          <w:sz w:val="22"/>
-          <w:szCs w:val="22"/>
-        </w:rPr>
-      </w:pPr>
-      <w:r>
-        <w:rPr>
-          <w:rStyle w:val="normaltextrun"/>
-          <w:rFonts w:ascii="Calibri" w:hAnsi="Calibri" w:cs="Calibri"/>
-          <w:sz w:val="22"/>
-          <w:szCs w:val="22"/>
-        </w:rPr>
-        <w:t>Server GUI shows all connected clients: The server uses the lists of user and weather station clients to display an up-to-date record of all connected clients. The GUI is implemented using the java swing library.</w:t>
-      </w:r>
-      <w:r>
-        <w:rPr>
-          <w:rStyle w:val="eop"/>
-          <w:rFonts w:ascii="Calibri" w:hAnsi="Calibri" w:cs="Calibri"/>
-          <w:sz w:val="22"/>
-          <w:szCs w:val="22"/>
-        </w:rPr>
-        <w:t> </w:t>
-      </w:r>
-    </w:p>
-    <w:p>
-      <w:pPr>
-        <w:pStyle w:val="paragraph"/>
-        <w:spacing w:before="0" w:beforeAutospacing="0" w:after="0" w:afterAutospacing="0"/>
-        <w:textAlignment w:val="baseline"/>
-        <w:rPr>
-          <w:rFonts w:ascii="Segoe UI" w:hAnsi="Segoe UI" w:cs="Segoe UI"/>
-          <w:sz w:val="18"/>
-          <w:szCs w:val="18"/>
-        </w:rPr>
-      </w:pPr>
-    </w:p>
-    <w:p>
-      <w:pPr>
-        <w:pStyle w:val="paragraph"/>
-        <w:spacing w:before="0" w:beforeAutospacing="0" w:after="0" w:afterAutospacing="0"/>
-        <w:textAlignment w:val="baseline"/>
-        <w:rPr>
-          <w:rFonts w:ascii="Segoe UI" w:hAnsi="Segoe UI" w:cs="Segoe UI"/>
-          <w:sz w:val="18"/>
-          <w:szCs w:val="18"/>
-        </w:rPr>
-      </w:pPr>
-      <w:r>
-        <w:rPr>
-          <w:rStyle w:val="normaltextrun"/>
-          <w:rFonts w:ascii="Calibri" w:hAnsi="Calibri" w:cs="Calibri"/>
-          <w:sz w:val="22"/>
-          <w:szCs w:val="22"/>
-        </w:rPr>
-        <w:t>User GUI shows the data from the weather stations.</w:t>
-      </w:r>
-      <w:r>
-        <w:rPr>
-          <w:rStyle w:val="eop"/>
-          <w:rFonts w:ascii="Calibri" w:hAnsi="Calibri" w:cs="Calibri"/>
-          <w:sz w:val="22"/>
-          <w:szCs w:val="22"/>
-        </w:rPr>
-        <w:t> </w:t>
-      </w:r>
-    </w:p>
-    <w:p>
-      <w:pPr>
-        <w:pStyle w:val="paragraph"/>
-        <w:spacing w:before="0" w:beforeAutospacing="0" w:after="0" w:afterAutospacing="0"/>
-        <w:textAlignment w:val="baseline"/>
-        <w:rPr>
-          <w:rFonts w:ascii="Segoe UI" w:hAnsi="Segoe UI" w:cs="Segoe UI"/>
-          <w:sz w:val="18"/>
-          <w:szCs w:val="18"/>
-        </w:rPr>
-      </w:pPr>
-      <w:r>
-        <w:rPr>
-          <w:rStyle w:val="normaltextrun"/>
-          <w:rFonts w:ascii="Calibri" w:hAnsi="Calibri" w:cs="Calibri"/>
-          <w:sz w:val="22"/>
-          <w:szCs w:val="22"/>
-        </w:rPr>
-        <w:t>Graphs that plot humidity and temperature against time: The server keeps an updated log of all the data the weather stations produce so that over time a graph of humidity and temperature can be plotted.</w:t>
-      </w:r>
-      <w:r>
-        <w:rPr>
-          <w:rStyle w:val="eop"/>
-          <w:rFonts w:ascii="Calibri" w:hAnsi="Calibri" w:cs="Calibri"/>
-          <w:sz w:val="22"/>
-          <w:szCs w:val="22"/>
-        </w:rPr>
-        <w:t> </w:t>
-      </w:r>
-    </w:p>
-    <w:p/>
-    <w:p>
-      <w:pPr>
-        <w:pStyle w:val="Heading2"/>
-        <w:rPr>
-          <w:u w:val="single"/>
-        </w:rPr>
-      </w:pPr>
-      <w:r>
-        <w:t xml:space="preserve">How multithreaded client handling was </w:t>
-      </w:r>
-      <w:proofErr w:type="gramStart"/>
-      <w:r>
-        <w:t>implemented</w:t>
-      </w:r>
-      <w:bookmarkEnd w:id="6"/>
-      <w:proofErr w:type="gramEnd"/>
-    </w:p>
-    <w:p>
-      <w:pPr>
-        <w:spacing w:after="0" w:line="240" w:lineRule="auto"/>
-      </w:pPr>
-      <w:r>
-        <w:t xml:space="preserve">To achieve multithreaded client handling, the server has two handlers, one for the user client and another for the weather client. When either client is run, a connection request will be sent to the server along with a port number </w:t>
-      </w:r>
-      <w:r>
-        <w:t>that</w:t>
-      </w:r>
-      <w:r>
-        <w:t xml:space="preserve"> identifies the type of client that is sending the request. The server will then spawn a new thread that is tasked with handling that specific client. </w:t>
-      </w:r>
-    </w:p>
-    <w:p>
-      <w:pPr>
-        <w:spacing w:after="0" w:line="240" w:lineRule="auto"/>
-      </w:pPr>
-    </w:p>
-    <w:p>
-      <w:pPr>
-        <w:spacing w:after="0" w:line="240" w:lineRule="auto"/>
-      </w:pPr>
-      <w:r>
-        <w:t>User clients will not be able to attempt to connect to the server until they have first been granted authorised access to the system. This is achieved by the implementation of a registration system that utilises validation and encryption to ensure user security. The encrypted valid account details will be stored in a text file. On</w:t>
-      </w:r>
-      <w:r>
-        <w:t>c</w:t>
-      </w:r>
-      <w:r>
-        <w:t>e the user has logged in using valid credentials, the client will automatically be granted access to the server.</w:t>
-      </w:r>
-    </w:p>
-    <w:p>
-      <w:pPr>
-        <w:spacing w:after="0" w:line="240" w:lineRule="auto"/>
-      </w:pPr>
-    </w:p>
-    <w:p>
-      <w:pPr>
-        <w:spacing w:after="0" w:line="240" w:lineRule="auto"/>
-      </w:pPr>
-      <w:r>
-        <w:t>Weather station clients will automatically connect to the server when they are run, they will generate a unique ID which will be stored in a text file and used to identify a weather station so the user client can access the relevant data from the weather station corresponding with that ID value. For security purposes, ID’s will be randomly generated, if an ID is already taken the server will send a request to the weather station client for a new ID.</w:t>
-      </w:r>
-      <w:r>
-        <w:t xml:space="preserve"> </w:t>
-      </w:r>
-    </w:p>
-    <w:p>
-      <w:pPr>
-        <w:spacing w:after="0" w:line="240" w:lineRule="auto"/>
-      </w:pPr>
-    </w:p>
-    <w:p>
-      <w:pPr>
-        <w:pStyle w:val="Heading2"/>
-        <w:rPr>
-          <w:sz w:val="22"/>
-          <w:szCs w:val="22"/>
-        </w:rPr>
-      </w:pPr>
       <w:bookmarkStart w:id="7" w:name="_Toc70260878"/>
       <w:r>
         <w:t>Design</w:t>
@@ -3147,14 +3105,134 @@
         <w:rPr>
           <w:noProof/>
         </w:rPr>
+        <mc:AlternateContent>
+          <mc:Choice Requires="wps">
+            <w:drawing>
+              <wp:anchor distT="0" distB="0" distL="114300" distR="114300" simplePos="0" relativeHeight="251664384" behindDoc="0" locked="0" layoutInCell="1" allowOverlap="1" wp14:anchorId="17929724" wp14:editId="7DEE7D8E">
+                <wp:simplePos x="0" y="0"/>
+                <wp:positionH relativeFrom="column">
+                  <wp:posOffset>789305</wp:posOffset>
+                </wp:positionH>
+                <wp:positionV relativeFrom="paragraph">
+                  <wp:posOffset>4041775</wp:posOffset>
+                </wp:positionV>
+                <wp:extent cx="4152900" cy="635"/>
+                <wp:effectExtent l="0" t="0" r="0" b="0"/>
+                <wp:wrapTopAndBottom/>
+                <wp:docPr id="5" name="Text Box 5"/>
+                <wp:cNvGraphicFramePr/>
+                <a:graphic xmlns:a="http://schemas.openxmlformats.org/drawingml/2006/main">
+                  <a:graphicData uri="http://schemas.microsoft.com/office/word/2010/wordprocessingShape">
+                    <wps:wsp>
+                      <wps:cNvSpPr txBox="1"/>
+                      <wps:spPr>
+                        <a:xfrm>
+                          <a:off x="0" y="0"/>
+                          <a:ext cx="4152900" cy="635"/>
+                        </a:xfrm>
+                        <a:prstGeom prst="rect">
+                          <a:avLst/>
+                        </a:prstGeom>
+                        <a:solidFill>
+                          <a:prstClr val="white"/>
+                        </a:solidFill>
+                        <a:ln>
+                          <a:noFill/>
+                        </a:ln>
+                      </wps:spPr>
+                      <wps:txbx>
+                        <w:txbxContent>
+                          <w:p>
+                            <w:pPr>
+                              <w:pStyle w:val="Caption"/>
+                              <w:rPr>
+                                <w:noProof/>
+                              </w:rPr>
+                            </w:pPr>
+                            <w:bookmarkStart w:id="8" w:name="_Toc70266781"/>
+                            <w:r>
+                              <w:t xml:space="preserve">Figure </w:t>
+                            </w:r>
+                            <w:fldSimple w:instr=" SEQ Figure \* ARABIC ">
+                              <w:r>
+                                <w:rPr>
+                                  <w:noProof/>
+                                </w:rPr>
+                                <w:t>1</w:t>
+                              </w:r>
+                            </w:fldSimple>
+                            <w:r>
+                              <w:t>: A flow-chart to visualise the implementation of the server-client system.</w:t>
+                            </w:r>
+                            <w:bookmarkEnd w:id="8"/>
+                          </w:p>
+                        </w:txbxContent>
+                      </wps:txbx>
+                      <wps:bodyPr rot="0" spcFirstLastPara="0" vertOverflow="overflow" horzOverflow="overflow" vert="horz" wrap="square" lIns="0" tIns="0" rIns="0" bIns="0" numCol="1" spcCol="0" rtlCol="0" fromWordArt="0" anchor="t" anchorCtr="0" forceAA="0" compatLnSpc="1">
+                        <a:prstTxWarp prst="textNoShape">
+                          <a:avLst/>
+                        </a:prstTxWarp>
+                        <a:spAutoFit/>
+                      </wps:bodyPr>
+                    </wps:wsp>
+                  </a:graphicData>
+                </a:graphic>
+              </wp:anchor>
+            </w:drawing>
+          </mc:Choice>
+          <mc:Fallback>
+            <w:pict>
+              <v:shapetype w14:anchorId="17929724" id="_x0000_t202" coordsize="21600,21600" o:spt="202" path="m,l,21600r21600,l21600,xe">
+                <v:stroke joinstyle="miter"/>
+                <v:path gradientshapeok="t" o:connecttype="rect"/>
+              </v:shapetype>
+              <v:shape id="Text Box 5" o:spid="_x0000_s1029" type="#_x0000_t202" style="position:absolute;margin-left:62.15pt;margin-top:318.25pt;width:327pt;height:.05pt;z-index:251664384;visibility:visible;mso-wrap-style:square;mso-wrap-distance-left:9pt;mso-wrap-distance-top:0;mso-wrap-distance-right:9pt;mso-wrap-distance-bottom:0;mso-position-horizontal:absolute;mso-position-horizontal-relative:text;mso-position-vertical:absolute;mso-position-vertical-relative:text;v-text-anchor:top" o:gfxdata="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" stroked="f">
+                <v:textbox style="mso-fit-shape-to-text:t" inset="0,0,0,0">
+                  <w:txbxContent>
+                    <w:p>
+                      <w:pPr>
+                        <w:pStyle w:val="Caption"/>
+                        <w:rPr>
+                          <w:noProof/>
+                        </w:rPr>
+                      </w:pPr>
+                      <w:bookmarkStart w:id="9" w:name="_Toc70266781"/>
+                      <w:r>
+                        <w:t xml:space="preserve">Figure </w:t>
+                      </w:r>
+                      <w:fldSimple w:instr=" SEQ Figure \* ARABIC ">
+                        <w:r>
+                          <w:rPr>
+                            <w:noProof/>
+                          </w:rPr>
+                          <w:t>1</w:t>
+                        </w:r>
+                      </w:fldSimple>
+                      <w:r>
+                        <w:t>: A flow-chart to visualise the implementation of the server-client system.</w:t>
+                      </w:r>
+                      <w:bookmarkEnd w:id="9"/>
+                    </w:p>
+                  </w:txbxContent>
+                </v:textbox>
+                <w10:wrap type="topAndBottom"/>
+              </v:shape>
+            </w:pict>
+          </mc:Fallback>
+        </mc:AlternateContent>
+      </w:r>
+      <w:r>
+        <w:rPr>
+          <w:noProof/>
+        </w:rPr>
         <w:drawing>
-          <wp:anchor distT="0" distB="0" distL="114300" distR="114300" simplePos="0" relativeHeight="251662336" behindDoc="0" locked="0" layoutInCell="1" hidden="0" allowOverlap="1" wp14:anchorId="1D486F94" wp14:editId="24F348C5">
+          <wp:anchor distT="0" distB="0" distL="114300" distR="114300" simplePos="0" relativeHeight="251662336" behindDoc="0" locked="0" layoutInCell="1" hidden="0" allowOverlap="1" wp14:anchorId="1D486F94" wp14:editId="595A24EB">
             <wp:simplePos x="0" y="0"/>
             <wp:positionH relativeFrom="margin">
               <wp:align>center</wp:align>
             </wp:positionH>
             <wp:positionV relativeFrom="paragraph">
-              <wp:posOffset>416560</wp:posOffset>
+              <wp:posOffset>1079500</wp:posOffset>
             </wp:positionV>
             <wp:extent cx="4152900" cy="2905125"/>
             <wp:effectExtent l="0" t="0" r="0" b="9525"/>
@@ -3169,7 +3247,7 @@
                     <pic:cNvPicPr preferRelativeResize="0"/>
                   </pic:nvPicPr>
                   <pic:blipFill>
-                    <a:blip r:embed="rId8"/>
+                    <a:blip r:embed="rId9"/>
                     <a:srcRect/>
                     <a:stretch>
                       <a:fillRect/>
@@ -3260,24 +3338,37 @@
       <w:pPr>
         <w:pStyle w:val="Heading2"/>
       </w:pPr>
-      <w:bookmarkStart w:id="8" w:name="_Toc70260879"/>
+      <w:bookmarkStart w:id="10" w:name="_Toc70260879"/>
       <w:r>
         <w:t>Connection Handling:</w:t>
       </w:r>
-      <w:bookmarkEnd w:id="8"/>
+      <w:bookmarkEnd w:id="10"/>
     </w:p>
     <w:p/>
     <w:p>
       <w:pPr>
         <w:pStyle w:val="Heading2"/>
       </w:pPr>
-      <w:bookmarkStart w:id="9" w:name="_Toc70260880"/>
+      <w:bookmarkStart w:id="11" w:name="_Toc70260880"/>
       <w:r>
         <w:t>Data Structures:</w:t>
       </w:r>
-      <w:bookmarkEnd w:id="9"/>
+      <w:bookmarkEnd w:id="11"/>
     </w:p>
     <w:p/>
+    <w:p>
+      <w:pPr>
+        <w:rPr>
+          <w:color w:val="2F5496"/>
+          <w:sz w:val="26"/>
+          <w:szCs w:val="26"/>
+        </w:rPr>
+      </w:pPr>
+      <w:bookmarkStart w:id="12" w:name="_Toc70260881"/>
+      <w:r>
+        <w:br w:type="page"/>
+      </w:r>
+    </w:p>
     <w:p>
       <w:pPr>
         <w:pStyle w:val="Heading2"/>
@@ -3286,11 +3377,11 @@
           <w:szCs w:val="22"/>
         </w:rPr>
       </w:pPr>
-      <w:bookmarkStart w:id="10" w:name="_Toc70260881"/>
-      <w:r>
+      <w:r>
+        <w:lastRenderedPageBreak/>
         <w:t>Enhancements:</w:t>
       </w:r>
-      <w:bookmarkEnd w:id="10"/>
+      <w:bookmarkEnd w:id="12"/>
     </w:p>
     <w:p>
       <w:pPr>
@@ -3302,16 +3393,8 @@
         <w:rPr>
           <w:bCs/>
         </w:rPr>
-        <w:t xml:space="preserve">During the initial stages of planning our team knew that we wanted to be able to display parts of a weather station’s data using graphs/charts. Hence, we conducted some background research into potential libraries and found that </w:t>
-      </w:r>
-      <w:proofErr w:type="spellStart"/>
-      <w:r>
-        <w:rPr>
-          <w:bCs/>
-        </w:rPr>
-        <w:t>xchart</w:t>
-      </w:r>
-      <w:proofErr w:type="spellEnd"/>
+        <w:t>During the initial stages of planning our team knew that we wanted to be able to display parts of a weather station’s data using graphs/charts. Hence, we conducted some background research into potential libraries and found that xchart</w:t>
+      </w:r>
       <w:r>
         <w:rPr>
           <w:bCs/>
@@ -3382,18 +3465,20 @@
         </w:rPr>
       </w:pPr>
       <w:r>
+        <w:t xml:space="preserve">Additional </w:t>
+      </w:r>
+      <w:r>
         <w:rPr>
           <w:bCs/>
         </w:rPr>
-        <w:t>[ Other enhancements -&gt; account creation + credentials encryption for security ]</w:t>
-      </w:r>
-    </w:p>
-    <w:p>
-      <w:pPr>
+        <w:t xml:space="preserve">enhancements </w:t>
+      </w:r>
+      <w:r>
         <w:rPr>
           <w:bCs/>
         </w:rPr>
-      </w:pPr>
+        <w:t>included account creation and credential encryption. Account creation allowed for the implemented system to be scalable. Our software could be distributed to farmers and they would each be able to create a unique account. One benefit of this feature is that farmers do not have to remember a pre-defined account details and are much more likely to remember usernames and passwords that they create themselves. This reduces the likelihood that a farmer will lose access to our software.</w:t>
+      </w:r>
     </w:p>
     <w:p>
       <w:pPr>
@@ -3401,15 +3486,12 @@
           <w:bCs/>
         </w:rPr>
       </w:pPr>
-    </w:p>
-    <w:p>
-      <w:pPr>
-        <w:rPr>
-          <w:color w:val="2F5496"/>
-          <w:sz w:val="32"/>
-          <w:szCs w:val="32"/>
-        </w:rPr>
-      </w:pPr>
+      <w:r>
+        <w:rPr>
+          <w:bCs/>
+        </w:rPr>
+        <w:t>Credential encryption ensures that accounts are always kept secure. If our software were to be distributed to farmers, it would be important that are software offers a reliable and secure service that users can trust. One such way that this achieved is by using encryption to offer farmers peace of mind that their data is kept safe.</w:t>
+      </w:r>
       <w:r>
         <w:br w:type="page"/>
       </w:r>
@@ -3418,12 +3500,12 @@
       <w:pPr>
         <w:pStyle w:val="Heading1"/>
       </w:pPr>
-      <w:bookmarkStart w:id="11" w:name="_Toc70260882"/>
+      <w:bookmarkStart w:id="13" w:name="_Toc70260882"/>
       <w:r>
         <w:lastRenderedPageBreak/>
         <w:t>Conclusion &amp; Future Work:</w:t>
       </w:r>
-      <w:bookmarkEnd w:id="11"/>
+      <w:bookmarkEnd w:id="13"/>
     </w:p>
     <w:p>
       <w:r>
@@ -3457,6 +3539,14 @@
     </w:p>
     <w:p>
       <w:r>
+        <w:t xml:space="preserve">Future improvements could also be made to the account system. Farmers may lose their credentials at any time and if they were relying on the information that our system provides, it could be the case that the loss of this software could prove to be detrimental to the farmers business. For this reason, the team </w:t>
+      </w:r>
+      <w:r>
+        <w:t>believes that an account retrieval system would be of use to the farmers. One potential implementation of this would be to request an email to be supplied along with the username and password during signup and send new passwords to the farmer’s given email address if they lose their password.</w:t>
+      </w:r>
+    </w:p>
+    <w:p>
+      <w:r>
         <w:t>In conclusion, the team is extremely proud of the project’s outcome and that</w:t>
       </w:r>
       <w:r>
@@ -3471,7 +3561,7 @@
         <w:br w:type="page"/>
       </w:r>
     </w:p>
-    <w:bookmarkStart w:id="12" w:name="_Toc70260883" w:displacedByCustomXml="next"/>
+    <w:bookmarkStart w:id="14" w:name="_Toc70260883" w:displacedByCustomXml="next"/>
     <w:sdt>
       <w:sdtPr>
         <w:rPr>
@@ -3494,7 +3584,7 @@
           <w:r>
             <w:t>References</w:t>
           </w:r>
-          <w:bookmarkEnd w:id="12"/>
+          <w:bookmarkEnd w:id="14"/>
         </w:p>
         <w:sdt>
           <w:sdtPr>
@@ -3839,7 +3929,7 @@
       </w:pPr>
     </w:p>
     <w:sectPr>
-      <w:footerReference w:type="default" r:id="rId9"/>
+      <w:footerReference w:type="default" r:id="rId10"/>
       <w:pgSz w:w="11906" w:h="16838"/>
       <w:pgMar w:top="1440" w:right="1440" w:bottom="1440" w:left="1440" w:header="708" w:footer="708" w:gutter="0"/>
       <w:pgNumType w:start="0"/>
@@ -4802,7 +4892,6 @@
   <w:style w:type="character" w:default="1" w:styleId="DefaultParagraphFont">
     <w:name w:val="Default Paragraph Font"/>
     <w:uiPriority w:val="1"/>
-    <w:semiHidden/>
     <w:unhideWhenUsed/>
   </w:style>
   <w:style w:type="table" w:default="1" w:styleId="TableNormal">
@@ -4951,6 +5040,36 @@
     <w:name w:val="eop"/>
     <w:basedOn w:val="DefaultParagraphFont"/>
     <w:rsid w:val="006A03B7"/>
+  </w:style>
+  <w:style w:type="paragraph" w:styleId="Caption">
+    <w:name w:val="caption"/>
+    <w:basedOn w:val="Normal"/>
+    <w:next w:val="Normal"/>
+    <w:uiPriority w:val="35"/>
+    <w:unhideWhenUsed/>
+    <w:qFormat/>
+    <w:rsid w:val="001D2564"/>
+    <w:pPr>
+      <w:spacing w:after="200" w:line="240" w:lineRule="auto"/>
+    </w:pPr>
+    <w:rPr>
+      <w:i/>
+      <w:iCs/>
+      <w:color w:val="1F497D" w:themeColor="text2"/>
+      <w:sz w:val="18"/>
+      <w:szCs w:val="18"/>
+    </w:rPr>
+  </w:style>
+  <w:style w:type="paragraph" w:styleId="TableofFigures">
+    <w:name w:val="table of figures"/>
+    <w:basedOn w:val="Normal"/>
+    <w:next w:val="Normal"/>
+    <w:uiPriority w:val="99"/>
+    <w:unhideWhenUsed/>
+    <w:rsid w:val="001D2564"/>
+    <w:pPr>
+      <w:spacing w:after="0"/>
+    </w:pPr>
   </w:style>
 </w:styles>
 </file>

</xml_diff>

<commit_message>
Added registration flow chart
</commit_message>
<xml_diff>
--- a/Report.docx
+++ b/Report.docx
@@ -185,25 +185,7 @@
                                 <w:color w:val="000000"/>
                                 <w:szCs w:val="18"/>
                               </w:rPr>
-                              <w:t xml:space="preserve">Ryan </w:t>
-                            </w:r>
-                            <w:proofErr w:type="spellStart"/>
-                            <w:r>
-                              <w:rPr>
-                                <w:rFonts w:asciiTheme="majorHAnsi" w:eastAsia="Arial" w:hAnsiTheme="majorHAnsi" w:cstheme="majorHAnsi"/>
-                                <w:color w:val="000000"/>
-                                <w:szCs w:val="18"/>
-                              </w:rPr>
-                              <w:t>McGouran</w:t>
-                            </w:r>
-                            <w:proofErr w:type="spellEnd"/>
-                            <w:r>
-                              <w:rPr>
-                                <w:rFonts w:asciiTheme="majorHAnsi" w:eastAsia="Arial" w:hAnsiTheme="majorHAnsi" w:cstheme="majorHAnsi"/>
-                                <w:color w:val="000000"/>
-                                <w:szCs w:val="18"/>
-                              </w:rPr>
-                              <w:t xml:space="preserve"> 2018 (N0799130)</w:t>
+                              <w:t>Ryan McGouran 2018 (N0799130)</w:t>
                             </w:r>
                           </w:p>
                           <w:p>
@@ -2165,47 +2147,7 @@
           <w:sz w:val="22"/>
           <w:szCs w:val="22"/>
         </w:rPr>
-        <w:t>A farmer wishes to use technology </w:t>
-      </w:r>
-      <w:proofErr w:type="gramStart"/>
-      <w:r>
-        <w:rPr>
-          <w:rStyle w:val="normaltextrun"/>
-          <w:rFonts w:ascii="Calibri" w:hAnsi="Calibri" w:cs="Calibri"/>
-          <w:sz w:val="22"/>
-          <w:szCs w:val="22"/>
-        </w:rPr>
-        <w:t>in order to</w:t>
-      </w:r>
-      <w:proofErr w:type="gramEnd"/>
-      <w:r>
-        <w:rPr>
-          <w:rStyle w:val="normaltextrun"/>
-          <w:rFonts w:ascii="Calibri" w:hAnsi="Calibri" w:cs="Calibri"/>
-          <w:sz w:val="22"/>
-          <w:szCs w:val="22"/>
-        </w:rPr>
-        <w:t> improve their business. This will be achieved </w:t>
-      </w:r>
-      <w:proofErr w:type="gramStart"/>
-      <w:r>
-        <w:rPr>
-          <w:rStyle w:val="normaltextrun"/>
-          <w:rFonts w:ascii="Calibri" w:hAnsi="Calibri" w:cs="Calibri"/>
-          <w:sz w:val="22"/>
-          <w:szCs w:val="22"/>
-        </w:rPr>
-        <w:t>through the use of</w:t>
-      </w:r>
-      <w:proofErr w:type="gramEnd"/>
-      <w:r>
-        <w:rPr>
-          <w:rStyle w:val="normaltextrun"/>
-          <w:rFonts w:ascii="Calibri" w:hAnsi="Calibri" w:cs="Calibri"/>
-          <w:sz w:val="22"/>
-          <w:szCs w:val="22"/>
-        </w:rPr>
-        <w:t> a server</w:t>
+        <w:t>A farmer wishes to use technology in order to improve their business. This will be achieved through the use of a server</w:t>
       </w:r>
       <w:r>
         <w:rPr>
@@ -2895,37 +2837,8 @@
     </w:p>
     <w:p>
       <w:r>
-        <w:t xml:space="preserve">For our application, a lot of factors </w:t>
-      </w:r>
-      <w:proofErr w:type="gramStart"/>
-      <w:r>
-        <w:t>have to</w:t>
-      </w:r>
-      <w:proofErr w:type="gramEnd"/>
-      <w:r>
-        <w:t xml:space="preserve"> be taken into account. For instance, weather data is constantly changing and </w:t>
-      </w:r>
-      <w:proofErr w:type="gramStart"/>
-      <w:r>
-        <w:t>it's</w:t>
-      </w:r>
-      <w:proofErr w:type="gramEnd"/>
-      <w:r>
-        <w:t xml:space="preserve"> always a struggle to get accurate readings. For this reason, a speedy connection could be beneficial. However, you </w:t>
-      </w:r>
-      <w:proofErr w:type="gramStart"/>
-      <w:r>
-        <w:t>have to</w:t>
-      </w:r>
-      <w:proofErr w:type="gramEnd"/>
-      <w:r>
-        <w:t xml:space="preserve"> consider that UDP although it has a speedy data transfer (connection speed), it is not reliable. It is prone to data loss and in some cases data corruption. For the farmers to </w:t>
-      </w:r>
-      <w:proofErr w:type="gramStart"/>
-      <w:r>
-        <w:t>more efficiently run their business</w:t>
-      </w:r>
-      <w:proofErr w:type="gramEnd"/>
+        <w:t>For our application, a lot of factors have to be taken into account. For instance, weather data is constantly changing and it's always a struggle to get accurate readings. For this reason, a speedy connection could be beneficial. However, you have to consider that UDP although it has a speedy data transfer (connection speed), it is not reliable. It is prone to data loss and in some cases data corruption. For the farmers to more efficiently run their business</w:t>
+      </w:r>
       <w:r>
         <w:t>,</w:t>
       </w:r>
@@ -3332,6 +3245,168 @@
       </w:r>
     </w:p>
     <w:p>
+      <w:pPr>
+        <w:rPr>
+          <w:noProof/>
+        </w:rPr>
+      </w:pPr>
+      <w:r>
+        <w:rPr>
+          <w:noProof/>
+        </w:rPr>
+        <w:drawing>
+          <wp:anchor distT="0" distB="0" distL="114300" distR="114300" simplePos="0" relativeHeight="251668480" behindDoc="0" locked="0" layoutInCell="1" allowOverlap="1" wp14:anchorId="46672908" wp14:editId="24620DE6">
+            <wp:simplePos x="0" y="0"/>
+            <wp:positionH relativeFrom="margin">
+              <wp:align>center</wp:align>
+            </wp:positionH>
+            <wp:positionV relativeFrom="paragraph">
+              <wp:posOffset>200025</wp:posOffset>
+            </wp:positionV>
+            <wp:extent cx="3672840" cy="3091180"/>
+            <wp:effectExtent l="0" t="0" r="3810" b="0"/>
+            <wp:wrapSquare wrapText="bothSides"/>
+            <wp:docPr id="10" name="Picture 10"/>
+            <wp:cNvGraphicFramePr>
+              <a:graphicFrameLocks xmlns:a="http://schemas.openxmlformats.org/drawingml/2006/main" noChangeAspect="1"/>
+            </wp:cNvGraphicFramePr>
+            <a:graphic xmlns:a="http://schemas.openxmlformats.org/drawingml/2006/main">
+              <a:graphicData uri="http://schemas.openxmlformats.org/drawingml/2006/picture">
+                <pic:pic xmlns:pic="http://schemas.openxmlformats.org/drawingml/2006/picture">
+                  <pic:nvPicPr>
+                    <pic:cNvPr id="1" name=""/>
+                    <pic:cNvPicPr/>
+                  </pic:nvPicPr>
+                  <pic:blipFill rotWithShape="1">
+                    <a:blip r:embed="rId10">
+                      <a:extLst>
+                        <a:ext uri="{28A0092B-C50C-407E-A947-70E740481C1C}">
+                          <a14:useLocalDpi xmlns:a14="http://schemas.microsoft.com/office/drawing/2010/main" val="0"/>
+                        </a:ext>
+                      </a:extLst>
+                    </a:blip>
+                    <a:srcRect l="23399" t="25526" r="34589" b="11601"/>
+                    <a:stretch/>
+                  </pic:blipFill>
+                  <pic:spPr bwMode="auto">
+                    <a:xfrm>
+                      <a:off x="0" y="0"/>
+                      <a:ext cx="3672840" cy="3091180"/>
+                    </a:xfrm>
+                    <a:prstGeom prst="rect">
+                      <a:avLst/>
+                    </a:prstGeom>
+                    <a:ln>
+                      <a:noFill/>
+                    </a:ln>
+                    <a:extLst>
+                      <a:ext uri="{53640926-AAD7-44D8-BBD7-CCE9431645EC}">
+                        <a14:shadowObscured xmlns:a14="http://schemas.microsoft.com/office/drawing/2010/main"/>
+                      </a:ext>
+                    </a:extLst>
+                  </pic:spPr>
+                </pic:pic>
+              </a:graphicData>
+            </a:graphic>
+            <wp14:sizeRelH relativeFrom="page">
+              <wp14:pctWidth>0</wp14:pctWidth>
+            </wp14:sizeRelH>
+            <wp14:sizeRelV relativeFrom="page">
+              <wp14:pctHeight>0</wp14:pctHeight>
+            </wp14:sizeRelV>
+          </wp:anchor>
+        </w:drawing>
+      </w:r>
+    </w:p>
+    <w:p>
+      <w:pPr>
+        <w:rPr>
+          <w:b/>
+          <w:bCs/>
+        </w:rPr>
+      </w:pPr>
+    </w:p>
+    <w:p>
+      <w:pPr>
+        <w:rPr>
+          <w:b/>
+          <w:bCs/>
+        </w:rPr>
+      </w:pPr>
+    </w:p>
+    <w:p>
+      <w:pPr>
+        <w:rPr>
+          <w:b/>
+          <w:bCs/>
+        </w:rPr>
+      </w:pPr>
+    </w:p>
+    <w:p>
+      <w:pPr>
+        <w:rPr>
+          <w:b/>
+          <w:bCs/>
+        </w:rPr>
+      </w:pPr>
+    </w:p>
+    <w:p>
+      <w:pPr>
+        <w:rPr>
+          <w:b/>
+          <w:bCs/>
+        </w:rPr>
+      </w:pPr>
+    </w:p>
+    <w:p>
+      <w:pPr>
+        <w:rPr>
+          <w:b/>
+          <w:bCs/>
+        </w:rPr>
+      </w:pPr>
+    </w:p>
+    <w:p>
+      <w:pPr>
+        <w:rPr>
+          <w:b/>
+          <w:bCs/>
+        </w:rPr>
+      </w:pPr>
+    </w:p>
+    <w:p>
+      <w:pPr>
+        <w:rPr>
+          <w:b/>
+          <w:bCs/>
+        </w:rPr>
+      </w:pPr>
+    </w:p>
+    <w:p>
+      <w:pPr>
+        <w:rPr>
+          <w:b/>
+          <w:bCs/>
+        </w:rPr>
+      </w:pPr>
+    </w:p>
+    <w:p>
+      <w:pPr>
+        <w:rPr>
+          <w:b/>
+          <w:bCs/>
+        </w:rPr>
+      </w:pPr>
+    </w:p>
+    <w:p>
+      <w:pPr>
+        <w:rPr>
+          <w:b/>
+          <w:bCs/>
+        </w:rPr>
+      </w:pPr>
+    </w:p>
+    <w:p>
       <w:r>
         <w:rPr>
           <w:noProof/>
@@ -3339,7 +3414,7 @@
         <mc:AlternateContent>
           <mc:Choice Requires="wps">
             <w:drawing>
-              <wp:anchor distT="0" distB="0" distL="114300" distR="114300" simplePos="0" relativeHeight="251664384" behindDoc="0" locked="0" layoutInCell="1" allowOverlap="1" wp14:anchorId="17929724" wp14:editId="7DEE7D8E">
+              <wp:anchor distT="0" distB="0" distL="114300" distR="114300" simplePos="0" relativeHeight="251664384" behindDoc="0" locked="0" layoutInCell="1" allowOverlap="1" wp14:anchorId="17929724" wp14:editId="38AFD1E9">
                 <wp:simplePos x="0" y="0"/>
                 <wp:positionH relativeFrom="column">
                   <wp:posOffset>789305</wp:posOffset>
@@ -3384,27 +3459,14 @@
                             <w:r>
                               <w:t xml:space="preserve">Figure </w:t>
                             </w:r>
-                            <w:r>
-                              <w:fldChar w:fldCharType="begin"/>
-                            </w:r>
-                            <w:r>
-                              <w:instrText xml:space="preserve"> SEQ Figure \* ARABIC </w:instrText>
-                            </w:r>
-                            <w:r>
-                              <w:fldChar w:fldCharType="separate"/>
-                            </w:r>
-                            <w:r>
-                              <w:rPr>
-                                <w:noProof/>
-                              </w:rPr>
-                              <w:t>1</w:t>
-                            </w:r>
-                            <w:r>
-                              <w:rPr>
-                                <w:noProof/>
-                              </w:rPr>
-                              <w:fldChar w:fldCharType="end"/>
-                            </w:r>
+                            <w:fldSimple w:instr=" SEQ Figure \* ARABIC ">
+                              <w:r>
+                                <w:rPr>
+                                  <w:noProof/>
+                                </w:rPr>
+                                <w:t>1</w:t>
+                              </w:r>
+                            </w:fldSimple>
                             <w:r>
                               <w:t>: A flow-chart to visualise the implementation of the server-client system.</w:t>
                             </w:r>
@@ -3483,7 +3545,7 @@
           <w:noProof/>
         </w:rPr>
         <w:drawing>
-          <wp:anchor distT="0" distB="0" distL="114300" distR="114300" simplePos="0" relativeHeight="251662336" behindDoc="0" locked="0" layoutInCell="1" hidden="0" allowOverlap="1" wp14:anchorId="1D486F94" wp14:editId="595A24EB">
+          <wp:anchor distT="0" distB="0" distL="114300" distR="114300" simplePos="0" relativeHeight="251662336" behindDoc="0" locked="0" layoutInCell="1" hidden="0" allowOverlap="1" wp14:anchorId="1D486F94" wp14:editId="305E98AD">
             <wp:simplePos x="0" y="0"/>
             <wp:positionH relativeFrom="margin">
               <wp:align>center</wp:align>
@@ -3504,7 +3566,7 @@
                     <pic:cNvPicPr preferRelativeResize="0"/>
                   </pic:nvPicPr>
                   <pic:blipFill>
-                    <a:blip r:embed="rId10"/>
+                    <a:blip r:embed="rId11"/>
                     <a:srcRect/>
                     <a:stretch>
                       <a:fillRect/>
@@ -3544,6 +3606,7 @@
     </w:p>
     <w:p>
       <w:r>
+        <w:lastRenderedPageBreak/>
         <w:t xml:space="preserve">We follow the principle of MVC (Model, view, and controller) data is stored within distinct datatypes which are also used </w:t>
       </w:r>
       <w:r>
@@ -3595,11 +3658,11 @@
       <w:pPr>
         <w:pStyle w:val="Heading2"/>
       </w:pPr>
-      <w:bookmarkStart w:id="11" w:name="_Toc70333385"/>
+      <w:bookmarkStart w:id="10" w:name="_Toc70333385"/>
       <w:r>
         <w:t>Connection Handling:</w:t>
       </w:r>
-      <w:bookmarkEnd w:id="11"/>
+      <w:bookmarkEnd w:id="10"/>
     </w:p>
     <w:p/>
     <w:p>
@@ -3618,12 +3681,12 @@
       <w:pPr>
         <w:pStyle w:val="Heading2"/>
       </w:pPr>
-      <w:bookmarkStart w:id="12" w:name="_Toc70333386"/>
+      <w:bookmarkStart w:id="11" w:name="_Toc70333386"/>
       <w:r>
         <w:lastRenderedPageBreak/>
         <w:t>Data Structures:</w:t>
       </w:r>
-      <w:bookmarkEnd w:id="12"/>
+      <w:bookmarkEnd w:id="11"/>
     </w:p>
     <w:p>
       <w:pPr>
@@ -3650,23 +3713,7 @@
     </w:p>
     <w:p>
       <w:r>
-        <w:t xml:space="preserve"> The weather instruments package contains all the value generators for the weather station client. It generates a longitude/latitude value, a temperature value, a humidity </w:t>
-      </w:r>
-      <w:proofErr w:type="gramStart"/>
-      <w:r>
-        <w:t>value</w:t>
-      </w:r>
-      <w:proofErr w:type="gramEnd"/>
-      <w:r>
-        <w:t xml:space="preserve"> and an altitude value. These values are generated randomly between certain ranges. The only exception to this is the Longitude and Latitude values, one of which is generated randomly (Latitude) and then the next value (Longitude) is based </w:t>
-      </w:r>
-      <w:proofErr w:type="gramStart"/>
-      <w:r>
-        <w:t>off of</w:t>
-      </w:r>
-      <w:proofErr w:type="gramEnd"/>
-      <w:r>
-        <w:t xml:space="preserve"> the previously generated value so that they are within a radius of each other and do not exist on different parts of the planet giving the illusion of real data. </w:t>
+        <w:t xml:space="preserve"> The weather instruments package contains all the value generators for the weather station client. It generates a longitude/latitude value, a temperature value, a humidity value and an altitude value. These values are generated randomly between certain ranges. The only exception to this is the Longitude and Latitude values, one of which is generated randomly (Latitude) and then the next value (Longitude) is based off of the previously generated value so that they are within a radius of each other and do not exist on different parts of the planet giving the illusion of real data. </w:t>
       </w:r>
     </w:p>
     <w:p/>
@@ -3720,22 +3767,35 @@
                                 <w:noProof/>
                               </w:rPr>
                             </w:pPr>
-                            <w:bookmarkStart w:id="13" w:name="_Toc70333399"/>
+                            <w:bookmarkStart w:id="12" w:name="_Toc70333399"/>
                             <w:r>
                               <w:t xml:space="preserve">Figure </w:t>
                             </w:r>
-                            <w:fldSimple w:instr=" SEQ Figure \* ARABIC ">
-                              <w:r>
-                                <w:rPr>
-                                  <w:noProof/>
-                                </w:rPr>
-                                <w:t>2</w:t>
-                              </w:r>
-                            </w:fldSimple>
+                            <w:r>
+                              <w:fldChar w:fldCharType="begin"/>
+                            </w:r>
+                            <w:r>
+                              <w:instrText xml:space="preserve"> SEQ Figure \* ARABIC </w:instrText>
+                            </w:r>
+                            <w:r>
+                              <w:fldChar w:fldCharType="separate"/>
+                            </w:r>
+                            <w:r>
+                              <w:rPr>
+                                <w:noProof/>
+                              </w:rPr>
+                              <w:t>2</w:t>
+                            </w:r>
+                            <w:r>
+                              <w:rPr>
+                                <w:noProof/>
+                              </w:rPr>
+                              <w:fldChar w:fldCharType="end"/>
+                            </w:r>
                             <w:r>
                               <w:t>: A screenshot of the graph generated</w:t>
                             </w:r>
-                            <w:bookmarkEnd w:id="13"/>
+                            <w:bookmarkEnd w:id="12"/>
                           </w:p>
                         </w:txbxContent>
                       </wps:txbx>
@@ -3819,7 +3879,7 @@
                     </pic:cNvPicPr>
                   </pic:nvPicPr>
                   <pic:blipFill>
-                    <a:blip r:embed="rId11" cstate="print">
+                    <a:blip r:embed="rId12" cstate="print">
                       <a:extLst>
                         <a:ext uri="{28A0092B-C50C-407E-A947-70E740481C1C}">
                           <a14:useLocalDpi xmlns:a14="http://schemas.microsoft.com/office/drawing/2010/main" val="0"/>
@@ -3874,12 +3934,12 @@
           <w:szCs w:val="22"/>
         </w:rPr>
       </w:pPr>
-      <w:bookmarkStart w:id="15" w:name="_Toc70333387"/>
+      <w:bookmarkStart w:id="13" w:name="_Toc70333387"/>
       <w:r>
         <w:lastRenderedPageBreak/>
         <w:t>Enhancements:</w:t>
       </w:r>
-      <w:bookmarkEnd w:id="15"/>
+      <w:bookmarkEnd w:id="13"/>
     </w:p>
     <w:p>
       <w:pPr>
@@ -3891,16 +3951,8 @@
         <w:rPr>
           <w:bCs/>
         </w:rPr>
-        <w:t xml:space="preserve">During the initial stages of planning our team knew that we wanted to be able to display parts of a weather station’s data using graphs/charts. Hence, we conducted some background research into potential libraries and found that </w:t>
-      </w:r>
-      <w:proofErr w:type="spellStart"/>
-      <w:r>
-        <w:rPr>
-          <w:bCs/>
-        </w:rPr>
-        <w:t>xchart</w:t>
-      </w:r>
-      <w:proofErr w:type="spellEnd"/>
+        <w:t>During the initial stages of planning our team knew that we wanted to be able to display parts of a weather station’s data using graphs/charts. Hence, we conducted some background research into potential libraries and found that xchart</w:t>
+      </w:r>
       <w:r>
         <w:rPr>
           <w:bCs/>
@@ -4006,12 +4058,12 @@
       <w:pPr>
         <w:pStyle w:val="Heading1"/>
       </w:pPr>
-      <w:bookmarkStart w:id="16" w:name="_Toc70333388"/>
+      <w:bookmarkStart w:id="14" w:name="_Toc70333388"/>
       <w:r>
         <w:lastRenderedPageBreak/>
         <w:t>Conclusion &amp; Future Work:</w:t>
       </w:r>
-      <w:bookmarkEnd w:id="16"/>
+      <w:bookmarkEnd w:id="14"/>
     </w:p>
     <w:p>
       <w:r>
@@ -4067,7 +4119,7 @@
         <w:br w:type="page"/>
       </w:r>
     </w:p>
-    <w:bookmarkStart w:id="17" w:name="_Toc70333389" w:displacedByCustomXml="next"/>
+    <w:bookmarkStart w:id="15" w:name="_Toc70333389" w:displacedByCustomXml="next"/>
     <w:sdt>
       <w:sdtPr>
         <w:rPr>
@@ -4090,7 +4142,7 @@
           <w:r>
             <w:t>References</w:t>
           </w:r>
-          <w:bookmarkEnd w:id="17"/>
+          <w:bookmarkEnd w:id="15"/>
         </w:p>
         <w:sdt>
           <w:sdtPr>
@@ -4435,7 +4487,7 @@
       </w:pPr>
     </w:p>
     <w:sectPr>
-      <w:footerReference w:type="default" r:id="rId12"/>
+      <w:footerReference w:type="default" r:id="rId13"/>
       <w:pgSz w:w="11906" w:h="16838"/>
       <w:pgMar w:top="1440" w:right="1440" w:bottom="1440" w:left="1440" w:header="708" w:footer="708" w:gutter="0"/>
       <w:pgNumType w:start="0"/>

</xml_diff>

<commit_message>
Added user GUI flow chart
</commit_message>
<xml_diff>
--- a/Report.docx
+++ b/Report.docx
@@ -3255,16 +3255,16 @@
           <w:noProof/>
         </w:rPr>
         <w:drawing>
-          <wp:anchor distT="0" distB="0" distL="114300" distR="114300" simplePos="0" relativeHeight="251668480" behindDoc="0" locked="0" layoutInCell="1" allowOverlap="1" wp14:anchorId="46672908" wp14:editId="24620DE6">
+          <wp:anchor distT="0" distB="0" distL="114300" distR="114300" simplePos="0" relativeHeight="251668480" behindDoc="0" locked="0" layoutInCell="1" allowOverlap="1" wp14:anchorId="46672908" wp14:editId="19498FF3">
             <wp:simplePos x="0" y="0"/>
             <wp:positionH relativeFrom="margin">
-              <wp:align>center</wp:align>
+              <wp:posOffset>1028065</wp:posOffset>
             </wp:positionH>
             <wp:positionV relativeFrom="paragraph">
-              <wp:posOffset>200025</wp:posOffset>
+              <wp:posOffset>196215</wp:posOffset>
             </wp:positionV>
-            <wp:extent cx="3672840" cy="3091180"/>
-            <wp:effectExtent l="0" t="0" r="3810" b="0"/>
+            <wp:extent cx="3952875" cy="3326765"/>
+            <wp:effectExtent l="0" t="0" r="9525" b="6985"/>
             <wp:wrapSquare wrapText="bothSides"/>
             <wp:docPr id="10" name="Picture 10"/>
             <wp:cNvGraphicFramePr>
@@ -3291,7 +3291,7 @@
                   <pic:spPr bwMode="auto">
                     <a:xfrm>
                       <a:off x="0" y="0"/>
-                      <a:ext cx="3672840" cy="3091180"/>
+                      <a:ext cx="3952875" cy="3326765"/>
                     </a:xfrm>
                     <a:prstGeom prst="rect">
                       <a:avLst/>
@@ -3407,10 +3407,181 @@
       </w:pPr>
     </w:p>
     <w:p>
+      <w:pPr>
+        <w:rPr>
+          <w:b/>
+          <w:bCs/>
+        </w:rPr>
+      </w:pPr>
+    </w:p>
+    <w:p>
+      <w:pPr>
+        <w:rPr>
+          <w:b/>
+          <w:bCs/>
+        </w:rPr>
+      </w:pPr>
       <w:r>
         <w:rPr>
           <w:noProof/>
         </w:rPr>
+        <w:drawing>
+          <wp:anchor distT="0" distB="0" distL="114300" distR="114300" simplePos="0" relativeHeight="251669504" behindDoc="0" locked="0" layoutInCell="1" allowOverlap="1" wp14:anchorId="3C2A54AE" wp14:editId="6C3ABCF3">
+            <wp:simplePos x="0" y="0"/>
+            <wp:positionH relativeFrom="margin">
+              <wp:align>center</wp:align>
+            </wp:positionH>
+            <wp:positionV relativeFrom="paragraph">
+              <wp:posOffset>6985</wp:posOffset>
+            </wp:positionV>
+            <wp:extent cx="4072255" cy="2997835"/>
+            <wp:effectExtent l="0" t="0" r="4445" b="0"/>
+            <wp:wrapSquare wrapText="bothSides"/>
+            <wp:docPr id="8" name="Picture 8"/>
+            <wp:cNvGraphicFramePr>
+              <a:graphicFrameLocks xmlns:a="http://schemas.openxmlformats.org/drawingml/2006/main" noChangeAspect="1"/>
+            </wp:cNvGraphicFramePr>
+            <a:graphic xmlns:a="http://schemas.openxmlformats.org/drawingml/2006/main">
+              <a:graphicData uri="http://schemas.openxmlformats.org/drawingml/2006/picture">
+                <pic:pic xmlns:pic="http://schemas.openxmlformats.org/drawingml/2006/picture">
+                  <pic:nvPicPr>
+                    <pic:cNvPr id="1" name=""/>
+                    <pic:cNvPicPr/>
+                  </pic:nvPicPr>
+                  <pic:blipFill rotWithShape="1">
+                    <a:blip r:embed="rId11">
+                      <a:extLst>
+                        <a:ext uri="{28A0092B-C50C-407E-A947-70E740481C1C}">
+                          <a14:useLocalDpi xmlns:a14="http://schemas.microsoft.com/office/drawing/2010/main" val="0"/>
+                        </a:ext>
+                      </a:extLst>
+                    </a:blip>
+                    <a:srcRect l="23532" t="27418" r="30600" b="12546"/>
+                    <a:stretch/>
+                  </pic:blipFill>
+                  <pic:spPr bwMode="auto">
+                    <a:xfrm>
+                      <a:off x="0" y="0"/>
+                      <a:ext cx="4072255" cy="2997835"/>
+                    </a:xfrm>
+                    <a:prstGeom prst="rect">
+                      <a:avLst/>
+                    </a:prstGeom>
+                    <a:ln>
+                      <a:noFill/>
+                    </a:ln>
+                    <a:extLst>
+                      <a:ext uri="{53640926-AAD7-44D8-BBD7-CCE9431645EC}">
+                        <a14:shadowObscured xmlns:a14="http://schemas.microsoft.com/office/drawing/2010/main"/>
+                      </a:ext>
+                    </a:extLst>
+                  </pic:spPr>
+                </pic:pic>
+              </a:graphicData>
+            </a:graphic>
+            <wp14:sizeRelH relativeFrom="page">
+              <wp14:pctWidth>0</wp14:pctWidth>
+            </wp14:sizeRelH>
+            <wp14:sizeRelV relativeFrom="page">
+              <wp14:pctHeight>0</wp14:pctHeight>
+            </wp14:sizeRelV>
+          </wp:anchor>
+        </w:drawing>
+      </w:r>
+    </w:p>
+    <w:p>
+      <w:pPr>
+        <w:rPr>
+          <w:b/>
+          <w:bCs/>
+        </w:rPr>
+      </w:pPr>
+    </w:p>
+    <w:p>
+      <w:pPr>
+        <w:rPr>
+          <w:noProof/>
+        </w:rPr>
+      </w:pPr>
+    </w:p>
+    <w:p>
+      <w:pPr>
+        <w:rPr>
+          <w:b/>
+          <w:bCs/>
+        </w:rPr>
+      </w:pPr>
+    </w:p>
+    <w:p>
+      <w:pPr>
+        <w:rPr>
+          <w:b/>
+          <w:bCs/>
+        </w:rPr>
+      </w:pPr>
+    </w:p>
+    <w:p>
+      <w:pPr>
+        <w:rPr>
+          <w:b/>
+          <w:bCs/>
+        </w:rPr>
+      </w:pPr>
+    </w:p>
+    <w:p>
+      <w:pPr>
+        <w:rPr>
+          <w:b/>
+          <w:bCs/>
+        </w:rPr>
+      </w:pPr>
+    </w:p>
+    <w:p>
+      <w:pPr>
+        <w:rPr>
+          <w:b/>
+          <w:bCs/>
+        </w:rPr>
+      </w:pPr>
+    </w:p>
+    <w:p>
+      <w:pPr>
+        <w:rPr>
+          <w:b/>
+          <w:bCs/>
+        </w:rPr>
+      </w:pPr>
+    </w:p>
+    <w:p>
+      <w:pPr>
+        <w:rPr>
+          <w:b/>
+          <w:bCs/>
+        </w:rPr>
+      </w:pPr>
+    </w:p>
+    <w:p>
+      <w:pPr>
+        <w:rPr>
+          <w:b/>
+          <w:bCs/>
+        </w:rPr>
+      </w:pPr>
+    </w:p>
+    <w:p>
+      <w:pPr>
+        <w:rPr>
+          <w:b/>
+          <w:bCs/>
+        </w:rPr>
+      </w:pPr>
+    </w:p>
+    <w:p>
+      <w:r>
+        <w:rPr>
+          <w:noProof/>
+        </w:rPr>
+        <w:lastRenderedPageBreak/>
         <mc:AlternateContent>
           <mc:Choice Requires="wps">
             <w:drawing>
@@ -3459,14 +3630,27 @@
                             <w:r>
                               <w:t xml:space="preserve">Figure </w:t>
                             </w:r>
-                            <w:fldSimple w:instr=" SEQ Figure \* ARABIC ">
-                              <w:r>
-                                <w:rPr>
-                                  <w:noProof/>
-                                </w:rPr>
-                                <w:t>1</w:t>
-                              </w:r>
-                            </w:fldSimple>
+                            <w:r>
+                              <w:fldChar w:fldCharType="begin"/>
+                            </w:r>
+                            <w:r>
+                              <w:instrText xml:space="preserve"> SEQ Figure \* ARABIC </w:instrText>
+                            </w:r>
+                            <w:r>
+                              <w:fldChar w:fldCharType="separate"/>
+                            </w:r>
+                            <w:r>
+                              <w:rPr>
+                                <w:noProof/>
+                              </w:rPr>
+                              <w:t>1</w:t>
+                            </w:r>
+                            <w:r>
+                              <w:rPr>
+                                <w:noProof/>
+                              </w:rPr>
+                              <w:fldChar w:fldCharType="end"/>
+                            </w:r>
                             <w:r>
                               <w:t>: A flow-chart to visualise the implementation of the server-client system.</w:t>
                             </w:r>
@@ -3566,7 +3750,7 @@
                     <pic:cNvPicPr preferRelativeResize="0"/>
                   </pic:nvPicPr>
                   <pic:blipFill>
-                    <a:blip r:embed="rId11"/>
+                    <a:blip r:embed="rId12"/>
                     <a:srcRect/>
                     <a:stretch>
                       <a:fillRect/>
@@ -3606,7 +3790,6 @@
     </w:p>
     <w:p>
       <w:r>
-        <w:lastRenderedPageBreak/>
         <w:t xml:space="preserve">We follow the principle of MVC (Model, view, and controller) data is stored within distinct datatypes which are also used </w:t>
       </w:r>
       <w:r>
@@ -3771,27 +3954,14 @@
                             <w:r>
                               <w:t xml:space="preserve">Figure </w:t>
                             </w:r>
-                            <w:r>
-                              <w:fldChar w:fldCharType="begin"/>
-                            </w:r>
-                            <w:r>
-                              <w:instrText xml:space="preserve"> SEQ Figure \* ARABIC </w:instrText>
-                            </w:r>
-                            <w:r>
-                              <w:fldChar w:fldCharType="separate"/>
-                            </w:r>
-                            <w:r>
-                              <w:rPr>
-                                <w:noProof/>
-                              </w:rPr>
-                              <w:t>2</w:t>
-                            </w:r>
-                            <w:r>
-                              <w:rPr>
-                                <w:noProof/>
-                              </w:rPr>
-                              <w:fldChar w:fldCharType="end"/>
-                            </w:r>
+                            <w:fldSimple w:instr=" SEQ Figure \* ARABIC ">
+                              <w:r>
+                                <w:rPr>
+                                  <w:noProof/>
+                                </w:rPr>
+                                <w:t>2</w:t>
+                              </w:r>
+                            </w:fldSimple>
                             <w:r>
                               <w:t>: A screenshot of the graph generated</w:t>
                             </w:r>
@@ -3879,7 +4049,7 @@
                     </pic:cNvPicPr>
                   </pic:nvPicPr>
                   <pic:blipFill>
-                    <a:blip r:embed="rId12" cstate="print">
+                    <a:blip r:embed="rId13" cstate="print">
                       <a:extLst>
                         <a:ext uri="{28A0092B-C50C-407E-A947-70E740481C1C}">
                           <a14:useLocalDpi xmlns:a14="http://schemas.microsoft.com/office/drawing/2010/main" val="0"/>
@@ -4487,7 +4657,7 @@
       </w:pPr>
     </w:p>
     <w:sectPr>
-      <w:footerReference w:type="default" r:id="rId13"/>
+      <w:footerReference w:type="default" r:id="rId14"/>
       <w:pgSz w:w="11906" w:h="16838"/>
       <w:pgMar w:top="1440" w:right="1440" w:bottom="1440" w:left="1440" w:header="708" w:footer="708" w:gutter="0"/>
       <w:pgNumType w:start="0"/>

</xml_diff>